<commit_message>
Fixed the minimax agent (as much as possible) and implemented alpha-beta and expectimax
</commit_message>
<xml_diff>
--- a/HW2/IAI_HW2_Dry.docx
+++ b/HW2/IAI_HW2_Dry.docx
@@ -253,8 +253,23 @@
           <w:rtl/>
           <w:lang w:bidi="he-IL"/>
         </w:rPr>
-        <w:t>אלון פנפיל</w:t>
-      </w:r>
+        <w:t xml:space="preserve">אלון </w:t>
+      </w:r>
+      <w:proofErr w:type="spellStart"/>
+      <w:r>
+        <w:rPr>
+          <w:rFonts w:hint="cs"/>
+          <w:b/>
+          <w:bCs/>
+          <w:color w:val="156082" w:themeColor="accent1"/>
+          <w:sz w:val="32"/>
+          <w:szCs w:val="32"/>
+          <w:rtl/>
+          <w:lang w:bidi="he-IL"/>
+        </w:rPr>
+        <w:t>פנפיל</w:t>
+      </w:r>
+      <w:proofErr w:type="spellEnd"/>
       <w:r>
         <w:rPr>
           <w:rFonts w:hint="cs"/>
@@ -1038,7 +1053,31 @@
           <w:rtl/>
           <w:lang w:bidi="he-IL"/>
         </w:rPr>
-        <w:t xml:space="preserve"> עבורינו תיתן את המצבים הבאים של הלוח עבור כל מהלך חוקי.</w:t>
+        <w:t xml:space="preserve"> </w:t>
+      </w:r>
+      <w:proofErr w:type="spellStart"/>
+      <w:r>
+        <w:rPr>
+          <w:rFonts w:eastAsiaTheme="minorEastAsia" w:hint="cs"/>
+          <w:color w:val="156082" w:themeColor="accent1"/>
+          <w:sz w:val="24"/>
+          <w:szCs w:val="24"/>
+          <w:rtl/>
+          <w:lang w:bidi="he-IL"/>
+        </w:rPr>
+        <w:t>עבורינו</w:t>
+      </w:r>
+      <w:proofErr w:type="spellEnd"/>
+      <w:r>
+        <w:rPr>
+          <w:rFonts w:eastAsiaTheme="minorEastAsia" w:hint="cs"/>
+          <w:color w:val="156082" w:themeColor="accent1"/>
+          <w:sz w:val="24"/>
+          <w:szCs w:val="24"/>
+          <w:rtl/>
+          <w:lang w:bidi="he-IL"/>
+        </w:rPr>
+        <w:t xml:space="preserve"> תיתן את המצבים הבאים של הלוח עבור כל מהלך חוקי.</w:t>
       </w:r>
       <w:r>
         <w:rPr>
@@ -1103,7 +1142,31 @@
           <w:rtl/>
           <w:lang w:bidi="he-IL"/>
         </w:rPr>
-        <w:t xml:space="preserve"> פוקנציית מחיר עבור פעולה חוקית שביצענו. </w:t>
+        <w:t xml:space="preserve"> </w:t>
+      </w:r>
+      <w:proofErr w:type="spellStart"/>
+      <w:r>
+        <w:rPr>
+          <w:rFonts w:eastAsiaTheme="minorEastAsia" w:hint="cs"/>
+          <w:color w:val="156082" w:themeColor="accent1"/>
+          <w:sz w:val="24"/>
+          <w:szCs w:val="24"/>
+          <w:rtl/>
+          <w:lang w:bidi="he-IL"/>
+        </w:rPr>
+        <w:t>פוקנציית</w:t>
+      </w:r>
+      <w:proofErr w:type="spellEnd"/>
+      <w:r>
+        <w:rPr>
+          <w:rFonts w:eastAsiaTheme="minorEastAsia" w:hint="cs"/>
+          <w:color w:val="156082" w:themeColor="accent1"/>
+          <w:sz w:val="24"/>
+          <w:szCs w:val="24"/>
+          <w:rtl/>
+          <w:lang w:bidi="he-IL"/>
+        </w:rPr>
+        <w:t xml:space="preserve"> מחיר עבור פעולה חוקית שביצענו. </w:t>
       </w:r>
       <w:r>
         <w:rPr>
@@ -1198,7 +1261,31 @@
           <w:rtl/>
           <w:lang w:bidi="he-IL"/>
         </w:rPr>
-        <w:t xml:space="preserve"> מיקום התחלתי, מוגדר רנדומלית על סמך פרמטרי כניסה (או דטרמניסטים לפי </w:t>
+        <w:t xml:space="preserve"> מיקום התחלתי, מוגדר רנדומלית על סמך פרמטרי כניסה (או </w:t>
+      </w:r>
+      <w:proofErr w:type="spellStart"/>
+      <w:r>
+        <w:rPr>
+          <w:rFonts w:eastAsiaTheme="minorEastAsia" w:hint="cs"/>
+          <w:color w:val="156082" w:themeColor="accent1"/>
+          <w:sz w:val="24"/>
+          <w:szCs w:val="24"/>
+          <w:rtl/>
+          <w:lang w:bidi="he-IL"/>
+        </w:rPr>
+        <w:t>דטרמניסטים</w:t>
+      </w:r>
+      <w:proofErr w:type="spellEnd"/>
+      <w:r>
+        <w:rPr>
+          <w:rFonts w:eastAsiaTheme="minorEastAsia" w:hint="cs"/>
+          <w:color w:val="156082" w:themeColor="accent1"/>
+          <w:sz w:val="24"/>
+          <w:szCs w:val="24"/>
+          <w:rtl/>
+          <w:lang w:bidi="he-IL"/>
+        </w:rPr>
+        <w:t xml:space="preserve"> לפי </w:t>
       </w:r>
       <m:oMath>
         <m:r>
@@ -3788,7 +3875,19 @@
           <w:rtl/>
           <w:lang w:bidi="he-IL"/>
         </w:rPr>
-        <w:t>נגדיר יוריסטיק</w:t>
+        <w:t xml:space="preserve">נגדיר </w:t>
+      </w:r>
+      <w:proofErr w:type="spellStart"/>
+      <w:r>
+        <w:rPr>
+          <w:rFonts w:eastAsiaTheme="minorEastAsia" w:hint="cs"/>
+          <w:color w:val="156082" w:themeColor="accent1"/>
+          <w:sz w:val="24"/>
+          <w:szCs w:val="24"/>
+          <w:rtl/>
+          <w:lang w:bidi="he-IL"/>
+        </w:rPr>
+        <w:t>יוריסטיק</w:t>
       </w:r>
       <w:r>
         <w:rPr>
@@ -3799,7 +3898,19 @@
           <w:rtl/>
           <w:lang w:bidi="he-IL"/>
         </w:rPr>
-        <w:t xml:space="preserve">ת </w:t>
+        <w:t>ת</w:t>
+      </w:r>
+      <w:proofErr w:type="spellEnd"/>
+      <w:r>
+        <w:rPr>
+          <w:rFonts w:ascii="Arial" w:eastAsiaTheme="minorEastAsia" w:hAnsi="Arial" w:cs="Arial" w:hint="cs"/>
+          <w:color w:val="156082" w:themeColor="accent1"/>
+          <w:sz w:val="24"/>
+          <w:szCs w:val="24"/>
+          <w:rtl/>
+          <w:lang w:bidi="he-IL"/>
+        </w:rPr>
+        <w:t xml:space="preserve"> </w:t>
       </w:r>
       <w:r>
         <w:rPr>
@@ -4732,6 +4843,7 @@
       <w:r>
         <w:rPr>
           <w:rFonts w:eastAsiaTheme="minorEastAsia" w:cs="Arial"/>
+          <w:noProof/>
           <w:color w:val="156082" w:themeColor="accent1"/>
           <w:sz w:val="24"/>
           <w:szCs w:val="24"/>
@@ -4739,7 +4851,7 @@
           <w:lang w:bidi="he-IL"/>
         </w:rPr>
         <w:drawing>
-          <wp:anchor distT="0" distB="0" distL="114300" distR="114300" simplePos="0" relativeHeight="251658240" behindDoc="0" locked="0" layoutInCell="1" allowOverlap="1" wp14:anchorId="566BCDA7" wp14:editId="7D03D120">
+          <wp:anchor distT="0" distB="0" distL="114300" distR="114300" simplePos="0" relativeHeight="251658240" behindDoc="0" locked="0" layoutInCell="1" allowOverlap="1" wp14:anchorId="566BCDA7" wp14:editId="5FEC4EF6">
             <wp:simplePos x="0" y="0"/>
             <wp:positionH relativeFrom="column">
               <wp:posOffset>-78724</wp:posOffset>
@@ -4837,7 +4949,29 @@
           <w:rtl/>
           <w:lang w:bidi="he-IL"/>
         </w:rPr>
-        <w:t xml:space="preserve"> אמנם יחזיר פתרון אופטימלי, אך לא מובטח כי זה הפתרון בעל מספר הצעדים הקטן ביותר.</w:t>
+        <w:t xml:space="preserve"> אמנם יחזיר פתרון אופטימלי</w:t>
+      </w:r>
+      <w:r>
+        <w:rPr>
+          <w:rFonts w:eastAsiaTheme="minorEastAsia" w:hint="cs"/>
+          <w:color w:val="156082" w:themeColor="accent1"/>
+          <w:sz w:val="24"/>
+          <w:szCs w:val="24"/>
+          <w:rtl/>
+          <w:lang w:bidi="he-IL"/>
+        </w:rPr>
+        <w:t xml:space="preserve"> בהנחת יריב אופטימלי</w:t>
+      </w:r>
+      <w:r>
+        <w:rPr>
+          <w:rFonts w:eastAsiaTheme="minorEastAsia" w:hint="cs"/>
+          <w:color w:val="156082" w:themeColor="accent1"/>
+          <w:sz w:val="24"/>
+          <w:szCs w:val="24"/>
+          <w:rtl/>
+          <w:lang w:bidi="he-IL"/>
+        </w:rPr>
+        <w:t>, אך לא מובטח כי זה הפתרון בעל מספר הצעדים הקטן ביותר.</w:t>
       </w:r>
       <w:r>
         <w:rPr>
@@ -4858,7 +4992,31 @@
           <w:rtl/>
           <w:lang w:bidi="he-IL"/>
         </w:rPr>
-        <w:t>למשל, בהינתן עץ החיפוש הבא (בהינתן שאם מספר בנים בעלי אותו ערך, נבחר בשמאלי מביניהם):</w:t>
+        <w:t xml:space="preserve">למשל, בהינתן עץ החיפוש הבא (בהינתן שאם מספר בנים בעלי אותו ערך, נבחר בשמאלי </w:t>
+      </w:r>
+      <w:proofErr w:type="spellStart"/>
+      <w:r>
+        <w:rPr>
+          <w:rFonts w:eastAsiaTheme="minorEastAsia" w:hint="cs"/>
+          <w:color w:val="156082" w:themeColor="accent1"/>
+          <w:sz w:val="24"/>
+          <w:szCs w:val="24"/>
+          <w:rtl/>
+          <w:lang w:bidi="he-IL"/>
+        </w:rPr>
+        <w:t>מביניהם</w:t>
+      </w:r>
+      <w:proofErr w:type="spellEnd"/>
+      <w:r>
+        <w:rPr>
+          <w:rFonts w:eastAsiaTheme="minorEastAsia" w:hint="cs"/>
+          <w:color w:val="156082" w:themeColor="accent1"/>
+          <w:sz w:val="24"/>
+          <w:szCs w:val="24"/>
+          <w:rtl/>
+          <w:lang w:bidi="he-IL"/>
+        </w:rPr>
+        <w:t>):</w:t>
       </w:r>
       <w:r>
         <w:rPr>
@@ -4955,7 +5113,6 @@
       <w:pPr>
         <w:pStyle w:val="ListParagraph"/>
         <w:rPr>
-          <w:rFonts w:hint="cs"/>
           <w:color w:val="156082" w:themeColor="accent1"/>
           <w:sz w:val="24"/>
           <w:szCs w:val="24"/>
@@ -4977,7 +5134,6 @@
           <w:color w:val="156082" w:themeColor="accent1"/>
           <w:sz w:val="24"/>
           <w:szCs w:val="24"/>
-          <w:rtl/>
           <w:lang w:bidi="he-IL"/>
         </w:rPr>
       </w:pPr>
@@ -5072,13 +5228,63 @@
       <m:oMath>
         <m:r>
           <w:rPr>
-            <w:rFonts w:ascii="Cambria Math" w:hAnsi="Cambria Math"/>
+            <w:rFonts w:ascii="Cambria Math" w:eastAsiaTheme="minorEastAsia" w:hAnsi="Cambria Math"/>
             <w:color w:val="156082" w:themeColor="accent1"/>
             <w:sz w:val="24"/>
             <w:szCs w:val="24"/>
             <w:lang w:bidi="he-IL"/>
           </w:rPr>
-          <m:t>Iterative Deepening</m:t>
+          <m:t>A</m:t>
+        </m:r>
+        <m:r>
+          <w:rPr>
+            <w:rFonts w:ascii="Cambria Math" w:eastAsiaTheme="minorEastAsia" w:hAnsi="Cambria Math"/>
+            <w:color w:val="156082" w:themeColor="accent1"/>
+            <w:sz w:val="24"/>
+            <w:szCs w:val="24"/>
+            <w:lang w:bidi="he-IL"/>
+          </w:rPr>
+          <m:t xml:space="preserve">nytime </m:t>
+        </m:r>
+        <m:r>
+          <w:rPr>
+            <w:rFonts w:ascii="Cambria Math" w:eastAsiaTheme="minorEastAsia" w:hAnsi="Cambria Math"/>
+            <w:color w:val="156082" w:themeColor="accent1"/>
+            <w:sz w:val="24"/>
+            <w:szCs w:val="24"/>
+            <w:lang w:bidi="he-IL"/>
+          </w:rPr>
+          <m:t>C</m:t>
+        </m:r>
+        <m:r>
+          <w:rPr>
+            <w:rFonts w:ascii="Cambria Math" w:eastAsiaTheme="minorEastAsia" w:hAnsi="Cambria Math"/>
+            <w:color w:val="156082" w:themeColor="accent1"/>
+            <w:sz w:val="24"/>
+            <w:szCs w:val="24"/>
+            <w:lang w:bidi="he-IL"/>
+          </w:rPr>
+          <m:t xml:space="preserve">ontract </m:t>
+        </m:r>
+        <m:r>
+          <w:rPr>
+            <w:rFonts w:ascii="Cambria Math" w:eastAsiaTheme="minorEastAsia" w:hAnsi="Cambria Math"/>
+            <w:color w:val="156082" w:themeColor="accent1"/>
+            <w:sz w:val="24"/>
+            <w:szCs w:val="24"/>
+            <w:lang w:bidi="he-IL"/>
+          </w:rPr>
+          <m:t>A</m:t>
+        </m:r>
+        <m:r>
+          <w:rPr>
+            <w:rFonts w:ascii="Cambria Math" w:eastAsiaTheme="minorEastAsia" w:hAnsi="Cambria Math"/>
+            <w:color w:val="156082" w:themeColor="accent1"/>
+            <w:sz w:val="24"/>
+            <w:szCs w:val="24"/>
+            <w:lang w:bidi="he-IL"/>
+          </w:rPr>
+          <m:t>lgorithms</m:t>
         </m:r>
       </m:oMath>
       <w:r>
@@ -5123,10 +5329,491 @@
             <w:szCs w:val="24"/>
             <w:lang w:bidi="he-IL"/>
           </w:rPr>
-          <m:t>ID</m:t>
+          <m:t>αβ-Anytime</m:t>
         </m:r>
-        <m:sSup>
-          <m:sSupPr>
+      </m:oMath>
+      <w:r>
+        <w:rPr>
+          <w:rFonts w:eastAsiaTheme="minorEastAsia" w:hint="cs"/>
+          <w:color w:val="156082" w:themeColor="accent1"/>
+          <w:sz w:val="24"/>
+          <w:szCs w:val="24"/>
+          <w:rtl/>
+          <w:lang w:bidi="he-IL"/>
+        </w:rPr>
+        <w:t>.</w:t>
+      </w:r>
+    </w:p>
+    <w:p>
+      <w:pPr>
+        <w:pStyle w:val="ListParagraph"/>
+        <w:rPr>
+          <w:rFonts w:hint="cs"/>
+          <w:color w:val="156082" w:themeColor="accent1"/>
+          <w:sz w:val="24"/>
+          <w:szCs w:val="24"/>
+          <w:rtl/>
+          <w:lang w:bidi="he-IL"/>
+        </w:rPr>
+      </w:pPr>
+      <w:r>
+        <w:rPr>
+          <w:rFonts w:cs="Arial"/>
+          <w:color w:val="156082" w:themeColor="accent1"/>
+          <w:sz w:val="24"/>
+          <w:szCs w:val="24"/>
+          <w:rtl/>
+          <w:lang w:bidi="he-IL"/>
+        </w:rPr>
+        <w:drawing>
+          <wp:anchor distT="0" distB="0" distL="114300" distR="114300" simplePos="0" relativeHeight="251659264" behindDoc="0" locked="0" layoutInCell="1" allowOverlap="1" wp14:anchorId="72B6CB91" wp14:editId="0FA61FD6">
+            <wp:simplePos x="0" y="0"/>
+            <wp:positionH relativeFrom="column">
+              <wp:posOffset>-252095</wp:posOffset>
+            </wp:positionH>
+            <wp:positionV relativeFrom="paragraph">
+              <wp:posOffset>236220</wp:posOffset>
+            </wp:positionV>
+            <wp:extent cx="2379345" cy="2121535"/>
+            <wp:effectExtent l="0" t="0" r="1905" b="0"/>
+            <wp:wrapSquare wrapText="bothSides"/>
+            <wp:docPr id="2068443588" name="Picture 1"/>
+            <wp:cNvGraphicFramePr>
+              <a:graphicFrameLocks xmlns:a="http://schemas.openxmlformats.org/drawingml/2006/main" noChangeAspect="1"/>
+            </wp:cNvGraphicFramePr>
+            <a:graphic xmlns:a="http://schemas.openxmlformats.org/drawingml/2006/main">
+              <a:graphicData uri="http://schemas.openxmlformats.org/drawingml/2006/picture">
+                <pic:pic xmlns:pic="http://schemas.openxmlformats.org/drawingml/2006/picture">
+                  <pic:nvPicPr>
+                    <pic:cNvPr id="2068443588" name=""/>
+                    <pic:cNvPicPr/>
+                  </pic:nvPicPr>
+                  <pic:blipFill>
+                    <a:blip r:embed="rId7">
+                      <a:extLst>
+                        <a:ext uri="{28A0092B-C50C-407E-A947-70E740481C1C}">
+                          <a14:useLocalDpi xmlns:a14="http://schemas.microsoft.com/office/drawing/2010/main" val="0"/>
+                        </a:ext>
+                      </a:extLst>
+                    </a:blip>
+                    <a:stretch>
+                      <a:fillRect/>
+                    </a:stretch>
+                  </pic:blipFill>
+                  <pic:spPr>
+                    <a:xfrm>
+                      <a:off x="0" y="0"/>
+                      <a:ext cx="2379345" cy="2121535"/>
+                    </a:xfrm>
+                    <a:prstGeom prst="rect">
+                      <a:avLst/>
+                    </a:prstGeom>
+                  </pic:spPr>
+                </pic:pic>
+              </a:graphicData>
+            </a:graphic>
+            <wp14:sizeRelH relativeFrom="margin">
+              <wp14:pctWidth>0</wp14:pctWidth>
+            </wp14:sizeRelH>
+            <wp14:sizeRelV relativeFrom="margin">
+              <wp14:pctHeight>0</wp14:pctHeight>
+            </wp14:sizeRelV>
+          </wp:anchor>
+        </w:drawing>
+      </w:r>
+    </w:p>
+    <w:p>
+      <w:pPr>
+        <w:pStyle w:val="ListParagraph"/>
+        <w:numPr>
+          <w:ilvl w:val="0"/>
+          <w:numId w:val="51"/>
+        </w:numPr>
+        <w:bidi/>
+        <w:rPr>
+          <w:rFonts w:eastAsiaTheme="minorEastAsia"/>
+          <w:color w:val="156082" w:themeColor="accent1"/>
+          <w:sz w:val="24"/>
+          <w:szCs w:val="24"/>
+          <w:lang w:bidi="he-IL"/>
+        </w:rPr>
+      </w:pPr>
+      <w:r>
+        <w:rPr>
+          <w:rFonts w:hint="cs"/>
+          <w:color w:val="156082" w:themeColor="accent1"/>
+          <w:sz w:val="24"/>
+          <w:szCs w:val="24"/>
+          <w:rtl/>
+          <w:lang w:bidi="he-IL"/>
+        </w:rPr>
+        <w:t xml:space="preserve">בהנחה שיש </w:t>
+      </w:r>
+      <m:oMath>
+        <m:r>
+          <w:rPr>
+            <w:rFonts w:ascii="Cambria Math" w:hAnsi="Cambria Math"/>
+            <w:color w:val="156082" w:themeColor="accent1"/>
+            <w:sz w:val="24"/>
+            <w:szCs w:val="24"/>
+            <w:lang w:bidi="he-IL"/>
+          </w:rPr>
+          <m:t>K</m:t>
+        </m:r>
+      </m:oMath>
+      <w:r>
+        <w:rPr>
+          <w:rFonts w:eastAsiaTheme="minorEastAsia" w:hint="cs"/>
+          <w:color w:val="156082" w:themeColor="accent1"/>
+          <w:sz w:val="24"/>
+          <w:szCs w:val="24"/>
+          <w:rtl/>
+          <w:lang w:bidi="he-IL"/>
+        </w:rPr>
+        <w:t xml:space="preserve"> סוכנים ולא 2, נערוך את השינויים הבאים:</w:t>
+      </w:r>
+    </w:p>
+    <w:p>
+      <w:pPr>
+        <w:pStyle w:val="ListParagraph"/>
+        <w:numPr>
+          <w:ilvl w:val="1"/>
+          <w:numId w:val="51"/>
+        </w:numPr>
+        <w:bidi/>
+        <w:rPr>
+          <w:rFonts w:eastAsiaTheme="minorEastAsia"/>
+          <w:color w:val="156082" w:themeColor="accent1"/>
+          <w:sz w:val="24"/>
+          <w:szCs w:val="24"/>
+          <w:lang w:bidi="he-IL"/>
+        </w:rPr>
+      </w:pPr>
+      <w:r>
+        <w:rPr>
+          <w:rFonts w:eastAsiaTheme="minorEastAsia" w:hint="cs"/>
+          <w:color w:val="156082" w:themeColor="accent1"/>
+          <w:sz w:val="24"/>
+          <w:szCs w:val="24"/>
+          <w:rtl/>
+          <w:lang w:bidi="he-IL"/>
+        </w:rPr>
+        <w:t>בהינתן שכל סוכן רוצה לנצח ולא מעניין אותו תועלת של סוכנים אחרים, נבצע פעולות דומות למימוש שראינו עבור 2 סוכנים עם התייחסות לתור כל הסוכנים.</w:t>
+      </w:r>
+    </w:p>
+    <w:p>
+      <w:pPr>
+        <w:bidi/>
+        <w:rPr>
+          <w:rFonts w:eastAsiaTheme="minorEastAsia" w:hint="cs"/>
+          <w:color w:val="156082" w:themeColor="accent1"/>
+          <w:sz w:val="24"/>
+          <w:szCs w:val="24"/>
+          <w:rtl/>
+          <w:lang w:bidi="he-IL"/>
+        </w:rPr>
+      </w:pPr>
+      <w:r>
+        <w:rPr>
+          <w:color w:val="156082" w:themeColor="accent1"/>
+          <w:sz w:val="24"/>
+          <w:szCs w:val="24"/>
+          <w:rtl/>
+          <w:lang w:bidi="he-IL"/>
+        </w:rPr>
+        <w:br w:type="page"/>
+      </w:r>
+    </w:p>
+    <w:p>
+      <w:pPr>
+        <w:rPr>
+          <w:color w:val="156082" w:themeColor="accent1"/>
+          <w:sz w:val="28"/>
+          <w:szCs w:val="28"/>
+          <w:rtl/>
+          <w:lang w:bidi="he-IL"/>
+        </w:rPr>
+      </w:pPr>
+      <w:r>
+        <w:rPr>
+          <w:color w:val="156082" w:themeColor="accent1"/>
+          <w:sz w:val="28"/>
+          <w:szCs w:val="28"/>
+          <w:rtl/>
+          <w:lang w:bidi="he-IL"/>
+        </w:rPr>
+        <w:lastRenderedPageBreak/>
+        <w:br w:type="page"/>
+      </w:r>
+    </w:p>
+    <w:p>
+      <w:pPr>
+        <w:bidi/>
+        <w:rPr>
+          <w:b/>
+          <w:bCs/>
+          <w:color w:val="156082" w:themeColor="accent1"/>
+          <w:sz w:val="28"/>
+          <w:szCs w:val="28"/>
+          <w:u w:val="single"/>
+          <w:rtl/>
+          <w:lang w:bidi="he-IL"/>
+        </w:rPr>
+      </w:pPr>
+      <w:r>
+        <w:rPr>
+          <w:rFonts w:hint="cs"/>
+          <w:b/>
+          <w:bCs/>
+          <w:color w:val="156082" w:themeColor="accent1"/>
+          <w:sz w:val="28"/>
+          <w:szCs w:val="28"/>
+          <w:u w:val="single"/>
+          <w:rtl/>
+          <w:lang w:bidi="he-IL"/>
+        </w:rPr>
+        <w:lastRenderedPageBreak/>
+        <w:t>חלק</w:t>
+      </w:r>
+      <w:r>
+        <w:rPr>
+          <w:rFonts w:hint="cs"/>
+          <w:b/>
+          <w:bCs/>
+          <w:color w:val="156082" w:themeColor="accent1"/>
+          <w:sz w:val="28"/>
+          <w:szCs w:val="28"/>
+          <w:u w:val="single"/>
+          <w:rtl/>
+          <w:lang w:bidi="he-IL"/>
+        </w:rPr>
+        <w:t xml:space="preserve"> </w:t>
+      </w:r>
+      <w:r>
+        <w:rPr>
+          <w:b/>
+          <w:bCs/>
+          <w:color w:val="156082" w:themeColor="accent1"/>
+          <w:sz w:val="28"/>
+          <w:szCs w:val="28"/>
+          <w:u w:val="single"/>
+          <w:lang w:bidi="he-IL"/>
+        </w:rPr>
+        <w:t>3</w:t>
+      </w:r>
+    </w:p>
+    <w:p>
+      <w:pPr>
+        <w:pStyle w:val="ListParagraph"/>
+        <w:numPr>
+          <w:ilvl w:val="0"/>
+          <w:numId w:val="52"/>
+        </w:numPr>
+        <w:bidi/>
+        <w:rPr>
+          <w:color w:val="156082" w:themeColor="accent1"/>
+          <w:sz w:val="24"/>
+          <w:szCs w:val="24"/>
+          <w:lang w:bidi="he-IL"/>
+        </w:rPr>
+      </w:pPr>
+      <w:r>
+        <w:rPr>
+          <w:rFonts w:hint="cs"/>
+          <w:color w:val="156082" w:themeColor="accent1"/>
+          <w:sz w:val="24"/>
+          <w:szCs w:val="24"/>
+          <w:rtl/>
+          <w:lang w:bidi="he-IL"/>
+        </w:rPr>
+        <w:t>מבחינת זמן ריצה, לשני הסוכנים יש אותה הגבלת זמן לתור ולכן שניהם ינצלו את כל הזמן העומד לרשותם לבחירת המהלך הבא.</w:t>
+      </w:r>
+      <w:r>
+        <w:rPr>
+          <w:color w:val="156082" w:themeColor="accent1"/>
+          <w:sz w:val="24"/>
+          <w:szCs w:val="24"/>
+          <w:rtl/>
+          <w:lang w:bidi="he-IL"/>
+        </w:rPr>
+        <w:br/>
+      </w:r>
+      <w:r>
+        <w:rPr>
+          <w:rFonts w:hint="cs"/>
+          <w:color w:val="156082" w:themeColor="accent1"/>
+          <w:sz w:val="24"/>
+          <w:szCs w:val="24"/>
+          <w:rtl/>
+          <w:lang w:bidi="he-IL"/>
+        </w:rPr>
+        <w:t xml:space="preserve">מבחינת בחירת המהלך הבא לבצע, ייתכן שהסוכן </w:t>
+      </w:r>
+      <m:oMath>
+        <m:r>
+          <w:rPr>
+            <w:rFonts w:ascii="Cambria Math" w:hAnsi="Cambria Math"/>
+            <w:color w:val="156082" w:themeColor="accent1"/>
+            <w:sz w:val="24"/>
+            <w:szCs w:val="24"/>
+            <w:lang w:bidi="he-IL"/>
+          </w:rPr>
+          <m:t>AlphaBeta</m:t>
+        </m:r>
+      </m:oMath>
+      <w:r>
+        <w:rPr>
+          <w:rFonts w:eastAsiaTheme="minorEastAsia" w:hint="cs"/>
+          <w:color w:val="156082" w:themeColor="accent1"/>
+          <w:sz w:val="24"/>
+          <w:szCs w:val="24"/>
+          <w:rtl/>
+          <w:lang w:bidi="he-IL"/>
+        </w:rPr>
+        <w:t xml:space="preserve"> יבחר במהלך אחר מכיוון והיה לו יותר זמן להעמיק בעץ (זאת כיוון והוא חוסך בדיקות מיותרות ולכן נשאר לו זמן רב יותר להעמיק בעץ) ולכן יוכל אולי למצוא מהלך טוב יותר ש-</w:t>
+      </w:r>
+      <m:oMath>
+        <m:r>
+          <w:rPr>
+            <w:rFonts w:ascii="Cambria Math" w:eastAsiaTheme="minorEastAsia" w:hAnsi="Cambria Math"/>
+            <w:color w:val="156082" w:themeColor="accent1"/>
+            <w:sz w:val="24"/>
+            <w:szCs w:val="24"/>
+            <w:lang w:bidi="he-IL"/>
+          </w:rPr>
+          <m:t>Minimax</m:t>
+        </m:r>
+      </m:oMath>
+      <w:r>
+        <w:rPr>
+          <w:rFonts w:eastAsiaTheme="minorEastAsia" w:hint="cs"/>
+          <w:color w:val="156082" w:themeColor="accent1"/>
+          <w:sz w:val="24"/>
+          <w:szCs w:val="24"/>
+          <w:rtl/>
+          <w:lang w:bidi="he-IL"/>
+        </w:rPr>
+        <w:t xml:space="preserve"> לא מצא.</w:t>
+      </w:r>
+      <w:r>
+        <w:rPr>
+          <w:color w:val="156082" w:themeColor="accent1"/>
+          <w:sz w:val="24"/>
+          <w:szCs w:val="24"/>
+          <w:rtl/>
+          <w:lang w:bidi="he-IL"/>
+        </w:rPr>
+        <w:br w:type="page"/>
+      </w:r>
+    </w:p>
+    <w:p>
+      <w:pPr>
+        <w:bidi/>
+        <w:rPr>
+          <w:b/>
+          <w:bCs/>
+          <w:color w:val="156082" w:themeColor="accent1"/>
+          <w:sz w:val="28"/>
+          <w:szCs w:val="28"/>
+          <w:u w:val="single"/>
+          <w:lang w:bidi="he-IL"/>
+        </w:rPr>
+      </w:pPr>
+      <w:r>
+        <w:rPr>
+          <w:rFonts w:hint="cs"/>
+          <w:b/>
+          <w:bCs/>
+          <w:color w:val="156082" w:themeColor="accent1"/>
+          <w:sz w:val="28"/>
+          <w:szCs w:val="28"/>
+          <w:u w:val="single"/>
+          <w:rtl/>
+          <w:lang w:bidi="he-IL"/>
+        </w:rPr>
+        <w:lastRenderedPageBreak/>
+        <w:t>חלק</w:t>
+      </w:r>
+      <w:r>
+        <w:rPr>
+          <w:rFonts w:hint="cs"/>
+          <w:b/>
+          <w:bCs/>
+          <w:color w:val="156082" w:themeColor="accent1"/>
+          <w:sz w:val="28"/>
+          <w:szCs w:val="28"/>
+          <w:u w:val="single"/>
+          <w:rtl/>
+          <w:lang w:bidi="he-IL"/>
+        </w:rPr>
+        <w:t xml:space="preserve"> </w:t>
+      </w:r>
+      <w:r>
+        <w:rPr>
+          <w:b/>
+          <w:bCs/>
+          <w:color w:val="156082" w:themeColor="accent1"/>
+          <w:sz w:val="28"/>
+          <w:szCs w:val="28"/>
+          <w:u w:val="single"/>
+          <w:lang w:bidi="he-IL"/>
+        </w:rPr>
+        <w:t>4</w:t>
+      </w:r>
+    </w:p>
+    <w:p>
+      <w:pPr>
+        <w:pStyle w:val="ListParagraph"/>
+        <w:numPr>
+          <w:ilvl w:val="0"/>
+          <w:numId w:val="53"/>
+        </w:numPr>
+        <w:bidi/>
+        <w:rPr>
+          <w:rFonts w:eastAsiaTheme="minorEastAsia"/>
+          <w:color w:val="156082" w:themeColor="accent1"/>
+          <w:sz w:val="24"/>
+          <w:szCs w:val="24"/>
+          <w:lang w:bidi="he-IL"/>
+        </w:rPr>
+      </w:pPr>
+      <w:r>
+        <w:rPr>
+          <w:rFonts w:eastAsiaTheme="minorEastAsia" w:hint="cs"/>
+          <w:color w:val="156082" w:themeColor="accent1"/>
+          <w:sz w:val="24"/>
+          <w:szCs w:val="24"/>
+          <w:rtl/>
+          <w:lang w:bidi="he-IL"/>
+        </w:rPr>
+        <w:t>בהנחה שאנו משתמשים ב-</w:t>
+      </w:r>
+      <m:oMath>
+        <m:r>
+          <w:rPr>
+            <w:rFonts w:ascii="Cambria Math" w:eastAsiaTheme="minorEastAsia" w:hAnsi="Cambria Math"/>
+            <w:color w:val="156082" w:themeColor="accent1"/>
+            <w:sz w:val="24"/>
+            <w:szCs w:val="24"/>
+            <w:lang w:bidi="he-IL"/>
+          </w:rPr>
+          <m:t>Expectimax</m:t>
+        </m:r>
+      </m:oMath>
+      <w:r>
+        <w:rPr>
+          <w:rFonts w:eastAsiaTheme="minorEastAsia" w:hint="cs"/>
+          <w:color w:val="156082" w:themeColor="accent1"/>
+          <w:sz w:val="24"/>
+          <w:szCs w:val="24"/>
+          <w:rtl/>
+          <w:lang w:bidi="he-IL"/>
+        </w:rPr>
+        <w:t xml:space="preserve"> כנגד סוכן רנדומלי לחלוטין, נבחר בהסתברות </w:t>
+      </w:r>
+      <m:oMath>
+        <m:f>
+          <m:fPr>
             <m:ctrlPr>
               <w:rPr>
                 <w:rFonts w:ascii="Cambria Math" w:eastAsiaTheme="minorEastAsia" w:hAnsi="Cambria Math"/>
@@ -5137,8 +5824,8 @@
                 <w:lang w:bidi="he-IL"/>
               </w:rPr>
             </m:ctrlPr>
-          </m:sSupPr>
-          <m:e>
+          </m:fPr>
+          <m:num>
             <m:r>
               <w:rPr>
                 <w:rFonts w:ascii="Cambria Math" w:eastAsiaTheme="minorEastAsia" w:hAnsi="Cambria Math"/>
@@ -5147,10 +5834,10 @@
                 <w:szCs w:val="24"/>
                 <w:lang w:bidi="he-IL"/>
               </w:rPr>
-              <m:t>A</m:t>
+              <m:t>1</m:t>
             </m:r>
-          </m:e>
-          <m:sup>
+          </m:num>
+          <m:den>
             <m:r>
               <w:rPr>
                 <w:rFonts w:ascii="Cambria Math" w:eastAsiaTheme="minorEastAsia" w:hAnsi="Cambria Math"/>
@@ -5159,10 +5846,10 @@
                 <w:szCs w:val="24"/>
                 <w:lang w:bidi="he-IL"/>
               </w:rPr>
-              <m:t>*</m:t>
+              <m:t>#operations</m:t>
             </m:r>
-          </m:sup>
-        </m:sSup>
+          </m:den>
+        </m:f>
       </m:oMath>
       <w:r>
         <w:rPr>
@@ -5173,179 +5860,29 @@
           <w:rtl/>
           <w:lang w:bidi="he-IL"/>
         </w:rPr>
-        <w:t xml:space="preserve"> או </w:t>
-      </w:r>
-      <m:oMath>
-        <m:r>
-          <w:rPr>
-            <w:rFonts w:ascii="Cambria Math" w:eastAsiaTheme="minorEastAsia" w:hAnsi="Cambria Math"/>
-            <w:color w:val="156082" w:themeColor="accent1"/>
-            <w:sz w:val="24"/>
-            <w:szCs w:val="24"/>
-            <w:lang w:bidi="he-IL"/>
-          </w:rPr>
-          <m:t>ID-DFS</m:t>
-        </m:r>
-      </m:oMath>
-      <w:r>
-        <w:rPr>
-          <w:rFonts w:eastAsiaTheme="minorEastAsia" w:hint="cs"/>
-          <w:color w:val="156082" w:themeColor="accent1"/>
-          <w:sz w:val="24"/>
-          <w:szCs w:val="24"/>
-          <w:rtl/>
-          <w:lang w:bidi="he-IL"/>
-        </w:rPr>
-        <w:t>.</w:t>
-      </w:r>
-      <w:r>
-        <w:rPr>
-          <w:color w:val="156082" w:themeColor="accent1"/>
-          <w:sz w:val="24"/>
-          <w:szCs w:val="24"/>
-          <w:rtl/>
-          <w:lang w:bidi="he-IL"/>
-        </w:rPr>
-        <w:br w:type="page"/>
+        <w:t xml:space="preserve"> לכל אחד מהפעולות של הריב. זאת מכיוון שהיריב בוחר באחת מהן באופן אחיד, לכן נרצה לקרב את הפעולות שלו.</w:t>
+      </w:r>
+      <w:r>
+        <w:rPr>
+          <w:rFonts w:eastAsiaTheme="minorEastAsia"/>
+          <w:color w:val="156082" w:themeColor="accent1"/>
+          <w:sz w:val="24"/>
+          <w:szCs w:val="24"/>
+          <w:rtl/>
+          <w:lang w:bidi="he-IL"/>
+        </w:rPr>
+        <w:br/>
       </w:r>
     </w:p>
     <w:p>
       <w:pPr>
+        <w:pStyle w:val="ListParagraph"/>
+        <w:numPr>
+          <w:ilvl w:val="0"/>
+          <w:numId w:val="53"/>
+        </w:numPr>
         <w:bidi/>
         <w:rPr>
-          <w:b/>
-          <w:bCs/>
-          <w:color w:val="156082" w:themeColor="accent1"/>
-          <w:sz w:val="28"/>
-          <w:szCs w:val="28"/>
-          <w:u w:val="single"/>
-          <w:rtl/>
-          <w:lang w:bidi="he-IL"/>
-        </w:rPr>
-      </w:pPr>
-      <w:r>
-        <w:rPr>
-          <w:rFonts w:hint="cs"/>
-          <w:b/>
-          <w:bCs/>
-          <w:color w:val="156082" w:themeColor="accent1"/>
-          <w:sz w:val="28"/>
-          <w:szCs w:val="28"/>
-          <w:u w:val="single"/>
-          <w:rtl/>
-          <w:lang w:bidi="he-IL"/>
-        </w:rPr>
-        <w:lastRenderedPageBreak/>
-        <w:t>חלק</w:t>
-      </w:r>
-      <w:r>
-        <w:rPr>
-          <w:rFonts w:hint="cs"/>
-          <w:b/>
-          <w:bCs/>
-          <w:color w:val="156082" w:themeColor="accent1"/>
-          <w:sz w:val="28"/>
-          <w:szCs w:val="28"/>
-          <w:u w:val="single"/>
-          <w:rtl/>
-          <w:lang w:bidi="he-IL"/>
-        </w:rPr>
-        <w:t xml:space="preserve"> </w:t>
-      </w:r>
-      <w:r>
-        <w:rPr>
-          <w:b/>
-          <w:bCs/>
-          <w:color w:val="156082" w:themeColor="accent1"/>
-          <w:sz w:val="28"/>
-          <w:szCs w:val="28"/>
-          <w:u w:val="single"/>
-          <w:lang w:bidi="he-IL"/>
-        </w:rPr>
-        <w:t>3</w:t>
-      </w:r>
-    </w:p>
-    <w:p>
-      <w:pPr>
-        <w:bidi/>
-        <w:rPr>
-          <w:color w:val="156082" w:themeColor="accent1"/>
-          <w:sz w:val="24"/>
-          <w:szCs w:val="24"/>
-          <w:rtl/>
-          <w:lang w:bidi="he-IL"/>
-        </w:rPr>
-      </w:pPr>
-      <w:r>
-        <w:rPr>
-          <w:color w:val="156082" w:themeColor="accent1"/>
-          <w:sz w:val="24"/>
-          <w:szCs w:val="24"/>
-          <w:rtl/>
-          <w:lang w:bidi="he-IL"/>
-        </w:rPr>
-        <w:br w:type="page"/>
-      </w:r>
-    </w:p>
-    <w:p>
-      <w:pPr>
-        <w:bidi/>
-        <w:rPr>
-          <w:b/>
-          <w:bCs/>
-          <w:color w:val="156082" w:themeColor="accent1"/>
-          <w:sz w:val="28"/>
-          <w:szCs w:val="28"/>
-          <w:u w:val="single"/>
-          <w:lang w:bidi="he-IL"/>
-        </w:rPr>
-      </w:pPr>
-      <w:r>
-        <w:rPr>
-          <w:rFonts w:hint="cs"/>
-          <w:b/>
-          <w:bCs/>
-          <w:color w:val="156082" w:themeColor="accent1"/>
-          <w:sz w:val="28"/>
-          <w:szCs w:val="28"/>
-          <w:u w:val="single"/>
-          <w:rtl/>
-          <w:lang w:bidi="he-IL"/>
-        </w:rPr>
-        <w:lastRenderedPageBreak/>
-        <w:t>חלק</w:t>
-      </w:r>
-      <w:r>
-        <w:rPr>
-          <w:rFonts w:hint="cs"/>
-          <w:b/>
-          <w:bCs/>
-          <w:color w:val="156082" w:themeColor="accent1"/>
-          <w:sz w:val="28"/>
-          <w:szCs w:val="28"/>
-          <w:u w:val="single"/>
-          <w:rtl/>
-          <w:lang w:bidi="he-IL"/>
-        </w:rPr>
-        <w:t xml:space="preserve"> </w:t>
-      </w:r>
-      <w:r>
-        <w:rPr>
-          <w:b/>
-          <w:bCs/>
-          <w:color w:val="156082" w:themeColor="accent1"/>
-          <w:sz w:val="28"/>
-          <w:szCs w:val="28"/>
-          <w:u w:val="single"/>
-          <w:lang w:bidi="he-IL"/>
-        </w:rPr>
-        <w:t>4</w:t>
-      </w:r>
-    </w:p>
-    <w:p>
-      <w:pPr>
-        <w:bidi/>
-        <w:rPr>
           <w:rFonts w:eastAsiaTheme="minorEastAsia"/>
           <w:color w:val="156082" w:themeColor="accent1"/>
           <w:sz w:val="24"/>
@@ -5354,6 +5891,17 @@
           <w:lang w:bidi="he-IL"/>
         </w:rPr>
       </w:pPr>
+      <w:r>
+        <w:rPr>
+          <w:rFonts w:eastAsiaTheme="minorEastAsia" w:hint="cs"/>
+          <w:color w:val="156082" w:themeColor="accent1"/>
+          <w:sz w:val="24"/>
+          <w:szCs w:val="24"/>
+          <w:rtl/>
+          <w:lang w:bidi="he-IL"/>
+        </w:rPr>
+        <w:t>גדש</w:t>
+      </w:r>
       <w:r>
         <w:rPr>
           <w:rFonts w:eastAsiaTheme="minorEastAsia"/>
@@ -7413,6 +7961,95 @@
     </w:lvl>
   </w:abstractNum>
   <w:abstractNum w:abstractNumId="16" w15:restartNumberingAfterBreak="0">
+    <w:nsid w:val="2B580691"/>
+    <w:multiLevelType w:val="hybridMultilevel"/>
+    <w:tmpl w:val="E912073A"/>
+    <w:lvl w:ilvl="0" w:tplc="EF123A7A">
+      <w:start w:val="1"/>
+      <w:numFmt w:val="decimal"/>
+      <w:lvlText w:val="%1."/>
+      <w:lvlJc w:val="left"/>
+      <w:pPr>
+        <w:ind w:left="360" w:hanging="360"/>
+      </w:pPr>
+      <w:rPr>
+        <w:rFonts w:hint="default"/>
+      </w:rPr>
+    </w:lvl>
+    <w:lvl w:ilvl="1" w:tplc="04090019" w:tentative="1">
+      <w:start w:val="1"/>
+      <w:numFmt w:val="lowerLetter"/>
+      <w:lvlText w:val="%2."/>
+      <w:lvlJc w:val="left"/>
+      <w:pPr>
+        <w:ind w:left="1080" w:hanging="360"/>
+      </w:pPr>
+    </w:lvl>
+    <w:lvl w:ilvl="2" w:tplc="0409001B" w:tentative="1">
+      <w:start w:val="1"/>
+      <w:numFmt w:val="lowerRoman"/>
+      <w:lvlText w:val="%3."/>
+      <w:lvlJc w:val="right"/>
+      <w:pPr>
+        <w:ind w:left="1800" w:hanging="180"/>
+      </w:pPr>
+    </w:lvl>
+    <w:lvl w:ilvl="3" w:tplc="0409000F" w:tentative="1">
+      <w:start w:val="1"/>
+      <w:numFmt w:val="decimal"/>
+      <w:lvlText w:val="%4."/>
+      <w:lvlJc w:val="left"/>
+      <w:pPr>
+        <w:ind w:left="2520" w:hanging="360"/>
+      </w:pPr>
+    </w:lvl>
+    <w:lvl w:ilvl="4" w:tplc="04090019" w:tentative="1">
+      <w:start w:val="1"/>
+      <w:numFmt w:val="lowerLetter"/>
+      <w:lvlText w:val="%5."/>
+      <w:lvlJc w:val="left"/>
+      <w:pPr>
+        <w:ind w:left="3240" w:hanging="360"/>
+      </w:pPr>
+    </w:lvl>
+    <w:lvl w:ilvl="5" w:tplc="0409001B" w:tentative="1">
+      <w:start w:val="1"/>
+      <w:numFmt w:val="lowerRoman"/>
+      <w:lvlText w:val="%6."/>
+      <w:lvlJc w:val="right"/>
+      <w:pPr>
+        <w:ind w:left="3960" w:hanging="180"/>
+      </w:pPr>
+    </w:lvl>
+    <w:lvl w:ilvl="6" w:tplc="0409000F" w:tentative="1">
+      <w:start w:val="1"/>
+      <w:numFmt w:val="decimal"/>
+      <w:lvlText w:val="%7."/>
+      <w:lvlJc w:val="left"/>
+      <w:pPr>
+        <w:ind w:left="4680" w:hanging="360"/>
+      </w:pPr>
+    </w:lvl>
+    <w:lvl w:ilvl="7" w:tplc="04090019" w:tentative="1">
+      <w:start w:val="1"/>
+      <w:numFmt w:val="lowerLetter"/>
+      <w:lvlText w:val="%8."/>
+      <w:lvlJc w:val="left"/>
+      <w:pPr>
+        <w:ind w:left="5400" w:hanging="360"/>
+      </w:pPr>
+    </w:lvl>
+    <w:lvl w:ilvl="8" w:tplc="0409001B" w:tentative="1">
+      <w:start w:val="1"/>
+      <w:numFmt w:val="lowerRoman"/>
+      <w:lvlText w:val="%9."/>
+      <w:lvlJc w:val="right"/>
+      <w:pPr>
+        <w:ind w:left="6120" w:hanging="180"/>
+      </w:pPr>
+    </w:lvl>
+  </w:abstractNum>
+  <w:abstractNum w:abstractNumId="17" w15:restartNumberingAfterBreak="0">
     <w:nsid w:val="2F405D32"/>
     <w:multiLevelType w:val="hybridMultilevel"/>
     <w:tmpl w:val="3B6294E4"/>
@@ -7501,7 +8138,7 @@
       </w:pPr>
     </w:lvl>
   </w:abstractNum>
-  <w:abstractNum w:abstractNumId="17" w15:restartNumberingAfterBreak="0">
+  <w:abstractNum w:abstractNumId="18" w15:restartNumberingAfterBreak="0">
     <w:nsid w:val="317B7F61"/>
     <w:multiLevelType w:val="hybridMultilevel"/>
     <w:tmpl w:val="00807728"/>
@@ -7590,7 +8227,7 @@
       </w:pPr>
     </w:lvl>
   </w:abstractNum>
-  <w:abstractNum w:abstractNumId="18" w15:restartNumberingAfterBreak="0">
+  <w:abstractNum w:abstractNumId="19" w15:restartNumberingAfterBreak="0">
     <w:nsid w:val="33075F50"/>
     <w:multiLevelType w:val="hybridMultilevel"/>
     <w:tmpl w:val="89CE3960"/>
@@ -7679,7 +8316,96 @@
       </w:pPr>
     </w:lvl>
   </w:abstractNum>
-  <w:abstractNum w:abstractNumId="19" w15:restartNumberingAfterBreak="0">
+  <w:abstractNum w:abstractNumId="20" w15:restartNumberingAfterBreak="0">
+    <w:nsid w:val="3589021B"/>
+    <w:multiLevelType w:val="hybridMultilevel"/>
+    <w:tmpl w:val="E188D196"/>
+    <w:lvl w:ilvl="0" w:tplc="FD380B56">
+      <w:start w:val="2"/>
+      <w:numFmt w:val="decimal"/>
+      <w:lvlText w:val="%1."/>
+      <w:lvlJc w:val="left"/>
+      <w:pPr>
+        <w:ind w:left="360" w:hanging="360"/>
+      </w:pPr>
+      <w:rPr>
+        <w:rFonts w:hint="default"/>
+      </w:rPr>
+    </w:lvl>
+    <w:lvl w:ilvl="1" w:tplc="04090019" w:tentative="1">
+      <w:start w:val="1"/>
+      <w:numFmt w:val="lowerLetter"/>
+      <w:lvlText w:val="%2."/>
+      <w:lvlJc w:val="left"/>
+      <w:pPr>
+        <w:ind w:left="1440" w:hanging="360"/>
+      </w:pPr>
+    </w:lvl>
+    <w:lvl w:ilvl="2" w:tplc="0409001B" w:tentative="1">
+      <w:start w:val="1"/>
+      <w:numFmt w:val="lowerRoman"/>
+      <w:lvlText w:val="%3."/>
+      <w:lvlJc w:val="right"/>
+      <w:pPr>
+        <w:ind w:left="2160" w:hanging="180"/>
+      </w:pPr>
+    </w:lvl>
+    <w:lvl w:ilvl="3" w:tplc="0409000F" w:tentative="1">
+      <w:start w:val="1"/>
+      <w:numFmt w:val="decimal"/>
+      <w:lvlText w:val="%4."/>
+      <w:lvlJc w:val="left"/>
+      <w:pPr>
+        <w:ind w:left="2880" w:hanging="360"/>
+      </w:pPr>
+    </w:lvl>
+    <w:lvl w:ilvl="4" w:tplc="04090019" w:tentative="1">
+      <w:start w:val="1"/>
+      <w:numFmt w:val="lowerLetter"/>
+      <w:lvlText w:val="%5."/>
+      <w:lvlJc w:val="left"/>
+      <w:pPr>
+        <w:ind w:left="3600" w:hanging="360"/>
+      </w:pPr>
+    </w:lvl>
+    <w:lvl w:ilvl="5" w:tplc="0409001B" w:tentative="1">
+      <w:start w:val="1"/>
+      <w:numFmt w:val="lowerRoman"/>
+      <w:lvlText w:val="%6."/>
+      <w:lvlJc w:val="right"/>
+      <w:pPr>
+        <w:ind w:left="4320" w:hanging="180"/>
+      </w:pPr>
+    </w:lvl>
+    <w:lvl w:ilvl="6" w:tplc="0409000F" w:tentative="1">
+      <w:start w:val="1"/>
+      <w:numFmt w:val="decimal"/>
+      <w:lvlText w:val="%7."/>
+      <w:lvlJc w:val="left"/>
+      <w:pPr>
+        <w:ind w:left="5040" w:hanging="360"/>
+      </w:pPr>
+    </w:lvl>
+    <w:lvl w:ilvl="7" w:tplc="04090019" w:tentative="1">
+      <w:start w:val="1"/>
+      <w:numFmt w:val="lowerLetter"/>
+      <w:lvlText w:val="%8."/>
+      <w:lvlJc w:val="left"/>
+      <w:pPr>
+        <w:ind w:left="5760" w:hanging="360"/>
+      </w:pPr>
+    </w:lvl>
+    <w:lvl w:ilvl="8" w:tplc="0409001B" w:tentative="1">
+      <w:start w:val="1"/>
+      <w:numFmt w:val="lowerRoman"/>
+      <w:lvlText w:val="%9."/>
+      <w:lvlJc w:val="right"/>
+      <w:pPr>
+        <w:ind w:left="6480" w:hanging="180"/>
+      </w:pPr>
+    </w:lvl>
+  </w:abstractNum>
+  <w:abstractNum w:abstractNumId="21" w15:restartNumberingAfterBreak="0">
     <w:nsid w:val="397A47F8"/>
     <w:multiLevelType w:val="hybridMultilevel"/>
     <w:tmpl w:val="9E384D4E"/>
@@ -7768,7 +8494,7 @@
       </w:pPr>
     </w:lvl>
   </w:abstractNum>
-  <w:abstractNum w:abstractNumId="20" w15:restartNumberingAfterBreak="0">
+  <w:abstractNum w:abstractNumId="22" w15:restartNumberingAfterBreak="0">
     <w:nsid w:val="39B74E0D"/>
     <w:multiLevelType w:val="hybridMultilevel"/>
     <w:tmpl w:val="4304408E"/>
@@ -7858,7 +8584,7 @@
       </w:pPr>
     </w:lvl>
   </w:abstractNum>
-  <w:abstractNum w:abstractNumId="21" w15:restartNumberingAfterBreak="0">
+  <w:abstractNum w:abstractNumId="23" w15:restartNumberingAfterBreak="0">
     <w:nsid w:val="3BC77ABC"/>
     <w:multiLevelType w:val="hybridMultilevel"/>
     <w:tmpl w:val="0FB6293E"/>
@@ -7947,7 +8673,7 @@
       </w:pPr>
     </w:lvl>
   </w:abstractNum>
-  <w:abstractNum w:abstractNumId="22" w15:restartNumberingAfterBreak="0">
+  <w:abstractNum w:abstractNumId="24" w15:restartNumberingAfterBreak="0">
     <w:nsid w:val="3BD50B58"/>
     <w:multiLevelType w:val="hybridMultilevel"/>
     <w:tmpl w:val="3AE828C0"/>
@@ -8036,7 +8762,7 @@
       </w:pPr>
     </w:lvl>
   </w:abstractNum>
-  <w:abstractNum w:abstractNumId="23" w15:restartNumberingAfterBreak="0">
+  <w:abstractNum w:abstractNumId="25" w15:restartNumberingAfterBreak="0">
     <w:nsid w:val="3D8556E5"/>
     <w:multiLevelType w:val="hybridMultilevel"/>
     <w:tmpl w:val="06BEE666"/>
@@ -8125,7 +8851,7 @@
       </w:pPr>
     </w:lvl>
   </w:abstractNum>
-  <w:abstractNum w:abstractNumId="24" w15:restartNumberingAfterBreak="0">
+  <w:abstractNum w:abstractNumId="26" w15:restartNumberingAfterBreak="0">
     <w:nsid w:val="3E2147F7"/>
     <w:multiLevelType w:val="multilevel"/>
     <w:tmpl w:val="1D80FC9E"/>
@@ -8215,7 +8941,7 @@
       </w:pPr>
     </w:lvl>
   </w:abstractNum>
-  <w:abstractNum w:abstractNumId="25" w15:restartNumberingAfterBreak="0">
+  <w:abstractNum w:abstractNumId="27" w15:restartNumberingAfterBreak="0">
     <w:nsid w:val="3FD51A82"/>
     <w:multiLevelType w:val="hybridMultilevel"/>
     <w:tmpl w:val="5C9C327A"/>
@@ -8304,7 +9030,7 @@
       </w:pPr>
     </w:lvl>
   </w:abstractNum>
-  <w:abstractNum w:abstractNumId="26" w15:restartNumberingAfterBreak="0">
+  <w:abstractNum w:abstractNumId="28" w15:restartNumberingAfterBreak="0">
     <w:nsid w:val="41094336"/>
     <w:multiLevelType w:val="hybridMultilevel"/>
     <w:tmpl w:val="21DEB850"/>
@@ -8393,7 +9119,7 @@
       </w:pPr>
     </w:lvl>
   </w:abstractNum>
-  <w:abstractNum w:abstractNumId="27" w15:restartNumberingAfterBreak="0">
+  <w:abstractNum w:abstractNumId="29" w15:restartNumberingAfterBreak="0">
     <w:nsid w:val="42723F5C"/>
     <w:multiLevelType w:val="hybridMultilevel"/>
     <w:tmpl w:val="8C5C2376"/>
@@ -8482,7 +9208,7 @@
       </w:pPr>
     </w:lvl>
   </w:abstractNum>
-  <w:abstractNum w:abstractNumId="28" w15:restartNumberingAfterBreak="0">
+  <w:abstractNum w:abstractNumId="30" w15:restartNumberingAfterBreak="0">
     <w:nsid w:val="44616EF9"/>
     <w:multiLevelType w:val="hybridMultilevel"/>
     <w:tmpl w:val="8DB272C2"/>
@@ -8571,7 +9297,7 @@
       </w:pPr>
     </w:lvl>
   </w:abstractNum>
-  <w:abstractNum w:abstractNumId="29" w15:restartNumberingAfterBreak="0">
+  <w:abstractNum w:abstractNumId="31" w15:restartNumberingAfterBreak="0">
     <w:nsid w:val="4B7E64F1"/>
     <w:multiLevelType w:val="hybridMultilevel"/>
     <w:tmpl w:val="6352CA6C"/>
@@ -8661,7 +9387,7 @@
       </w:pPr>
     </w:lvl>
   </w:abstractNum>
-  <w:abstractNum w:abstractNumId="30" w15:restartNumberingAfterBreak="0">
+  <w:abstractNum w:abstractNumId="32" w15:restartNumberingAfterBreak="0">
     <w:nsid w:val="4C9D74F8"/>
     <w:multiLevelType w:val="hybridMultilevel"/>
     <w:tmpl w:val="84DED03A"/>
@@ -8750,7 +9476,7 @@
       </w:pPr>
     </w:lvl>
   </w:abstractNum>
-  <w:abstractNum w:abstractNumId="31" w15:restartNumberingAfterBreak="0">
+  <w:abstractNum w:abstractNumId="33" w15:restartNumberingAfterBreak="0">
     <w:nsid w:val="4E3878C4"/>
     <w:multiLevelType w:val="hybridMultilevel"/>
     <w:tmpl w:val="1362EE4C"/>
@@ -8839,7 +9565,7 @@
       </w:pPr>
     </w:lvl>
   </w:abstractNum>
-  <w:abstractNum w:abstractNumId="32" w15:restartNumberingAfterBreak="0">
+  <w:abstractNum w:abstractNumId="34" w15:restartNumberingAfterBreak="0">
     <w:nsid w:val="4FF40FAD"/>
     <w:multiLevelType w:val="hybridMultilevel"/>
     <w:tmpl w:val="68D06050"/>
@@ -8928,7 +9654,7 @@
       </w:pPr>
     </w:lvl>
   </w:abstractNum>
-  <w:abstractNum w:abstractNumId="33" w15:restartNumberingAfterBreak="0">
+  <w:abstractNum w:abstractNumId="35" w15:restartNumberingAfterBreak="0">
     <w:nsid w:val="54A92A7A"/>
     <w:multiLevelType w:val="hybridMultilevel"/>
     <w:tmpl w:val="0758FDB6"/>
@@ -9017,7 +9743,7 @@
       </w:pPr>
     </w:lvl>
   </w:abstractNum>
-  <w:abstractNum w:abstractNumId="34" w15:restartNumberingAfterBreak="0">
+  <w:abstractNum w:abstractNumId="36" w15:restartNumberingAfterBreak="0">
     <w:nsid w:val="55502546"/>
     <w:multiLevelType w:val="hybridMultilevel"/>
     <w:tmpl w:val="9346724C"/>
@@ -9106,7 +9832,7 @@
       </w:pPr>
     </w:lvl>
   </w:abstractNum>
-  <w:abstractNum w:abstractNumId="35" w15:restartNumberingAfterBreak="0">
+  <w:abstractNum w:abstractNumId="37" w15:restartNumberingAfterBreak="0">
     <w:nsid w:val="55FA19CC"/>
     <w:multiLevelType w:val="hybridMultilevel"/>
     <w:tmpl w:val="CEC86FBA"/>
@@ -9195,7 +9921,7 @@
       </w:pPr>
     </w:lvl>
   </w:abstractNum>
-  <w:abstractNum w:abstractNumId="36" w15:restartNumberingAfterBreak="0">
+  <w:abstractNum w:abstractNumId="38" w15:restartNumberingAfterBreak="0">
     <w:nsid w:val="56BA55B1"/>
     <w:multiLevelType w:val="hybridMultilevel"/>
     <w:tmpl w:val="4A60D622"/>
@@ -9284,7 +10010,7 @@
       </w:pPr>
     </w:lvl>
   </w:abstractNum>
-  <w:abstractNum w:abstractNumId="37" w15:restartNumberingAfterBreak="0">
+  <w:abstractNum w:abstractNumId="39" w15:restartNumberingAfterBreak="0">
     <w:nsid w:val="582F58DD"/>
     <w:multiLevelType w:val="hybridMultilevel"/>
     <w:tmpl w:val="2FE6E4E8"/>
@@ -9373,7 +10099,7 @@
       </w:pPr>
     </w:lvl>
   </w:abstractNum>
-  <w:abstractNum w:abstractNumId="38" w15:restartNumberingAfterBreak="0">
+  <w:abstractNum w:abstractNumId="40" w15:restartNumberingAfterBreak="0">
     <w:nsid w:val="5BBC7A74"/>
     <w:multiLevelType w:val="hybridMultilevel"/>
     <w:tmpl w:val="20C20000"/>
@@ -9462,7 +10188,7 @@
       </w:pPr>
     </w:lvl>
   </w:abstractNum>
-  <w:abstractNum w:abstractNumId="39" w15:restartNumberingAfterBreak="0">
+  <w:abstractNum w:abstractNumId="41" w15:restartNumberingAfterBreak="0">
     <w:nsid w:val="60D80101"/>
     <w:multiLevelType w:val="hybridMultilevel"/>
     <w:tmpl w:val="5A865444"/>
@@ -9551,7 +10277,7 @@
       </w:pPr>
     </w:lvl>
   </w:abstractNum>
-  <w:abstractNum w:abstractNumId="40" w15:restartNumberingAfterBreak="0">
+  <w:abstractNum w:abstractNumId="42" w15:restartNumberingAfterBreak="0">
     <w:nsid w:val="61861D1D"/>
     <w:multiLevelType w:val="hybridMultilevel"/>
     <w:tmpl w:val="5530947A"/>
@@ -9640,7 +10366,7 @@
       </w:pPr>
     </w:lvl>
   </w:abstractNum>
-  <w:abstractNum w:abstractNumId="41" w15:restartNumberingAfterBreak="0">
+  <w:abstractNum w:abstractNumId="43" w15:restartNumberingAfterBreak="0">
     <w:nsid w:val="64F71AF5"/>
     <w:multiLevelType w:val="hybridMultilevel"/>
     <w:tmpl w:val="C552671E"/>
@@ -9729,7 +10455,7 @@
       </w:pPr>
     </w:lvl>
   </w:abstractNum>
-  <w:abstractNum w:abstractNumId="42" w15:restartNumberingAfterBreak="0">
+  <w:abstractNum w:abstractNumId="44" w15:restartNumberingAfterBreak="0">
     <w:nsid w:val="66D00CAB"/>
     <w:multiLevelType w:val="hybridMultilevel"/>
     <w:tmpl w:val="43DE090C"/>
@@ -9818,7 +10544,7 @@
       </w:pPr>
     </w:lvl>
   </w:abstractNum>
-  <w:abstractNum w:abstractNumId="43" w15:restartNumberingAfterBreak="0">
+  <w:abstractNum w:abstractNumId="45" w15:restartNumberingAfterBreak="0">
     <w:nsid w:val="66ED51AC"/>
     <w:multiLevelType w:val="multilevel"/>
     <w:tmpl w:val="54B07E2E"/>
@@ -9939,7 +10665,96 @@
       </w:rPr>
     </w:lvl>
   </w:abstractNum>
-  <w:abstractNum w:abstractNumId="44" w15:restartNumberingAfterBreak="0">
+  <w:abstractNum w:abstractNumId="46" w15:restartNumberingAfterBreak="0">
+    <w:nsid w:val="6ECC4D99"/>
+    <w:multiLevelType w:val="hybridMultilevel"/>
+    <w:tmpl w:val="57141E34"/>
+    <w:lvl w:ilvl="0" w:tplc="CF100EE6">
+      <w:start w:val="5"/>
+      <w:numFmt w:val="decimal"/>
+      <w:lvlText w:val="%1."/>
+      <w:lvlJc w:val="left"/>
+      <w:pPr>
+        <w:ind w:left="720" w:hanging="360"/>
+      </w:pPr>
+      <w:rPr>
+        <w:rFonts w:eastAsiaTheme="minorHAnsi" w:hint="default"/>
+      </w:rPr>
+    </w:lvl>
+    <w:lvl w:ilvl="1" w:tplc="04090019">
+      <w:start w:val="1"/>
+      <w:numFmt w:val="lowerLetter"/>
+      <w:lvlText w:val="%2."/>
+      <w:lvlJc w:val="left"/>
+      <w:pPr>
+        <w:ind w:left="1440" w:hanging="360"/>
+      </w:pPr>
+    </w:lvl>
+    <w:lvl w:ilvl="2" w:tplc="0409001B" w:tentative="1">
+      <w:start w:val="1"/>
+      <w:numFmt w:val="lowerRoman"/>
+      <w:lvlText w:val="%3."/>
+      <w:lvlJc w:val="right"/>
+      <w:pPr>
+        <w:ind w:left="2160" w:hanging="180"/>
+      </w:pPr>
+    </w:lvl>
+    <w:lvl w:ilvl="3" w:tplc="0409000F" w:tentative="1">
+      <w:start w:val="1"/>
+      <w:numFmt w:val="decimal"/>
+      <w:lvlText w:val="%4."/>
+      <w:lvlJc w:val="left"/>
+      <w:pPr>
+        <w:ind w:left="2880" w:hanging="360"/>
+      </w:pPr>
+    </w:lvl>
+    <w:lvl w:ilvl="4" w:tplc="04090019" w:tentative="1">
+      <w:start w:val="1"/>
+      <w:numFmt w:val="lowerLetter"/>
+      <w:lvlText w:val="%5."/>
+      <w:lvlJc w:val="left"/>
+      <w:pPr>
+        <w:ind w:left="3600" w:hanging="360"/>
+      </w:pPr>
+    </w:lvl>
+    <w:lvl w:ilvl="5" w:tplc="0409001B" w:tentative="1">
+      <w:start w:val="1"/>
+      <w:numFmt w:val="lowerRoman"/>
+      <w:lvlText w:val="%6."/>
+      <w:lvlJc w:val="right"/>
+      <w:pPr>
+        <w:ind w:left="4320" w:hanging="180"/>
+      </w:pPr>
+    </w:lvl>
+    <w:lvl w:ilvl="6" w:tplc="0409000F" w:tentative="1">
+      <w:start w:val="1"/>
+      <w:numFmt w:val="decimal"/>
+      <w:lvlText w:val="%7."/>
+      <w:lvlJc w:val="left"/>
+      <w:pPr>
+        <w:ind w:left="5040" w:hanging="360"/>
+      </w:pPr>
+    </w:lvl>
+    <w:lvl w:ilvl="7" w:tplc="04090019" w:tentative="1">
+      <w:start w:val="1"/>
+      <w:numFmt w:val="lowerLetter"/>
+      <w:lvlText w:val="%8."/>
+      <w:lvlJc w:val="left"/>
+      <w:pPr>
+        <w:ind w:left="5760" w:hanging="360"/>
+      </w:pPr>
+    </w:lvl>
+    <w:lvl w:ilvl="8" w:tplc="0409001B" w:tentative="1">
+      <w:start w:val="1"/>
+      <w:numFmt w:val="lowerRoman"/>
+      <w:lvlText w:val="%9."/>
+      <w:lvlJc w:val="right"/>
+      <w:pPr>
+        <w:ind w:left="6480" w:hanging="180"/>
+      </w:pPr>
+    </w:lvl>
+  </w:abstractNum>
+  <w:abstractNum w:abstractNumId="47" w15:restartNumberingAfterBreak="0">
     <w:nsid w:val="706E0E56"/>
     <w:multiLevelType w:val="hybridMultilevel"/>
     <w:tmpl w:val="E5B88B4E"/>
@@ -10029,7 +10844,7 @@
       </w:pPr>
     </w:lvl>
   </w:abstractNum>
-  <w:abstractNum w:abstractNumId="45" w15:restartNumberingAfterBreak="0">
+  <w:abstractNum w:abstractNumId="48" w15:restartNumberingAfterBreak="0">
     <w:nsid w:val="717904F7"/>
     <w:multiLevelType w:val="hybridMultilevel"/>
     <w:tmpl w:val="455E8260"/>
@@ -10118,7 +10933,7 @@
       </w:pPr>
     </w:lvl>
   </w:abstractNum>
-  <w:abstractNum w:abstractNumId="46" w15:restartNumberingAfterBreak="0">
+  <w:abstractNum w:abstractNumId="49" w15:restartNumberingAfterBreak="0">
     <w:nsid w:val="73433173"/>
     <w:multiLevelType w:val="hybridMultilevel"/>
     <w:tmpl w:val="EBDE39AA"/>
@@ -10207,7 +11022,7 @@
       </w:pPr>
     </w:lvl>
   </w:abstractNum>
-  <w:abstractNum w:abstractNumId="47" w15:restartNumberingAfterBreak="0">
+  <w:abstractNum w:abstractNumId="50" w15:restartNumberingAfterBreak="0">
     <w:nsid w:val="75050F3B"/>
     <w:multiLevelType w:val="hybridMultilevel"/>
     <w:tmpl w:val="B1F2178A"/>
@@ -10296,7 +11111,7 @@
       </w:pPr>
     </w:lvl>
   </w:abstractNum>
-  <w:abstractNum w:abstractNumId="48" w15:restartNumberingAfterBreak="0">
+  <w:abstractNum w:abstractNumId="51" w15:restartNumberingAfterBreak="0">
     <w:nsid w:val="7B3F6FA6"/>
     <w:multiLevelType w:val="hybridMultilevel"/>
     <w:tmpl w:val="E3061934"/>
@@ -10385,7 +11200,7 @@
       </w:pPr>
     </w:lvl>
   </w:abstractNum>
-  <w:abstractNum w:abstractNumId="49" w15:restartNumberingAfterBreak="0">
+  <w:abstractNum w:abstractNumId="52" w15:restartNumberingAfterBreak="0">
     <w:nsid w:val="7C3B3670"/>
     <w:multiLevelType w:val="hybridMultilevel"/>
     <w:tmpl w:val="DE04F018"/>
@@ -10478,37 +11293,37 @@
     </w:lvl>
   </w:abstractNum>
   <w:num w:numId="1" w16cid:durableId="35356615">
-    <w:abstractNumId w:val="27"/>
+    <w:abstractNumId w:val="29"/>
   </w:num>
   <w:num w:numId="2" w16cid:durableId="1990162410">
+    <w:abstractNumId w:val="41"/>
+  </w:num>
+  <w:num w:numId="3" w16cid:durableId="1735735963">
+    <w:abstractNumId w:val="35"/>
+  </w:num>
+  <w:num w:numId="4" w16cid:durableId="1833712263">
     <w:abstractNumId w:val="39"/>
   </w:num>
-  <w:num w:numId="3" w16cid:durableId="1735735963">
-    <w:abstractNumId w:val="33"/>
-  </w:num>
-  <w:num w:numId="4" w16cid:durableId="1833712263">
-    <w:abstractNumId w:val="37"/>
-  </w:num>
   <w:num w:numId="5" w16cid:durableId="892305156">
-    <w:abstractNumId w:val="26"/>
+    <w:abstractNumId w:val="28"/>
   </w:num>
   <w:num w:numId="6" w16cid:durableId="181088237">
-    <w:abstractNumId w:val="47"/>
+    <w:abstractNumId w:val="50"/>
   </w:num>
   <w:num w:numId="7" w16cid:durableId="604194830">
-    <w:abstractNumId w:val="34"/>
+    <w:abstractNumId w:val="36"/>
   </w:num>
   <w:num w:numId="8" w16cid:durableId="279266169">
-    <w:abstractNumId w:val="28"/>
+    <w:abstractNumId w:val="30"/>
   </w:num>
   <w:num w:numId="9" w16cid:durableId="1087770928">
-    <w:abstractNumId w:val="20"/>
+    <w:abstractNumId w:val="22"/>
   </w:num>
   <w:num w:numId="10" w16cid:durableId="1957637277">
     <w:abstractNumId w:val="6"/>
   </w:num>
   <w:num w:numId="11" w16cid:durableId="746457748">
-    <w:abstractNumId w:val="29"/>
+    <w:abstractNumId w:val="31"/>
   </w:num>
   <w:num w:numId="12" w16cid:durableId="475492776">
     <w:abstractNumId w:val="5"/>
@@ -10520,52 +11335,52 @@
     <w:abstractNumId w:val="2"/>
   </w:num>
   <w:num w:numId="15" w16cid:durableId="18436390">
-    <w:abstractNumId w:val="42"/>
+    <w:abstractNumId w:val="44"/>
   </w:num>
   <w:num w:numId="16" w16cid:durableId="320037870">
     <w:abstractNumId w:val="14"/>
   </w:num>
   <w:num w:numId="17" w16cid:durableId="1002776483">
-    <w:abstractNumId w:val="40"/>
+    <w:abstractNumId w:val="42"/>
   </w:num>
   <w:num w:numId="18" w16cid:durableId="1164472723">
-    <w:abstractNumId w:val="35"/>
+    <w:abstractNumId w:val="37"/>
   </w:num>
   <w:num w:numId="19" w16cid:durableId="828138037">
-    <w:abstractNumId w:val="38"/>
+    <w:abstractNumId w:val="40"/>
   </w:num>
   <w:num w:numId="20" w16cid:durableId="1189686624">
     <w:abstractNumId w:val="1"/>
   </w:num>
   <w:num w:numId="21" w16cid:durableId="879896503">
-    <w:abstractNumId w:val="43"/>
+    <w:abstractNumId w:val="45"/>
   </w:num>
   <w:num w:numId="22" w16cid:durableId="1292252919">
-    <w:abstractNumId w:val="22"/>
+    <w:abstractNumId w:val="24"/>
   </w:num>
   <w:num w:numId="23" w16cid:durableId="1508520236">
-    <w:abstractNumId w:val="46"/>
+    <w:abstractNumId w:val="49"/>
   </w:num>
   <w:num w:numId="24" w16cid:durableId="1868903962">
-    <w:abstractNumId w:val="18"/>
+    <w:abstractNumId w:val="19"/>
   </w:num>
   <w:num w:numId="25" w16cid:durableId="1427271192">
     <w:abstractNumId w:val="8"/>
   </w:num>
   <w:num w:numId="26" w16cid:durableId="2046056288">
-    <w:abstractNumId w:val="25"/>
+    <w:abstractNumId w:val="27"/>
   </w:num>
   <w:num w:numId="27" w16cid:durableId="559756158">
-    <w:abstractNumId w:val="32"/>
+    <w:abstractNumId w:val="34"/>
   </w:num>
   <w:num w:numId="28" w16cid:durableId="889270477">
     <w:abstractNumId w:val="12"/>
   </w:num>
   <w:num w:numId="29" w16cid:durableId="1944678466">
-    <w:abstractNumId w:val="45"/>
+    <w:abstractNumId w:val="48"/>
   </w:num>
   <w:num w:numId="30" w16cid:durableId="35397579">
-    <w:abstractNumId w:val="49"/>
+    <w:abstractNumId w:val="52"/>
   </w:num>
   <w:num w:numId="31" w16cid:durableId="1962959050">
     <w:abstractNumId w:val="4"/>
@@ -10577,13 +11392,13 @@
     <w:abstractNumId w:val="9"/>
   </w:num>
   <w:num w:numId="34" w16cid:durableId="767694898">
-    <w:abstractNumId w:val="41"/>
+    <w:abstractNumId w:val="43"/>
   </w:num>
   <w:num w:numId="35" w16cid:durableId="1429816621">
     <w:abstractNumId w:val="11"/>
   </w:num>
   <w:num w:numId="36" w16cid:durableId="1144931850">
-    <w:abstractNumId w:val="16"/>
+    <w:abstractNumId w:val="17"/>
   </w:num>
   <w:num w:numId="37" w16cid:durableId="392504413">
     <w:abstractNumId w:val="15"/>
@@ -10595,37 +11410,46 @@
     <w:abstractNumId w:val="7"/>
   </w:num>
   <w:num w:numId="40" w16cid:durableId="208615561">
-    <w:abstractNumId w:val="44"/>
+    <w:abstractNumId w:val="47"/>
   </w:num>
   <w:num w:numId="41" w16cid:durableId="1132289346">
-    <w:abstractNumId w:val="21"/>
+    <w:abstractNumId w:val="23"/>
   </w:num>
   <w:num w:numId="42" w16cid:durableId="1971588483">
-    <w:abstractNumId w:val="17"/>
+    <w:abstractNumId w:val="18"/>
   </w:num>
   <w:num w:numId="43" w16cid:durableId="852956106">
-    <w:abstractNumId w:val="36"/>
+    <w:abstractNumId w:val="38"/>
   </w:num>
   <w:num w:numId="44" w16cid:durableId="1148935647">
-    <w:abstractNumId w:val="23"/>
+    <w:abstractNumId w:val="25"/>
   </w:num>
   <w:num w:numId="45" w16cid:durableId="484278113">
-    <w:abstractNumId w:val="24"/>
+    <w:abstractNumId w:val="26"/>
   </w:num>
   <w:num w:numId="46" w16cid:durableId="1762525359">
     <w:abstractNumId w:val="3"/>
   </w:num>
   <w:num w:numId="47" w16cid:durableId="1466657500">
-    <w:abstractNumId w:val="19"/>
+    <w:abstractNumId w:val="21"/>
   </w:num>
   <w:num w:numId="48" w16cid:durableId="1135608060">
-    <w:abstractNumId w:val="48"/>
+    <w:abstractNumId w:val="51"/>
   </w:num>
   <w:num w:numId="49" w16cid:durableId="1895893510">
-    <w:abstractNumId w:val="30"/>
+    <w:abstractNumId w:val="32"/>
   </w:num>
   <w:num w:numId="50" w16cid:durableId="2057701081">
-    <w:abstractNumId w:val="31"/>
+    <w:abstractNumId w:val="33"/>
+  </w:num>
+  <w:num w:numId="51" w16cid:durableId="1750809723">
+    <w:abstractNumId w:val="46"/>
+  </w:num>
+  <w:num w:numId="52" w16cid:durableId="363214882">
+    <w:abstractNumId w:val="20"/>
+  </w:num>
+  <w:num w:numId="53" w16cid:durableId="1303077316">
+    <w:abstractNumId w:val="16"/>
   </w:num>
 </w:numbering>
 </file>

</xml_diff>

<commit_message>
Did some dry questions
</commit_message>
<xml_diff>
--- a/HW2/IAI_HW2_Dry.docx
+++ b/HW2/IAI_HW2_Dry.docx
@@ -253,23 +253,8 @@
           <w:rtl/>
           <w:lang w:bidi="he-IL"/>
         </w:rPr>
-        <w:t xml:space="preserve">אלון </w:t>
-      </w:r>
-      <w:proofErr w:type="spellStart"/>
-      <w:r>
-        <w:rPr>
-          <w:rFonts w:hint="cs"/>
-          <w:b/>
-          <w:bCs/>
-          <w:color w:val="156082" w:themeColor="accent1"/>
-          <w:sz w:val="32"/>
-          <w:szCs w:val="32"/>
-          <w:rtl/>
-          <w:lang w:bidi="he-IL"/>
-        </w:rPr>
-        <w:t>פנפיל</w:t>
-      </w:r>
-      <w:proofErr w:type="spellEnd"/>
+        <w:t>אלון פנפיל</w:t>
+      </w:r>
       <w:r>
         <w:rPr>
           <w:rFonts w:hint="cs"/>
@@ -1053,31 +1038,7 @@
           <w:rtl/>
           <w:lang w:bidi="he-IL"/>
         </w:rPr>
-        <w:t xml:space="preserve"> </w:t>
-      </w:r>
-      <w:proofErr w:type="spellStart"/>
-      <w:r>
-        <w:rPr>
-          <w:rFonts w:eastAsiaTheme="minorEastAsia" w:hint="cs"/>
-          <w:color w:val="156082" w:themeColor="accent1"/>
-          <w:sz w:val="24"/>
-          <w:szCs w:val="24"/>
-          <w:rtl/>
-          <w:lang w:bidi="he-IL"/>
-        </w:rPr>
-        <w:t>עבורינו</w:t>
-      </w:r>
-      <w:proofErr w:type="spellEnd"/>
-      <w:r>
-        <w:rPr>
-          <w:rFonts w:eastAsiaTheme="minorEastAsia" w:hint="cs"/>
-          <w:color w:val="156082" w:themeColor="accent1"/>
-          <w:sz w:val="24"/>
-          <w:szCs w:val="24"/>
-          <w:rtl/>
-          <w:lang w:bidi="he-IL"/>
-        </w:rPr>
-        <w:t xml:space="preserve"> תיתן את המצבים הבאים של הלוח עבור כל מהלך חוקי.</w:t>
+        <w:t xml:space="preserve"> עבורינו תיתן את המצבים הבאים של הלוח עבור כל מהלך חוקי.</w:t>
       </w:r>
       <w:r>
         <w:rPr>
@@ -1142,31 +1103,7 @@
           <w:rtl/>
           <w:lang w:bidi="he-IL"/>
         </w:rPr>
-        <w:t xml:space="preserve"> </w:t>
-      </w:r>
-      <w:proofErr w:type="spellStart"/>
-      <w:r>
-        <w:rPr>
-          <w:rFonts w:eastAsiaTheme="minorEastAsia" w:hint="cs"/>
-          <w:color w:val="156082" w:themeColor="accent1"/>
-          <w:sz w:val="24"/>
-          <w:szCs w:val="24"/>
-          <w:rtl/>
-          <w:lang w:bidi="he-IL"/>
-        </w:rPr>
-        <w:t>פוקנציית</w:t>
-      </w:r>
-      <w:proofErr w:type="spellEnd"/>
-      <w:r>
-        <w:rPr>
-          <w:rFonts w:eastAsiaTheme="minorEastAsia" w:hint="cs"/>
-          <w:color w:val="156082" w:themeColor="accent1"/>
-          <w:sz w:val="24"/>
-          <w:szCs w:val="24"/>
-          <w:rtl/>
-          <w:lang w:bidi="he-IL"/>
-        </w:rPr>
-        <w:t xml:space="preserve"> מחיר עבור פעולה חוקית שביצענו. </w:t>
+        <w:t xml:space="preserve"> פוקנציית מחיר עבור פעולה חוקית שביצענו. </w:t>
       </w:r>
       <w:r>
         <w:rPr>
@@ -1261,31 +1198,7 @@
           <w:rtl/>
           <w:lang w:bidi="he-IL"/>
         </w:rPr>
-        <w:t xml:space="preserve"> מיקום התחלתי, מוגדר רנדומלית על סמך פרמטרי כניסה (או </w:t>
-      </w:r>
-      <w:proofErr w:type="spellStart"/>
-      <w:r>
-        <w:rPr>
-          <w:rFonts w:eastAsiaTheme="minorEastAsia" w:hint="cs"/>
-          <w:color w:val="156082" w:themeColor="accent1"/>
-          <w:sz w:val="24"/>
-          <w:szCs w:val="24"/>
-          <w:rtl/>
-          <w:lang w:bidi="he-IL"/>
-        </w:rPr>
-        <w:t>דטרמניסטים</w:t>
-      </w:r>
-      <w:proofErr w:type="spellEnd"/>
-      <w:r>
-        <w:rPr>
-          <w:rFonts w:eastAsiaTheme="minorEastAsia" w:hint="cs"/>
-          <w:color w:val="156082" w:themeColor="accent1"/>
-          <w:sz w:val="24"/>
-          <w:szCs w:val="24"/>
-          <w:rtl/>
-          <w:lang w:bidi="he-IL"/>
-        </w:rPr>
-        <w:t xml:space="preserve"> לפי </w:t>
+        <w:t xml:space="preserve"> מיקום התחלתי, מוגדר רנדומלית על סמך פרמטרי כניסה (או דטרמניסטים לפי </w:t>
       </w:r>
       <m:oMath>
         <m:r>
@@ -3875,19 +3788,7 @@
           <w:rtl/>
           <w:lang w:bidi="he-IL"/>
         </w:rPr>
-        <w:t xml:space="preserve">נגדיר </w:t>
-      </w:r>
-      <w:proofErr w:type="spellStart"/>
-      <w:r>
-        <w:rPr>
-          <w:rFonts w:eastAsiaTheme="minorEastAsia" w:hint="cs"/>
-          <w:color w:val="156082" w:themeColor="accent1"/>
-          <w:sz w:val="24"/>
-          <w:szCs w:val="24"/>
-          <w:rtl/>
-          <w:lang w:bidi="he-IL"/>
-        </w:rPr>
-        <w:t>יוריסטיק</w:t>
+        <w:t>נגדיר יוריסטיק</w:t>
       </w:r>
       <w:r>
         <w:rPr>
@@ -3898,19 +3799,7 @@
           <w:rtl/>
           <w:lang w:bidi="he-IL"/>
         </w:rPr>
-        <w:t>ת</w:t>
-      </w:r>
-      <w:proofErr w:type="spellEnd"/>
-      <w:r>
-        <w:rPr>
-          <w:rFonts w:ascii="Arial" w:eastAsiaTheme="minorEastAsia" w:hAnsi="Arial" w:cs="Arial" w:hint="cs"/>
-          <w:color w:val="156082" w:themeColor="accent1"/>
-          <w:sz w:val="24"/>
-          <w:szCs w:val="24"/>
-          <w:rtl/>
-          <w:lang w:bidi="he-IL"/>
-        </w:rPr>
-        <w:t xml:space="preserve"> </w:t>
+        <w:t xml:space="preserve">ת </w:t>
       </w:r>
       <w:r>
         <w:rPr>
@@ -4992,31 +4881,7 @@
           <w:rtl/>
           <w:lang w:bidi="he-IL"/>
         </w:rPr>
-        <w:t xml:space="preserve">למשל, בהינתן עץ החיפוש הבא (בהינתן שאם מספר בנים בעלי אותו ערך, נבחר בשמאלי </w:t>
-      </w:r>
-      <w:proofErr w:type="spellStart"/>
-      <w:r>
-        <w:rPr>
-          <w:rFonts w:eastAsiaTheme="minorEastAsia" w:hint="cs"/>
-          <w:color w:val="156082" w:themeColor="accent1"/>
-          <w:sz w:val="24"/>
-          <w:szCs w:val="24"/>
-          <w:rtl/>
-          <w:lang w:bidi="he-IL"/>
-        </w:rPr>
-        <w:t>מביניהם</w:t>
-      </w:r>
-      <w:proofErr w:type="spellEnd"/>
-      <w:r>
-        <w:rPr>
-          <w:rFonts w:eastAsiaTheme="minorEastAsia" w:hint="cs"/>
-          <w:color w:val="156082" w:themeColor="accent1"/>
-          <w:sz w:val="24"/>
-          <w:szCs w:val="24"/>
-          <w:rtl/>
-          <w:lang w:bidi="he-IL"/>
-        </w:rPr>
-        <w:t>):</w:t>
+        <w:t>למשל, בהינתן עץ החיפוש הבא (בהינתן שאם מספר בנים בעלי אותו ערך, נבחר בשמאלי מביניהם):</w:t>
       </w:r>
       <w:r>
         <w:rPr>
@@ -5234,57 +5099,7 @@
             <w:szCs w:val="24"/>
             <w:lang w:bidi="he-IL"/>
           </w:rPr>
-          <m:t>A</m:t>
-        </m:r>
-        <m:r>
-          <w:rPr>
-            <w:rFonts w:ascii="Cambria Math" w:eastAsiaTheme="minorEastAsia" w:hAnsi="Cambria Math"/>
-            <w:color w:val="156082" w:themeColor="accent1"/>
-            <w:sz w:val="24"/>
-            <w:szCs w:val="24"/>
-            <w:lang w:bidi="he-IL"/>
-          </w:rPr>
-          <m:t xml:space="preserve">nytime </m:t>
-        </m:r>
-        <m:r>
-          <w:rPr>
-            <w:rFonts w:ascii="Cambria Math" w:eastAsiaTheme="minorEastAsia" w:hAnsi="Cambria Math"/>
-            <w:color w:val="156082" w:themeColor="accent1"/>
-            <w:sz w:val="24"/>
-            <w:szCs w:val="24"/>
-            <w:lang w:bidi="he-IL"/>
-          </w:rPr>
-          <m:t>C</m:t>
-        </m:r>
-        <m:r>
-          <w:rPr>
-            <w:rFonts w:ascii="Cambria Math" w:eastAsiaTheme="minorEastAsia" w:hAnsi="Cambria Math"/>
-            <w:color w:val="156082" w:themeColor="accent1"/>
-            <w:sz w:val="24"/>
-            <w:szCs w:val="24"/>
-            <w:lang w:bidi="he-IL"/>
-          </w:rPr>
-          <m:t xml:space="preserve">ontract </m:t>
-        </m:r>
-        <m:r>
-          <w:rPr>
-            <w:rFonts w:ascii="Cambria Math" w:eastAsiaTheme="minorEastAsia" w:hAnsi="Cambria Math"/>
-            <w:color w:val="156082" w:themeColor="accent1"/>
-            <w:sz w:val="24"/>
-            <w:szCs w:val="24"/>
-            <w:lang w:bidi="he-IL"/>
-          </w:rPr>
-          <m:t>A</m:t>
-        </m:r>
-        <m:r>
-          <w:rPr>
-            <w:rFonts w:ascii="Cambria Math" w:eastAsiaTheme="minorEastAsia" w:hAnsi="Cambria Math"/>
-            <w:color w:val="156082" w:themeColor="accent1"/>
-            <w:sz w:val="24"/>
-            <w:szCs w:val="24"/>
-            <w:lang w:bidi="he-IL"/>
-          </w:rPr>
-          <m:t>lgorithms</m:t>
+          <m:t>Anytime Contract Algorithms</m:t>
         </m:r>
       </m:oMath>
       <w:r>
@@ -5348,7 +5163,6 @@
       <w:pPr>
         <w:pStyle w:val="ListParagraph"/>
         <w:rPr>
-          <w:rFonts w:hint="cs"/>
           <w:color w:val="156082" w:themeColor="accent1"/>
           <w:sz w:val="24"/>
           <w:szCs w:val="24"/>
@@ -5359,6 +5173,7 @@
       <w:r>
         <w:rPr>
           <w:rFonts w:cs="Arial"/>
+          <w:noProof/>
           <w:color w:val="156082" w:themeColor="accent1"/>
           <w:sz w:val="24"/>
           <w:szCs w:val="24"/>
@@ -5435,6 +5250,7 @@
           <w:color w:val="156082" w:themeColor="accent1"/>
           <w:sz w:val="24"/>
           <w:szCs w:val="24"/>
+          <w:highlight w:val="yellow"/>
           <w:lang w:bidi="he-IL"/>
         </w:rPr>
       </w:pPr>
@@ -5444,10 +5260,205 @@
           <w:color w:val="156082" w:themeColor="accent1"/>
           <w:sz w:val="24"/>
           <w:szCs w:val="24"/>
+          <w:highlight w:val="yellow"/>
           <w:rtl/>
           <w:lang w:bidi="he-IL"/>
         </w:rPr>
         <w:t xml:space="preserve">בהנחה שיש </w:t>
+      </w:r>
+      <m:oMath>
+        <m:r>
+          <w:rPr>
+            <w:rFonts w:ascii="Cambria Math" w:hAnsi="Cambria Math"/>
+            <w:color w:val="156082" w:themeColor="accent1"/>
+            <w:sz w:val="24"/>
+            <w:szCs w:val="24"/>
+            <w:highlight w:val="yellow"/>
+            <w:lang w:bidi="he-IL"/>
+          </w:rPr>
+          <m:t>K</m:t>
+        </m:r>
+      </m:oMath>
+      <w:r>
+        <w:rPr>
+          <w:rFonts w:eastAsiaTheme="minorEastAsia" w:hint="cs"/>
+          <w:color w:val="156082" w:themeColor="accent1"/>
+          <w:sz w:val="24"/>
+          <w:szCs w:val="24"/>
+          <w:highlight w:val="yellow"/>
+          <w:rtl/>
+          <w:lang w:bidi="he-IL"/>
+        </w:rPr>
+        <w:t xml:space="preserve"> סוכנים ולא 2, נערוך את השינויים הבאים:</w:t>
+      </w:r>
+    </w:p>
+    <w:p>
+      <w:pPr>
+        <w:pStyle w:val="ListParagraph"/>
+        <w:numPr>
+          <w:ilvl w:val="1"/>
+          <w:numId w:val="51"/>
+        </w:numPr>
+        <w:bidi/>
+        <w:rPr>
+          <w:rFonts w:eastAsiaTheme="minorEastAsia"/>
+          <w:color w:val="156082" w:themeColor="accent1"/>
+          <w:sz w:val="24"/>
+          <w:szCs w:val="24"/>
+          <w:highlight w:val="yellow"/>
+          <w:lang w:bidi="he-IL"/>
+        </w:rPr>
+      </w:pPr>
+      <w:r>
+        <w:rPr>
+          <w:rFonts w:eastAsiaTheme="minorEastAsia" w:hint="cs"/>
+          <w:color w:val="156082" w:themeColor="accent1"/>
+          <w:sz w:val="24"/>
+          <w:szCs w:val="24"/>
+          <w:highlight w:val="yellow"/>
+          <w:rtl/>
+          <w:lang w:bidi="he-IL"/>
+        </w:rPr>
+        <w:t>בהינתן שכל סוכן רוצה לנצח ולא מעניין אותו תועלת של סוכנים אחרים, נבצע פעולות דומות למימוש שראינו עבור 2 סוכנים עם התייחסות לתור כל הסוכנים.</w:t>
+      </w:r>
+    </w:p>
+    <w:p>
+      <w:pPr>
+        <w:bidi/>
+        <w:rPr>
+          <w:rFonts w:eastAsiaTheme="minorEastAsia"/>
+          <w:color w:val="156082" w:themeColor="accent1"/>
+          <w:sz w:val="24"/>
+          <w:szCs w:val="24"/>
+          <w:rtl/>
+          <w:lang w:bidi="he-IL"/>
+        </w:rPr>
+      </w:pPr>
+      <w:r>
+        <w:rPr>
+          <w:color w:val="156082" w:themeColor="accent1"/>
+          <w:sz w:val="24"/>
+          <w:szCs w:val="24"/>
+          <w:rtl/>
+          <w:lang w:bidi="he-IL"/>
+        </w:rPr>
+        <w:br w:type="page"/>
+      </w:r>
+    </w:p>
+    <w:p>
+      <w:pPr>
+        <w:rPr>
+          <w:color w:val="156082" w:themeColor="accent1"/>
+          <w:sz w:val="28"/>
+          <w:szCs w:val="28"/>
+          <w:rtl/>
+          <w:lang w:bidi="he-IL"/>
+        </w:rPr>
+      </w:pPr>
+      <w:r>
+        <w:rPr>
+          <w:color w:val="156082" w:themeColor="accent1"/>
+          <w:sz w:val="28"/>
+          <w:szCs w:val="28"/>
+          <w:rtl/>
+          <w:lang w:bidi="he-IL"/>
+        </w:rPr>
+        <w:lastRenderedPageBreak/>
+        <w:br w:type="page"/>
+      </w:r>
+    </w:p>
+    <w:p>
+      <w:pPr>
+        <w:bidi/>
+        <w:rPr>
+          <w:b/>
+          <w:bCs/>
+          <w:color w:val="156082" w:themeColor="accent1"/>
+          <w:sz w:val="28"/>
+          <w:szCs w:val="28"/>
+          <w:u w:val="single"/>
+          <w:rtl/>
+          <w:lang w:bidi="he-IL"/>
+        </w:rPr>
+      </w:pPr>
+      <w:r>
+        <w:rPr>
+          <w:rFonts w:hint="cs"/>
+          <w:b/>
+          <w:bCs/>
+          <w:color w:val="156082" w:themeColor="accent1"/>
+          <w:sz w:val="28"/>
+          <w:szCs w:val="28"/>
+          <w:u w:val="single"/>
+          <w:rtl/>
+          <w:lang w:bidi="he-IL"/>
+        </w:rPr>
+        <w:lastRenderedPageBreak/>
+        <w:t>חלק</w:t>
+      </w:r>
+      <w:r>
+        <w:rPr>
+          <w:rFonts w:hint="cs"/>
+          <w:b/>
+          <w:bCs/>
+          <w:color w:val="156082" w:themeColor="accent1"/>
+          <w:sz w:val="28"/>
+          <w:szCs w:val="28"/>
+          <w:u w:val="single"/>
+          <w:rtl/>
+          <w:lang w:bidi="he-IL"/>
+        </w:rPr>
+        <w:t xml:space="preserve"> </w:t>
+      </w:r>
+      <w:r>
+        <w:rPr>
+          <w:b/>
+          <w:bCs/>
+          <w:color w:val="156082" w:themeColor="accent1"/>
+          <w:sz w:val="28"/>
+          <w:szCs w:val="28"/>
+          <w:u w:val="single"/>
+          <w:lang w:bidi="he-IL"/>
+        </w:rPr>
+        <w:t>3</w:t>
+      </w:r>
+    </w:p>
+    <w:p>
+      <w:pPr>
+        <w:pStyle w:val="ListParagraph"/>
+        <w:numPr>
+          <w:ilvl w:val="0"/>
+          <w:numId w:val="52"/>
+        </w:numPr>
+        <w:bidi/>
+        <w:rPr>
+          <w:color w:val="156082" w:themeColor="accent1"/>
+          <w:sz w:val="24"/>
+          <w:szCs w:val="24"/>
+          <w:lang w:bidi="he-IL"/>
+        </w:rPr>
+      </w:pPr>
+      <w:r>
+        <w:rPr>
+          <w:rFonts w:hint="cs"/>
+          <w:color w:val="156082" w:themeColor="accent1"/>
+          <w:sz w:val="24"/>
+          <w:szCs w:val="24"/>
+          <w:rtl/>
+          <w:lang w:bidi="he-IL"/>
+        </w:rPr>
+        <w:t>מבחינת זמן ריצה, לשני הסוכנים יש אותה הגבלת זמן לתור ולכן שניהם ינצלו את כל הזמן העומד לרשותם לבחירת המהלך הבא</w:t>
+      </w:r>
+      <w:r>
+        <w:rPr>
+          <w:rFonts w:hint="cs"/>
+          <w:color w:val="156082" w:themeColor="accent1"/>
+          <w:sz w:val="24"/>
+          <w:szCs w:val="24"/>
+          <w:rtl/>
+          <w:lang w:bidi="he-IL"/>
+        </w:rPr>
+        <w:t xml:space="preserve">, אך כיוון והסוכן </w:t>
       </w:r>
       <m:oMath>
         <m:r>
@@ -5458,7 +5469,7 @@
             <w:szCs w:val="24"/>
             <w:lang w:bidi="he-IL"/>
           </w:rPr>
-          <m:t>K</m:t>
+          <m:t>AlphaBeta</m:t>
         </m:r>
       </m:oMath>
       <w:r>
@@ -5470,163 +5481,7 @@
           <w:rtl/>
           <w:lang w:bidi="he-IL"/>
         </w:rPr>
-        <w:t xml:space="preserve"> סוכנים ולא 2, נערוך את השינויים הבאים:</w:t>
-      </w:r>
-    </w:p>
-    <w:p>
-      <w:pPr>
-        <w:pStyle w:val="ListParagraph"/>
-        <w:numPr>
-          <w:ilvl w:val="1"/>
-          <w:numId w:val="51"/>
-        </w:numPr>
-        <w:bidi/>
-        <w:rPr>
-          <w:rFonts w:eastAsiaTheme="minorEastAsia"/>
-          <w:color w:val="156082" w:themeColor="accent1"/>
-          <w:sz w:val="24"/>
-          <w:szCs w:val="24"/>
-          <w:lang w:bidi="he-IL"/>
-        </w:rPr>
-      </w:pPr>
-      <w:r>
-        <w:rPr>
-          <w:rFonts w:eastAsiaTheme="minorEastAsia" w:hint="cs"/>
-          <w:color w:val="156082" w:themeColor="accent1"/>
-          <w:sz w:val="24"/>
-          <w:szCs w:val="24"/>
-          <w:rtl/>
-          <w:lang w:bidi="he-IL"/>
-        </w:rPr>
-        <w:t>בהינתן שכל סוכן רוצה לנצח ולא מעניין אותו תועלת של סוכנים אחרים, נבצע פעולות דומות למימוש שראינו עבור 2 סוכנים עם התייחסות לתור כל הסוכנים.</w:t>
-      </w:r>
-    </w:p>
-    <w:p>
-      <w:pPr>
-        <w:bidi/>
-        <w:rPr>
-          <w:rFonts w:eastAsiaTheme="minorEastAsia" w:hint="cs"/>
-          <w:color w:val="156082" w:themeColor="accent1"/>
-          <w:sz w:val="24"/>
-          <w:szCs w:val="24"/>
-          <w:rtl/>
-          <w:lang w:bidi="he-IL"/>
-        </w:rPr>
-      </w:pPr>
-      <w:r>
-        <w:rPr>
-          <w:color w:val="156082" w:themeColor="accent1"/>
-          <w:sz w:val="24"/>
-          <w:szCs w:val="24"/>
-          <w:rtl/>
-          <w:lang w:bidi="he-IL"/>
-        </w:rPr>
-        <w:br w:type="page"/>
-      </w:r>
-    </w:p>
-    <w:p>
-      <w:pPr>
-        <w:rPr>
-          <w:color w:val="156082" w:themeColor="accent1"/>
-          <w:sz w:val="28"/>
-          <w:szCs w:val="28"/>
-          <w:rtl/>
-          <w:lang w:bidi="he-IL"/>
-        </w:rPr>
-      </w:pPr>
-      <w:r>
-        <w:rPr>
-          <w:color w:val="156082" w:themeColor="accent1"/>
-          <w:sz w:val="28"/>
-          <w:szCs w:val="28"/>
-          <w:rtl/>
-          <w:lang w:bidi="he-IL"/>
-        </w:rPr>
-        <w:lastRenderedPageBreak/>
-        <w:br w:type="page"/>
-      </w:r>
-    </w:p>
-    <w:p>
-      <w:pPr>
-        <w:bidi/>
-        <w:rPr>
-          <w:b/>
-          <w:bCs/>
-          <w:color w:val="156082" w:themeColor="accent1"/>
-          <w:sz w:val="28"/>
-          <w:szCs w:val="28"/>
-          <w:u w:val="single"/>
-          <w:rtl/>
-          <w:lang w:bidi="he-IL"/>
-        </w:rPr>
-      </w:pPr>
-      <w:r>
-        <w:rPr>
-          <w:rFonts w:hint="cs"/>
-          <w:b/>
-          <w:bCs/>
-          <w:color w:val="156082" w:themeColor="accent1"/>
-          <w:sz w:val="28"/>
-          <w:szCs w:val="28"/>
-          <w:u w:val="single"/>
-          <w:rtl/>
-          <w:lang w:bidi="he-IL"/>
-        </w:rPr>
-        <w:lastRenderedPageBreak/>
-        <w:t>חלק</w:t>
-      </w:r>
-      <w:r>
-        <w:rPr>
-          <w:rFonts w:hint="cs"/>
-          <w:b/>
-          <w:bCs/>
-          <w:color w:val="156082" w:themeColor="accent1"/>
-          <w:sz w:val="28"/>
-          <w:szCs w:val="28"/>
-          <w:u w:val="single"/>
-          <w:rtl/>
-          <w:lang w:bidi="he-IL"/>
-        </w:rPr>
-        <w:t xml:space="preserve"> </w:t>
-      </w:r>
-      <w:r>
-        <w:rPr>
-          <w:b/>
-          <w:bCs/>
-          <w:color w:val="156082" w:themeColor="accent1"/>
-          <w:sz w:val="28"/>
-          <w:szCs w:val="28"/>
-          <w:u w:val="single"/>
-          <w:lang w:bidi="he-IL"/>
-        </w:rPr>
-        <w:t>3</w:t>
-      </w:r>
-    </w:p>
-    <w:p>
-      <w:pPr>
-        <w:pStyle w:val="ListParagraph"/>
-        <w:numPr>
-          <w:ilvl w:val="0"/>
-          <w:numId w:val="52"/>
-        </w:numPr>
-        <w:bidi/>
-        <w:rPr>
-          <w:color w:val="156082" w:themeColor="accent1"/>
-          <w:sz w:val="24"/>
-          <w:szCs w:val="24"/>
-          <w:lang w:bidi="he-IL"/>
-        </w:rPr>
-      </w:pPr>
-      <w:r>
-        <w:rPr>
-          <w:rFonts w:hint="cs"/>
-          <w:color w:val="156082" w:themeColor="accent1"/>
-          <w:sz w:val="24"/>
-          <w:szCs w:val="24"/>
-          <w:rtl/>
-          <w:lang w:bidi="he-IL"/>
-        </w:rPr>
-        <w:t>מבחינת זמן ריצה, לשני הסוכנים יש אותה הגבלת זמן לתור ולכן שניהם ינצלו את כל הזמן העומד לרשותם לבחירת המהלך הבא.</w:t>
+        <w:t xml:space="preserve"> "גוזם" בנים שלא משפרים, הוא יוכל לנצל את הזמן שהוא חוסך על מנת לחפש יותר לעומק.</w:t>
       </w:r>
       <w:r>
         <w:rPr>
@@ -5860,7 +5715,19 @@
           <w:rtl/>
           <w:lang w:bidi="he-IL"/>
         </w:rPr>
-        <w:t xml:space="preserve"> לכל אחד מהפעולות של הריב. זאת מכיוון שהיריב בוחר באחת מהן באופן אחיד, לכן נרצה לקרב את הפעולות שלו.</w:t>
+        <w:t xml:space="preserve"> לכל אחד מהפעולות של הריב. זאת מכיוון שהיריב בוחר באחת מהן באופן אחיד, </w:t>
+      </w:r>
+      <w:r>
+        <w:rPr>
+          <w:rFonts w:eastAsiaTheme="minorEastAsia" w:hint="cs"/>
+          <w:color w:val="156082" w:themeColor="accent1"/>
+          <w:sz w:val="24"/>
+          <w:szCs w:val="24"/>
+          <w:highlight w:val="yellow"/>
+          <w:rtl/>
+          <w:lang w:bidi="he-IL"/>
+        </w:rPr>
+        <w:t>לכן נרצה לקרב את הפעולות שלו.</w:t>
       </w:r>
       <w:r>
         <w:rPr>
@@ -5900,7 +5767,377 @@
           <w:rtl/>
           <w:lang w:bidi="he-IL"/>
         </w:rPr>
-        <w:t>גדש</w:t>
+        <w:t xml:space="preserve">בהינתן שהפונקצייה היוריסטית </w:t>
+      </w:r>
+      <m:oMath>
+        <m:r>
+          <w:rPr>
+            <w:rFonts w:ascii="Cambria Math" w:eastAsiaTheme="minorEastAsia" w:hAnsi="Cambria Math"/>
+            <w:color w:val="156082" w:themeColor="accent1"/>
+            <w:sz w:val="24"/>
+            <w:szCs w:val="24"/>
+            <w:lang w:bidi="he-IL"/>
+          </w:rPr>
+          <m:t>h</m:t>
+        </m:r>
+      </m:oMath>
+      <w:r>
+        <w:rPr>
+          <w:rFonts w:eastAsiaTheme="minorEastAsia" w:hint="cs"/>
+          <w:color w:val="156082" w:themeColor="accent1"/>
+          <w:sz w:val="24"/>
+          <w:szCs w:val="24"/>
+          <w:rtl/>
+          <w:lang w:bidi="he-IL"/>
+        </w:rPr>
+        <w:t xml:space="preserve"> חסומה: </w:t>
+      </w:r>
+      <m:oMath>
+        <m:r>
+          <w:rPr>
+            <w:rFonts w:ascii="Cambria Math" w:eastAsiaTheme="minorEastAsia" w:hAnsi="Cambria Math" w:cs="Cambria Math" w:hint="cs"/>
+            <w:color w:val="156082" w:themeColor="accent1"/>
+            <w:sz w:val="24"/>
+            <w:szCs w:val="24"/>
+            <w:rtl/>
+            <w:lang w:bidi="he-IL"/>
+          </w:rPr>
+          <m:t>∀</m:t>
+        </m:r>
+        <m:r>
+          <w:rPr>
+            <w:rFonts w:ascii="Cambria Math" w:eastAsiaTheme="minorEastAsia" w:hAnsi="Cambria Math"/>
+            <w:color w:val="156082" w:themeColor="accent1"/>
+            <w:sz w:val="24"/>
+            <w:szCs w:val="24"/>
+            <w:lang w:bidi="he-IL"/>
+          </w:rPr>
+          <m:t>s: -1≤h(s)≤1</m:t>
+        </m:r>
+      </m:oMath>
+      <w:r>
+        <w:rPr>
+          <w:rFonts w:eastAsiaTheme="minorEastAsia" w:hint="cs"/>
+          <w:color w:val="156082" w:themeColor="accent1"/>
+          <w:sz w:val="24"/>
+          <w:szCs w:val="24"/>
+          <w:rtl/>
+          <w:lang w:bidi="he-IL"/>
+        </w:rPr>
+        <w:t>, נוכל לבצע גיזום בדומה ל-</w:t>
+      </w:r>
+      <m:oMath>
+        <m:r>
+          <w:rPr>
+            <w:rFonts w:ascii="Cambria Math" w:eastAsiaTheme="minorEastAsia" w:hAnsi="Cambria Math"/>
+            <w:color w:val="156082" w:themeColor="accent1"/>
+            <w:sz w:val="24"/>
+            <w:szCs w:val="24"/>
+            <w:lang w:bidi="he-IL"/>
+          </w:rPr>
+          <m:t>AlphaBeta</m:t>
+        </m:r>
+      </m:oMath>
+      <w:r>
+        <w:rPr>
+          <w:rFonts w:eastAsiaTheme="minorEastAsia" w:hint="cs"/>
+          <w:color w:val="156082" w:themeColor="accent1"/>
+          <w:sz w:val="24"/>
+          <w:szCs w:val="24"/>
+          <w:rtl/>
+          <w:lang w:bidi="he-IL"/>
+        </w:rPr>
+        <w:t xml:space="preserve">. נעביר את הפרמטרים </w:t>
+      </w:r>
+      <m:oMath>
+        <m:r>
+          <w:rPr>
+            <w:rFonts w:ascii="Cambria Math" w:eastAsiaTheme="minorEastAsia" w:hAnsi="Cambria Math"/>
+            <w:color w:val="156082" w:themeColor="accent1"/>
+            <w:sz w:val="24"/>
+            <w:szCs w:val="24"/>
+            <w:lang w:bidi="he-IL"/>
+          </w:rPr>
+          <m:t>α,β</m:t>
+        </m:r>
+      </m:oMath>
+      <w:r>
+        <w:rPr>
+          <w:rFonts w:eastAsiaTheme="minorEastAsia" w:hint="cs"/>
+          <w:color w:val="156082" w:themeColor="accent1"/>
+          <w:sz w:val="24"/>
+          <w:szCs w:val="24"/>
+          <w:rtl/>
+          <w:lang w:bidi="he-IL"/>
+        </w:rPr>
+        <w:t xml:space="preserve"> בקריאה הריקוסיבית (שיאותחלו ל</w:t>
+      </w:r>
+      <m:oMath>
+        <m:r>
+          <w:rPr>
+            <w:rFonts w:ascii="Cambria Math" w:eastAsiaTheme="minorEastAsia" w:hAnsi="Cambria Math"/>
+            <w:color w:val="156082" w:themeColor="accent1"/>
+            <w:sz w:val="24"/>
+            <w:szCs w:val="24"/>
+            <w:lang w:bidi="he-IL"/>
+          </w:rPr>
+          <m:t>-∞, ∞</m:t>
+        </m:r>
+      </m:oMath>
+      <w:r>
+        <w:rPr>
+          <w:rFonts w:eastAsiaTheme="minorEastAsia" w:hint="cs"/>
+          <w:color w:val="156082" w:themeColor="accent1"/>
+          <w:sz w:val="24"/>
+          <w:szCs w:val="24"/>
+          <w:rtl/>
+          <w:lang w:bidi="he-IL"/>
+        </w:rPr>
+        <w:t xml:space="preserve"> בהתאמה), בתורו של הסוכן שמבצע </w:t>
+      </w:r>
+      <m:oMath>
+        <m:r>
+          <w:rPr>
+            <w:rFonts w:ascii="Cambria Math" w:eastAsiaTheme="minorEastAsia" w:hAnsi="Cambria Math"/>
+            <w:color w:val="156082" w:themeColor="accent1"/>
+            <w:sz w:val="24"/>
+            <w:szCs w:val="24"/>
+            <w:lang w:bidi="he-IL"/>
+          </w:rPr>
+          <m:t>expectimax</m:t>
+        </m:r>
+      </m:oMath>
+      <w:r>
+        <w:rPr>
+          <w:rFonts w:eastAsiaTheme="minorEastAsia" w:hint="cs"/>
+          <w:color w:val="156082" w:themeColor="accent1"/>
+          <w:sz w:val="24"/>
+          <w:szCs w:val="24"/>
+          <w:rtl/>
+          <w:lang w:bidi="he-IL"/>
+        </w:rPr>
+        <w:t xml:space="preserve"> נתייחס לתורו כאל תור מקסימום,  נעדכן את </w:t>
+      </w:r>
+      <m:oMath>
+        <m:r>
+          <w:rPr>
+            <w:rFonts w:ascii="Cambria Math" w:eastAsiaTheme="minorEastAsia" w:hAnsi="Cambria Math"/>
+            <w:color w:val="156082" w:themeColor="accent1"/>
+            <w:sz w:val="24"/>
+            <w:szCs w:val="24"/>
+            <w:lang w:bidi="he-IL"/>
+          </w:rPr>
+          <m:t>α</m:t>
+        </m:r>
+      </m:oMath>
+      <w:r>
+        <w:rPr>
+          <w:rFonts w:eastAsiaTheme="minorEastAsia" w:hint="cs"/>
+          <w:color w:val="156082" w:themeColor="accent1"/>
+          <w:sz w:val="24"/>
+          <w:szCs w:val="24"/>
+          <w:rtl/>
+          <w:lang w:bidi="he-IL"/>
+        </w:rPr>
+        <w:t xml:space="preserve"> לערך המקסימלי מבין הבנים ונגזום לפי </w:t>
+      </w:r>
+      <m:oMath>
+        <m:r>
+          <w:rPr>
+            <w:rFonts w:ascii="Cambria Math" w:eastAsiaTheme="minorEastAsia" w:hAnsi="Cambria Math"/>
+            <w:color w:val="156082" w:themeColor="accent1"/>
+            <w:sz w:val="24"/>
+            <w:szCs w:val="24"/>
+            <w:lang w:bidi="he-IL"/>
+          </w:rPr>
+          <m:t>β</m:t>
+        </m:r>
+      </m:oMath>
+      <w:r>
+        <w:rPr>
+          <w:rFonts w:eastAsiaTheme="minorEastAsia" w:hint="cs"/>
+          <w:color w:val="156082" w:themeColor="accent1"/>
+          <w:sz w:val="24"/>
+          <w:szCs w:val="24"/>
+          <w:rtl/>
+          <w:lang w:bidi="he-IL"/>
+        </w:rPr>
+        <w:t>.</w:t>
+      </w:r>
+      <w:r>
+        <w:rPr>
+          <w:rFonts w:eastAsiaTheme="minorEastAsia"/>
+          <w:color w:val="156082" w:themeColor="accent1"/>
+          <w:sz w:val="24"/>
+          <w:szCs w:val="24"/>
+          <w:rtl/>
+          <w:lang w:bidi="he-IL"/>
+        </w:rPr>
+        <w:br/>
+      </w:r>
+      <w:r>
+        <w:rPr>
+          <w:rFonts w:eastAsiaTheme="minorEastAsia" w:hint="cs"/>
+          <w:color w:val="156082" w:themeColor="accent1"/>
+          <w:sz w:val="24"/>
+          <w:szCs w:val="24"/>
+          <w:rtl/>
+          <w:lang w:bidi="he-IL"/>
+        </w:rPr>
+        <w:t xml:space="preserve">בתורו של הסוכן השני, נתייחס לתור כאל תור מינימום, נעדכן את </w:t>
+      </w:r>
+      <m:oMath>
+        <m:r>
+          <w:rPr>
+            <w:rFonts w:ascii="Cambria Math" w:eastAsiaTheme="minorEastAsia" w:hAnsi="Cambria Math"/>
+            <w:color w:val="156082" w:themeColor="accent1"/>
+            <w:sz w:val="24"/>
+            <w:szCs w:val="24"/>
+            <w:lang w:bidi="he-IL"/>
+          </w:rPr>
+          <m:t>β</m:t>
+        </m:r>
+      </m:oMath>
+      <w:r>
+        <w:rPr>
+          <w:rFonts w:eastAsiaTheme="minorEastAsia" w:hint="cs"/>
+          <w:color w:val="156082" w:themeColor="accent1"/>
+          <w:sz w:val="24"/>
+          <w:szCs w:val="24"/>
+          <w:rtl/>
+          <w:lang w:bidi="he-IL"/>
+        </w:rPr>
+        <w:t xml:space="preserve"> לערך מינימום מבין הבנים ונגזום לפי </w:t>
+      </w:r>
+      <m:oMath>
+        <m:r>
+          <w:rPr>
+            <w:rFonts w:ascii="Cambria Math" w:eastAsiaTheme="minorEastAsia" w:hAnsi="Cambria Math"/>
+            <w:color w:val="156082" w:themeColor="accent1"/>
+            <w:sz w:val="24"/>
+            <w:szCs w:val="24"/>
+            <w:lang w:bidi="he-IL"/>
+          </w:rPr>
+          <m:t>α</m:t>
+        </m:r>
+      </m:oMath>
+      <w:r>
+        <w:rPr>
+          <w:rFonts w:eastAsiaTheme="minorEastAsia" w:hint="cs"/>
+          <w:color w:val="156082" w:themeColor="accent1"/>
+          <w:sz w:val="24"/>
+          <w:szCs w:val="24"/>
+          <w:rtl/>
+          <w:lang w:bidi="he-IL"/>
+        </w:rPr>
+        <w:t>.</w:t>
+      </w:r>
+      <w:r>
+        <w:rPr>
+          <w:rFonts w:eastAsiaTheme="minorEastAsia"/>
+          <w:color w:val="156082" w:themeColor="accent1"/>
+          <w:sz w:val="24"/>
+          <w:szCs w:val="24"/>
+          <w:rtl/>
+          <w:lang w:bidi="he-IL"/>
+        </w:rPr>
+        <w:br/>
+      </w:r>
+      <w:r>
+        <w:rPr>
+          <w:rFonts w:eastAsiaTheme="minorEastAsia" w:hint="cs"/>
+          <w:color w:val="156082" w:themeColor="accent1"/>
+          <w:sz w:val="24"/>
+          <w:szCs w:val="24"/>
+          <w:highlight w:val="yellow"/>
+          <w:rtl/>
+          <w:lang w:bidi="he-IL"/>
+        </w:rPr>
+        <w:t xml:space="preserve">בתור הסתברותי שלאחריו מגיע תור מקסימום, נבצע פעולה דומה </w:t>
+      </w:r>
+      <w:r>
+        <w:rPr>
+          <w:rFonts w:eastAsiaTheme="minorEastAsia" w:hint="cs"/>
+          <w:color w:val="156082" w:themeColor="accent1"/>
+          <w:sz w:val="24"/>
+          <w:szCs w:val="24"/>
+          <w:highlight w:val="yellow"/>
+          <w:rtl/>
+          <w:lang w:bidi="he-IL"/>
+        </w:rPr>
+        <w:t xml:space="preserve">לתורו של הסוכן שמבצע </w:t>
+      </w:r>
+      <m:oMath>
+        <m:r>
+          <w:rPr>
+            <w:rFonts w:ascii="Cambria Math" w:eastAsiaTheme="minorEastAsia" w:hAnsi="Cambria Math"/>
+            <w:color w:val="156082" w:themeColor="accent1"/>
+            <w:sz w:val="24"/>
+            <w:szCs w:val="24"/>
+            <w:highlight w:val="yellow"/>
+            <w:lang w:bidi="he-IL"/>
+          </w:rPr>
+          <m:t>expectimax</m:t>
+        </m:r>
+      </m:oMath>
+      <w:r>
+        <w:rPr>
+          <w:rFonts w:eastAsiaTheme="minorEastAsia" w:hint="cs"/>
+          <w:color w:val="156082" w:themeColor="accent1"/>
+          <w:sz w:val="24"/>
+          <w:szCs w:val="24"/>
+          <w:highlight w:val="yellow"/>
+          <w:rtl/>
+          <w:lang w:bidi="he-IL"/>
+        </w:rPr>
+        <w:t xml:space="preserve">, קודם נבצע גיזום לבנים לפי </w:t>
+      </w:r>
+      <m:oMath>
+        <m:r>
+          <w:rPr>
+            <w:rFonts w:ascii="Cambria Math" w:eastAsiaTheme="minorEastAsia" w:hAnsi="Cambria Math"/>
+            <w:color w:val="156082" w:themeColor="accent1"/>
+            <w:sz w:val="24"/>
+            <w:szCs w:val="24"/>
+            <w:highlight w:val="yellow"/>
+            <w:lang w:bidi="he-IL"/>
+          </w:rPr>
+          <m:t>β</m:t>
+        </m:r>
+      </m:oMath>
+      <w:r>
+        <w:rPr>
+          <w:rFonts w:eastAsiaTheme="minorEastAsia" w:hint="cs"/>
+          <w:color w:val="156082" w:themeColor="accent1"/>
+          <w:sz w:val="24"/>
+          <w:szCs w:val="24"/>
+          <w:highlight w:val="yellow"/>
+          <w:rtl/>
+          <w:lang w:bidi="he-IL"/>
+        </w:rPr>
+        <w:t xml:space="preserve"> ואז נחשב את הערך הממוצע של תועלת הבנים שלא נגזמו.</w:t>
+      </w:r>
+      <w:r>
+        <w:rPr>
+          <w:rFonts w:eastAsiaTheme="minorEastAsia" w:hint="cs"/>
+          <w:color w:val="156082" w:themeColor="accent1"/>
+          <w:sz w:val="24"/>
+          <w:szCs w:val="24"/>
+          <w:rtl/>
+          <w:lang w:bidi="he-IL"/>
+        </w:rPr>
+        <w:t xml:space="preserve"> </w:t>
+      </w:r>
+      <w:r>
+        <w:rPr>
+          <w:rFonts w:eastAsiaTheme="minorEastAsia" w:hint="cs"/>
+          <w:color w:val="156082" w:themeColor="accent1"/>
+          <w:sz w:val="24"/>
+          <w:szCs w:val="24"/>
+          <w:rtl/>
+          <w:lang w:bidi="he-IL"/>
+        </w:rPr>
+        <w:t xml:space="preserve"> </w:t>
       </w:r>
       <w:r>
         <w:rPr>
@@ -5974,6 +6211,11 @@
     </w:p>
     <w:p>
       <w:pPr>
+        <w:pStyle w:val="ListParagraph"/>
+        <w:numPr>
+          <w:ilvl w:val="0"/>
+          <w:numId w:val="54"/>
+        </w:numPr>
         <w:bidi/>
         <w:rPr>
           <w:color w:val="156082" w:themeColor="accent1"/>
@@ -5982,9 +6224,162 @@
           <w:lang w:bidi="he-IL"/>
         </w:rPr>
       </w:pPr>
+      <w:r>
+        <w:rPr>
+          <w:rFonts w:hint="cs"/>
+          <w:color w:val="156082" w:themeColor="accent1"/>
+          <w:sz w:val="28"/>
+          <w:szCs w:val="28"/>
+          <w:rtl/>
+          <w:lang w:bidi="he-IL"/>
+        </w:rPr>
+        <w:t>עבור השינויים האפשריים:</w:t>
+      </w:r>
     </w:p>
     <w:p>
       <w:pPr>
+        <w:pStyle w:val="ListParagraph"/>
+        <w:numPr>
+          <w:ilvl w:val="1"/>
+          <w:numId w:val="54"/>
+        </w:numPr>
+        <w:bidi/>
+        <w:rPr>
+          <w:color w:val="156082" w:themeColor="accent1"/>
+          <w:sz w:val="28"/>
+          <w:szCs w:val="28"/>
+          <w:lang w:bidi="he-IL"/>
+        </w:rPr>
+      </w:pPr>
+      <w:r>
+        <w:rPr>
+          <w:rFonts w:hint="cs"/>
+          <w:color w:val="156082" w:themeColor="accent1"/>
+          <w:sz w:val="28"/>
+          <w:szCs w:val="28"/>
+          <w:rtl/>
+          <w:lang w:bidi="he-IL"/>
+        </w:rPr>
+        <w:t xml:space="preserve">הגדלת הלוח לגודל של </w:t>
+      </w:r>
+      <m:oMath>
+        <m:r>
+          <w:rPr>
+            <w:rFonts w:ascii="Cambria Math" w:hAnsi="Cambria Math"/>
+            <w:color w:val="156082" w:themeColor="accent1"/>
+            <w:sz w:val="28"/>
+            <w:szCs w:val="28"/>
+            <w:lang w:bidi="he-IL"/>
+          </w:rPr>
+          <m:t>8x8</m:t>
+        </m:r>
+      </m:oMath>
+      <w:r>
+        <w:rPr>
+          <w:rFonts w:eastAsiaTheme="minorEastAsia" w:hint="cs"/>
+          <w:color w:val="156082" w:themeColor="accent1"/>
+          <w:sz w:val="28"/>
+          <w:szCs w:val="28"/>
+          <w:rtl/>
+          <w:lang w:bidi="he-IL"/>
+        </w:rPr>
+        <w:t xml:space="preserve"> לא תשנה את מקדם הסיעוף, מכיוון שבכל מצב מספר הפעולות שיכול לבצע הסוכן הן לכל היותר 7 </w:t>
+      </w:r>
+      <w:r>
+        <w:rPr>
+          <w:rFonts w:eastAsiaTheme="minorEastAsia"/>
+          <w:color w:val="156082" w:themeColor="accent1"/>
+          <w:sz w:val="28"/>
+          <w:szCs w:val="28"/>
+          <w:rtl/>
+          <w:lang w:bidi="he-IL"/>
+        </w:rPr>
+        <w:t>–</w:t>
+      </w:r>
+      <w:r>
+        <w:rPr>
+          <w:rFonts w:eastAsiaTheme="minorEastAsia" w:hint="cs"/>
+          <w:color w:val="156082" w:themeColor="accent1"/>
+          <w:sz w:val="28"/>
+          <w:szCs w:val="28"/>
+          <w:rtl/>
+          <w:lang w:bidi="he-IL"/>
+        </w:rPr>
+        <w:t xml:space="preserve"> תנועה לכל אחד מהכיוונים, איסוף או הורדה של חבילה או תדלוק. הוספת מחסומים בלוח גם כן לא תשנה את מקדם הסיעוף, כיוון והוספתם רק תקטין את מספר הפעולות המקסימלי שניתן לבצע בכל מצב.</w:t>
+      </w:r>
+    </w:p>
+    <w:p>
+      <w:pPr>
+        <w:pStyle w:val="ListParagraph"/>
+        <w:numPr>
+          <w:ilvl w:val="1"/>
+          <w:numId w:val="54"/>
+        </w:numPr>
+        <w:bidi/>
+        <w:rPr>
+          <w:color w:val="156082" w:themeColor="accent1"/>
+          <w:sz w:val="28"/>
+          <w:szCs w:val="28"/>
+          <w:lang w:bidi="he-IL"/>
+        </w:rPr>
+      </w:pPr>
+      <w:r>
+        <w:rPr>
+          <w:rFonts w:eastAsiaTheme="minorEastAsia" w:hint="cs"/>
+          <w:color w:val="156082" w:themeColor="accent1"/>
+          <w:sz w:val="28"/>
+          <w:szCs w:val="28"/>
+          <w:rtl/>
+          <w:lang w:bidi="he-IL"/>
+        </w:rPr>
+        <w:t>הוספת פעולה שתאפשר להניח חסם על משבת ריקה גם כן לא תגדיל את מקדם הסיעוף, זאת מכיוון שפעולה זו לא יכולה להתבצע מאותו מצב שבו יכולות להתבצע הפעולות איסוף/הורדה של חבילה או הטענה. לכן מספר הפעולות המקסימלי עבור מצב מסוים לא יגדל, וכך גם מקדם הסיעוף.</w:t>
+      </w:r>
+      <w:r>
+        <w:rPr>
+          <w:rFonts w:eastAsiaTheme="minorEastAsia"/>
+          <w:color w:val="156082" w:themeColor="accent1"/>
+          <w:sz w:val="28"/>
+          <w:szCs w:val="28"/>
+          <w:rtl/>
+          <w:lang w:bidi="he-IL"/>
+        </w:rPr>
+        <w:br/>
+      </w:r>
+    </w:p>
+    <w:p>
+      <w:pPr>
+        <w:pStyle w:val="ListParagraph"/>
+        <w:numPr>
+          <w:ilvl w:val="0"/>
+          <w:numId w:val="54"/>
+        </w:numPr>
+        <w:bidi/>
+        <w:rPr>
+          <w:color w:val="156082" w:themeColor="accent1"/>
+          <w:sz w:val="28"/>
+          <w:szCs w:val="28"/>
+          <w:lang w:bidi="he-IL"/>
+        </w:rPr>
+      </w:pPr>
+      <w:r>
+        <w:rPr>
+          <w:rFonts w:hint="cs"/>
+          <w:color w:val="156082" w:themeColor="accent1"/>
+          <w:sz w:val="28"/>
+          <w:szCs w:val="28"/>
+          <w:rtl/>
+          <w:lang w:bidi="he-IL"/>
+        </w:rPr>
+        <w:t>בהנחה שמתבצע השינוי השני מהסעיף הקודם:</w:t>
+      </w:r>
+    </w:p>
+    <w:p>
+      <w:pPr>
+        <w:pStyle w:val="ListParagraph"/>
+        <w:numPr>
+          <w:ilvl w:val="1"/>
+          <w:numId w:val="54"/>
+        </w:numPr>
         <w:bidi/>
         <w:rPr>
           <w:b/>
@@ -5997,6 +6392,17 @@
           <w:lang w:bidi="he-IL"/>
         </w:rPr>
       </w:pPr>
+      <w:r>
+        <w:rPr>
+          <w:rFonts w:hint="cs"/>
+          <w:color w:val="156082" w:themeColor="accent1"/>
+          <w:sz w:val="28"/>
+          <w:szCs w:val="28"/>
+          <w:rtl/>
+          <w:lang w:bidi="he-IL"/>
+        </w:rPr>
+        <w:t>ה</w:t>
+      </w:r>
     </w:p>
     <w:p>
       <w:pPr>
@@ -6233,15 +6639,12 @@
           <w:sz w:val="28"/>
           <w:szCs w:val="28"/>
           <w:u w:val="single"/>
-          <w:rtl/>
-          <w:lang w:bidi="he-IL"/>
-        </w:rPr>
-      </w:pPr>
-    </w:p>
-    <w:p>
-      <w:pPr>
-        <w:bidi/>
-        <w:rPr>
+          <w:lang w:bidi="he-IL"/>
+        </w:rPr>
+      </w:pPr>
+      <w:r>
+        <w:rPr>
+          <w:rFonts w:hint="cs"/>
           <w:b/>
           <w:bCs/>
           <w:color w:val="156082" w:themeColor="accent1"/>
@@ -6251,12 +6654,12 @@
           <w:rtl/>
           <w:lang w:bidi="he-IL"/>
         </w:rPr>
-      </w:pPr>
-    </w:p>
-    <w:p>
-      <w:pPr>
-        <w:bidi/>
-        <w:rPr>
+        <w:lastRenderedPageBreak/>
+        <w:t>חלק</w:t>
+      </w:r>
+      <w:r>
+        <w:rPr>
+          <w:rFonts w:hint="cs"/>
           <w:b/>
           <w:bCs/>
           <w:color w:val="156082" w:themeColor="accent1"/>
@@ -6266,12 +6669,11 @@
           <w:rtl/>
           <w:lang w:bidi="he-IL"/>
         </w:rPr>
-      </w:pPr>
-    </w:p>
-    <w:p>
-      <w:pPr>
-        <w:bidi/>
-        <w:rPr>
+        <w:t xml:space="preserve"> </w:t>
+      </w:r>
+      <w:r>
+        <w:rPr>
+          <w:rFonts w:hint="cs"/>
           <w:b/>
           <w:bCs/>
           <w:color w:val="156082" w:themeColor="accent1"/>
@@ -6281,148 +6683,1549 @@
           <w:rtl/>
           <w:lang w:bidi="he-IL"/>
         </w:rPr>
-      </w:pPr>
+        <w:t>6</w:t>
+      </w:r>
     </w:p>
     <w:p>
       <w:pPr>
         <w:bidi/>
         <w:rPr>
-          <w:b/>
-          <w:bCs/>
+          <w:rFonts w:eastAsiaTheme="minorEastAsia"/>
+          <w:i/>
+          <w:color w:val="156082" w:themeColor="accent1"/>
+          <w:sz w:val="24"/>
+          <w:szCs w:val="24"/>
+          <w:rtl/>
+          <w:lang w:val="en-GB" w:bidi="he-IL"/>
+        </w:rPr>
+      </w:pPr>
+      <w:r>
+        <w:rPr>
           <w:color w:val="156082" w:themeColor="accent1"/>
           <w:sz w:val="28"/>
           <w:szCs w:val="28"/>
-          <w:u w:val="single"/>
-          <w:rtl/>
-          <w:lang w:bidi="he-IL"/>
-        </w:rPr>
-      </w:pPr>
+          <w:lang w:bidi="he-IL"/>
+        </w:rPr>
+        <w:drawing>
+          <wp:anchor distT="0" distB="0" distL="114300" distR="114300" simplePos="0" relativeHeight="251660288" behindDoc="0" locked="0" layoutInCell="1" allowOverlap="1" wp14:anchorId="6C413A52" wp14:editId="4FD13C32">
+            <wp:simplePos x="0" y="0"/>
+            <wp:positionH relativeFrom="column">
+              <wp:posOffset>1165642</wp:posOffset>
+            </wp:positionH>
+            <wp:positionV relativeFrom="paragraph">
+              <wp:posOffset>108920</wp:posOffset>
+            </wp:positionV>
+            <wp:extent cx="3202940" cy="2688590"/>
+            <wp:effectExtent l="0" t="0" r="0" b="0"/>
+            <wp:wrapSquare wrapText="bothSides"/>
+            <wp:docPr id="773275449" name="Picture 1"/>
+            <wp:cNvGraphicFramePr>
+              <a:graphicFrameLocks xmlns:a="http://schemas.openxmlformats.org/drawingml/2006/main" noChangeAspect="1"/>
+            </wp:cNvGraphicFramePr>
+            <a:graphic xmlns:a="http://schemas.openxmlformats.org/drawingml/2006/main">
+              <a:graphicData uri="http://schemas.openxmlformats.org/drawingml/2006/picture">
+                <pic:pic xmlns:pic="http://schemas.openxmlformats.org/drawingml/2006/picture">
+                  <pic:nvPicPr>
+                    <pic:cNvPr id="773275449" name=""/>
+                    <pic:cNvPicPr/>
+                  </pic:nvPicPr>
+                  <pic:blipFill>
+                    <a:blip r:embed="rId8">
+                      <a:extLst>
+                        <a:ext uri="{28A0092B-C50C-407E-A947-70E740481C1C}">
+                          <a14:useLocalDpi xmlns:a14="http://schemas.microsoft.com/office/drawing/2010/main" val="0"/>
+                        </a:ext>
+                      </a:extLst>
+                    </a:blip>
+                    <a:stretch>
+                      <a:fillRect/>
+                    </a:stretch>
+                  </pic:blipFill>
+                  <pic:spPr>
+                    <a:xfrm>
+                      <a:off x="0" y="0"/>
+                      <a:ext cx="3202940" cy="2688590"/>
+                    </a:xfrm>
+                    <a:prstGeom prst="rect">
+                      <a:avLst/>
+                    </a:prstGeom>
+                  </pic:spPr>
+                </pic:pic>
+              </a:graphicData>
+            </a:graphic>
+            <wp14:sizeRelH relativeFrom="margin">
+              <wp14:pctWidth>0</wp14:pctWidth>
+            </wp14:sizeRelH>
+            <wp14:sizeRelV relativeFrom="margin">
+              <wp14:pctHeight>0</wp14:pctHeight>
+            </wp14:sizeRelV>
+          </wp:anchor>
+        </w:drawing>
+      </w:r>
     </w:p>
     <w:p>
       <w:pPr>
+        <w:pStyle w:val="ListParagraph"/>
+        <w:numPr>
+          <w:ilvl w:val="0"/>
+          <w:numId w:val="55"/>
+        </w:numPr>
         <w:bidi/>
         <w:rPr>
-          <w:b/>
-          <w:bCs/>
-          <w:color w:val="156082" w:themeColor="accent1"/>
-          <w:sz w:val="28"/>
-          <w:szCs w:val="28"/>
-          <w:u w:val="single"/>
-          <w:rtl/>
-          <w:lang w:bidi="he-IL"/>
-        </w:rPr>
-      </w:pPr>
+          <w:rFonts w:eastAsiaTheme="minorEastAsia"/>
+          <w:color w:val="156082" w:themeColor="accent1"/>
+          <w:sz w:val="24"/>
+          <w:szCs w:val="24"/>
+          <w:lang w:bidi="he-IL"/>
+        </w:rPr>
+      </w:pPr>
+      <w:r>
+        <w:rPr>
+          <w:rFonts w:eastAsiaTheme="minorEastAsia"/>
+          <w:noProof/>
+          <w:color w:val="156082" w:themeColor="accent1"/>
+          <w:sz w:val="24"/>
+          <w:szCs w:val="24"/>
+          <w:lang w:bidi="he-IL"/>
+        </w:rPr>
+        <mc:AlternateContent>
+          <mc:Choice Requires="wps">
+            <w:drawing>
+              <wp:anchor distT="45720" distB="45720" distL="114300" distR="114300" simplePos="0" relativeHeight="251666432" behindDoc="0" locked="0" layoutInCell="1" allowOverlap="1" wp14:anchorId="33603B94" wp14:editId="02765201">
+                <wp:simplePos x="0" y="0"/>
+                <wp:positionH relativeFrom="column">
+                  <wp:posOffset>3501032</wp:posOffset>
+                </wp:positionH>
+                <wp:positionV relativeFrom="paragraph">
+                  <wp:posOffset>207645</wp:posOffset>
+                </wp:positionV>
+                <wp:extent cx="263525" cy="313690"/>
+                <wp:effectExtent l="0" t="0" r="0" b="0"/>
+                <wp:wrapSquare wrapText="bothSides"/>
+                <wp:docPr id="981098816" name="Text Box 2"/>
+                <wp:cNvGraphicFramePr>
+                  <a:graphicFrameLocks xmlns:a="http://schemas.openxmlformats.org/drawingml/2006/main"/>
+                </wp:cNvGraphicFramePr>
+                <a:graphic xmlns:a="http://schemas.openxmlformats.org/drawingml/2006/main">
+                  <a:graphicData uri="http://schemas.microsoft.com/office/word/2010/wordprocessingShape">
+                    <wps:wsp>
+                      <wps:cNvSpPr txBox="1">
+                        <a:spLocks noChangeArrowheads="1"/>
+                      </wps:cNvSpPr>
+                      <wps:spPr bwMode="auto">
+                        <a:xfrm>
+                          <a:off x="0" y="0"/>
+                          <a:ext cx="263525" cy="313690"/>
+                        </a:xfrm>
+                        <a:prstGeom prst="rect">
+                          <a:avLst/>
+                        </a:prstGeom>
+                        <a:noFill/>
+                        <a:ln w="9525">
+                          <a:noFill/>
+                          <a:miter lim="800000"/>
+                          <a:headEnd/>
+                          <a:tailEnd/>
+                        </a:ln>
+                      </wps:spPr>
+                      <wps:txbx>
+                        <w:txbxContent>
+                          <w:p>
+                            <m:oMathPara>
+                              <m:oMath>
+                                <m:r>
+                                  <w:rPr>
+                                    <w:rFonts w:ascii="Cambria Math" w:hAnsi="Cambria Math"/>
+                                  </w:rPr>
+                                  <m:t>c</m:t>
+                                </m:r>
+                              </m:oMath>
+                            </m:oMathPara>
+                          </w:p>
+                        </w:txbxContent>
+                      </wps:txbx>
+                      <wps:bodyPr rot="0" vert="horz" wrap="square" lIns="91440" tIns="45720" rIns="91440" bIns="45720" anchor="t" anchorCtr="0">
+                        <a:noAutofit/>
+                      </wps:bodyPr>
+                    </wps:wsp>
+                  </a:graphicData>
+                </a:graphic>
+                <wp14:sizeRelH relativeFrom="margin">
+                  <wp14:pctWidth>0</wp14:pctWidth>
+                </wp14:sizeRelH>
+                <wp14:sizeRelV relativeFrom="margin">
+                  <wp14:pctHeight>0</wp14:pctHeight>
+                </wp14:sizeRelV>
+              </wp:anchor>
+            </w:drawing>
+          </mc:Choice>
+          <mc:Fallback>
+            <w:pict>
+              <v:shapetype w14:anchorId="33603B94" id="_x0000_t202" coordsize="21600,21600" o:spt="202" path="m,l,21600r21600,l21600,xe">
+                <v:stroke joinstyle="miter"/>
+                <v:path gradientshapeok="t" o:connecttype="rect"/>
+              </v:shapetype>
+              <v:shape id="Text Box 2" o:spid="_x0000_s1026" type="#_x0000_t202" style="position:absolute;left:0;text-align:left;margin-left:275.65pt;margin-top:16.35pt;width:20.75pt;height:24.7pt;z-index:251666432;visibility:visible;mso-wrap-style:square;mso-width-percent:0;mso-height-percent:0;mso-wrap-distance-left:9pt;mso-wrap-distance-top:3.6pt;mso-wrap-distance-right:9pt;mso-wrap-distance-bottom:3.6pt;mso-position-horizontal:absolute;mso-position-horizontal-relative:text;mso-position-vertical:absolute;mso-position-vertical-relative:text;mso-width-percent:0;mso-height-percent:0;mso-width-relative:margin;mso-height-relative:margin;v-text-anchor:top" o:gfxdata="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" filled="f" stroked="f">
+                <v:textbox>
+                  <w:txbxContent>
+                    <w:p>
+                      <m:oMathPara>
+                        <m:oMath>
+                          <m:r>
+                            <w:rPr>
+                              <w:rFonts w:ascii="Cambria Math" w:hAnsi="Cambria Math"/>
+                            </w:rPr>
+                            <m:t>c</m:t>
+                          </m:r>
+                        </m:oMath>
+                      </m:oMathPara>
+                    </w:p>
+                  </w:txbxContent>
+                </v:textbox>
+                <w10:wrap type="square"/>
+              </v:shape>
+            </w:pict>
+          </mc:Fallback>
+        </mc:AlternateContent>
+      </w:r>
+      <w:r>
+        <w:rPr>
+          <w:rFonts w:eastAsiaTheme="minorEastAsia"/>
+          <w:noProof/>
+          <w:color w:val="156082" w:themeColor="accent1"/>
+          <w:sz w:val="24"/>
+          <w:szCs w:val="24"/>
+          <w:lang w:bidi="he-IL"/>
+        </w:rPr>
+        <mc:AlternateContent>
+          <mc:Choice Requires="wps">
+            <w:drawing>
+              <wp:anchor distT="45720" distB="45720" distL="114300" distR="114300" simplePos="0" relativeHeight="251662336" behindDoc="0" locked="0" layoutInCell="1" allowOverlap="1" wp14:anchorId="323E67B5" wp14:editId="67C140E2">
+                <wp:simplePos x="0" y="0"/>
+                <wp:positionH relativeFrom="column">
+                  <wp:posOffset>2249170</wp:posOffset>
+                </wp:positionH>
+                <wp:positionV relativeFrom="paragraph">
+                  <wp:posOffset>220980</wp:posOffset>
+                </wp:positionV>
+                <wp:extent cx="263525" cy="313690"/>
+                <wp:effectExtent l="0" t="0" r="0" b="0"/>
+                <wp:wrapSquare wrapText="bothSides"/>
+                <wp:docPr id="217" name="Text Box 2"/>
+                <wp:cNvGraphicFramePr>
+                  <a:graphicFrameLocks xmlns:a="http://schemas.openxmlformats.org/drawingml/2006/main"/>
+                </wp:cNvGraphicFramePr>
+                <a:graphic xmlns:a="http://schemas.openxmlformats.org/drawingml/2006/main">
+                  <a:graphicData uri="http://schemas.microsoft.com/office/word/2010/wordprocessingShape">
+                    <wps:wsp>
+                      <wps:cNvSpPr txBox="1">
+                        <a:spLocks noChangeArrowheads="1"/>
+                      </wps:cNvSpPr>
+                      <wps:spPr bwMode="auto">
+                        <a:xfrm>
+                          <a:off x="0" y="0"/>
+                          <a:ext cx="263525" cy="313690"/>
+                        </a:xfrm>
+                        <a:prstGeom prst="rect">
+                          <a:avLst/>
+                        </a:prstGeom>
+                        <a:noFill/>
+                        <a:ln w="9525">
+                          <a:noFill/>
+                          <a:miter lim="800000"/>
+                          <a:headEnd/>
+                          <a:tailEnd/>
+                        </a:ln>
+                      </wps:spPr>
+                      <wps:txbx>
+                        <w:txbxContent>
+                          <w:p>
+                            <m:oMathPara>
+                              <m:oMath>
+                                <m:r>
+                                  <w:rPr>
+                                    <w:rFonts w:ascii="Cambria Math" w:hAnsi="Cambria Math"/>
+                                  </w:rPr>
+                                  <m:t>a</m:t>
+                                </m:r>
+                              </m:oMath>
+                            </m:oMathPara>
+                          </w:p>
+                        </w:txbxContent>
+                      </wps:txbx>
+                      <wps:bodyPr rot="0" vert="horz" wrap="square" lIns="91440" tIns="45720" rIns="91440" bIns="45720" anchor="t" anchorCtr="0">
+                        <a:noAutofit/>
+                      </wps:bodyPr>
+                    </wps:wsp>
+                  </a:graphicData>
+                </a:graphic>
+                <wp14:sizeRelH relativeFrom="margin">
+                  <wp14:pctWidth>0</wp14:pctWidth>
+                </wp14:sizeRelH>
+                <wp14:sizeRelV relativeFrom="margin">
+                  <wp14:pctHeight>0</wp14:pctHeight>
+                </wp14:sizeRelV>
+              </wp:anchor>
+            </w:drawing>
+          </mc:Choice>
+          <mc:Fallback>
+            <w:pict>
+              <v:shape w14:anchorId="323E67B5" id="_x0000_s1027" type="#_x0000_t202" style="position:absolute;left:0;text-align:left;margin-left:177.1pt;margin-top:17.4pt;width:20.75pt;height:24.7pt;z-index:251662336;visibility:visible;mso-wrap-style:square;mso-width-percent:0;mso-height-percent:0;mso-wrap-distance-left:9pt;mso-wrap-distance-top:3.6pt;mso-wrap-distance-right:9pt;mso-wrap-distance-bottom:3.6pt;mso-position-horizontal:absolute;mso-position-horizontal-relative:text;mso-position-vertical:absolute;mso-position-vertical-relative:text;mso-width-percent:0;mso-height-percent:0;mso-width-relative:margin;mso-height-relative:margin;v-text-anchor:top" o:gfxdata="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" filled="f" stroked="f">
+                <v:textbox>
+                  <w:txbxContent>
+                    <w:p>
+                      <m:oMathPara>
+                        <m:oMath>
+                          <m:r>
+                            <w:rPr>
+                              <w:rFonts w:ascii="Cambria Math" w:hAnsi="Cambria Math"/>
+                            </w:rPr>
+                            <m:t>a</m:t>
+                          </m:r>
+                        </m:oMath>
+                      </m:oMathPara>
+                    </w:p>
+                  </w:txbxContent>
+                </v:textbox>
+                <w10:wrap type="square"/>
+              </v:shape>
+            </w:pict>
+          </mc:Fallback>
+        </mc:AlternateContent>
+      </w:r>
+      <w:r>
+        <w:rPr>
+          <w:rFonts w:eastAsiaTheme="minorEastAsia" w:hint="cs"/>
+          <w:color w:val="156082" w:themeColor="accent1"/>
+          <w:sz w:val="24"/>
+          <w:szCs w:val="24"/>
+          <w:rtl/>
+          <w:lang w:bidi="he-IL"/>
+        </w:rPr>
+        <w:t>העץ המלא הוא:</w:t>
+      </w:r>
     </w:p>
     <w:p>
       <w:pPr>
         <w:bidi/>
         <w:rPr>
-          <w:b/>
-          <w:bCs/>
-          <w:color w:val="156082" w:themeColor="accent1"/>
-          <w:sz w:val="28"/>
-          <w:szCs w:val="28"/>
-          <w:u w:val="single"/>
-          <w:rtl/>
-          <w:lang w:bidi="he-IL"/>
-        </w:rPr>
-      </w:pPr>
+          <w:rFonts w:eastAsiaTheme="minorEastAsia"/>
+          <w:color w:val="156082" w:themeColor="accent1"/>
+          <w:sz w:val="24"/>
+          <w:szCs w:val="24"/>
+          <w:rtl/>
+          <w:lang w:bidi="he-IL"/>
+        </w:rPr>
+      </w:pPr>
+      <w:r>
+        <w:rPr>
+          <w:rFonts w:eastAsiaTheme="minorEastAsia"/>
+          <w:noProof/>
+          <w:color w:val="156082" w:themeColor="accent1"/>
+          <w:sz w:val="24"/>
+          <w:szCs w:val="24"/>
+          <w:lang w:bidi="he-IL"/>
+        </w:rPr>
+        <mc:AlternateContent>
+          <mc:Choice Requires="wps">
+            <w:drawing>
+              <wp:anchor distT="45720" distB="45720" distL="114300" distR="114300" simplePos="0" relativeHeight="251664384" behindDoc="0" locked="0" layoutInCell="1" allowOverlap="1" wp14:anchorId="0E5CD4AB" wp14:editId="4BC8FD9D">
+                <wp:simplePos x="0" y="0"/>
+                <wp:positionH relativeFrom="column">
+                  <wp:posOffset>2788647</wp:posOffset>
+                </wp:positionH>
+                <wp:positionV relativeFrom="paragraph">
+                  <wp:posOffset>78386</wp:posOffset>
+                </wp:positionV>
+                <wp:extent cx="263525" cy="313690"/>
+                <wp:effectExtent l="0" t="0" r="0" b="0"/>
+                <wp:wrapSquare wrapText="bothSides"/>
+                <wp:docPr id="168260030" name="Text Box 2"/>
+                <wp:cNvGraphicFramePr>
+                  <a:graphicFrameLocks xmlns:a="http://schemas.openxmlformats.org/drawingml/2006/main"/>
+                </wp:cNvGraphicFramePr>
+                <a:graphic xmlns:a="http://schemas.openxmlformats.org/drawingml/2006/main">
+                  <a:graphicData uri="http://schemas.microsoft.com/office/word/2010/wordprocessingShape">
+                    <wps:wsp>
+                      <wps:cNvSpPr txBox="1">
+                        <a:spLocks noChangeArrowheads="1"/>
+                      </wps:cNvSpPr>
+                      <wps:spPr bwMode="auto">
+                        <a:xfrm>
+                          <a:off x="0" y="0"/>
+                          <a:ext cx="263525" cy="313690"/>
+                        </a:xfrm>
+                        <a:prstGeom prst="rect">
+                          <a:avLst/>
+                        </a:prstGeom>
+                        <a:noFill/>
+                        <a:ln w="9525">
+                          <a:noFill/>
+                          <a:miter lim="800000"/>
+                          <a:headEnd/>
+                          <a:tailEnd/>
+                        </a:ln>
+                      </wps:spPr>
+                      <wps:txbx>
+                        <w:txbxContent>
+                          <w:p>
+                            <m:oMathPara>
+                              <m:oMath>
+                                <m:r>
+                                  <w:rPr>
+                                    <w:rFonts w:ascii="Cambria Math" w:hAnsi="Cambria Math"/>
+                                  </w:rPr>
+                                  <m:t>b</m:t>
+                                </m:r>
+                              </m:oMath>
+                            </m:oMathPara>
+                          </w:p>
+                        </w:txbxContent>
+                      </wps:txbx>
+                      <wps:bodyPr rot="0" vert="horz" wrap="square" lIns="91440" tIns="45720" rIns="91440" bIns="45720" anchor="t" anchorCtr="0">
+                        <a:noAutofit/>
+                      </wps:bodyPr>
+                    </wps:wsp>
+                  </a:graphicData>
+                </a:graphic>
+                <wp14:sizeRelH relativeFrom="margin">
+                  <wp14:pctWidth>0</wp14:pctWidth>
+                </wp14:sizeRelH>
+                <wp14:sizeRelV relativeFrom="margin">
+                  <wp14:pctHeight>0</wp14:pctHeight>
+                </wp14:sizeRelV>
+              </wp:anchor>
+            </w:drawing>
+          </mc:Choice>
+          <mc:Fallback>
+            <w:pict>
+              <v:shape w14:anchorId="0E5CD4AB" id="_x0000_s1028" type="#_x0000_t202" style="position:absolute;left:0;text-align:left;margin-left:219.6pt;margin-top:6.15pt;width:20.75pt;height:24.7pt;z-index:251664384;visibility:visible;mso-wrap-style:square;mso-width-percent:0;mso-height-percent:0;mso-wrap-distance-left:9pt;mso-wrap-distance-top:3.6pt;mso-wrap-distance-right:9pt;mso-wrap-distance-bottom:3.6pt;mso-position-horizontal:absolute;mso-position-horizontal-relative:text;mso-position-vertical:absolute;mso-position-vertical-relative:text;mso-width-percent:0;mso-height-percent:0;mso-width-relative:margin;mso-height-relative:margin;v-text-anchor:top" o:gfxdata="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" filled="f" stroked="f">
+                <v:textbox>
+                  <w:txbxContent>
+                    <w:p>
+                      <m:oMathPara>
+                        <m:oMath>
+                          <m:r>
+                            <w:rPr>
+                              <w:rFonts w:ascii="Cambria Math" w:hAnsi="Cambria Math"/>
+                            </w:rPr>
+                            <m:t>b</m:t>
+                          </m:r>
+                        </m:oMath>
+                      </m:oMathPara>
+                    </w:p>
+                  </w:txbxContent>
+                </v:textbox>
+                <w10:wrap type="square"/>
+              </v:shape>
+            </w:pict>
+          </mc:Fallback>
+        </mc:AlternateContent>
+      </w:r>
     </w:p>
     <w:p>
       <w:pPr>
         <w:bidi/>
         <w:rPr>
-          <w:b/>
-          <w:bCs/>
-          <w:color w:val="156082" w:themeColor="accent1"/>
-          <w:sz w:val="28"/>
-          <w:szCs w:val="28"/>
-          <w:u w:val="single"/>
-          <w:lang w:bidi="he-IL"/>
-        </w:rPr>
-      </w:pPr>
-      <w:r>
-        <w:rPr>
-          <w:rFonts w:hint="cs"/>
-          <w:b/>
-          <w:bCs/>
-          <w:color w:val="156082" w:themeColor="accent1"/>
-          <w:sz w:val="28"/>
-          <w:szCs w:val="28"/>
-          <w:u w:val="single"/>
-          <w:rtl/>
-          <w:lang w:bidi="he-IL"/>
-        </w:rPr>
-        <w:lastRenderedPageBreak/>
-        <w:t>חלק</w:t>
-      </w:r>
-      <w:r>
-        <w:rPr>
-          <w:rFonts w:hint="cs"/>
-          <w:b/>
-          <w:bCs/>
-          <w:color w:val="156082" w:themeColor="accent1"/>
-          <w:sz w:val="28"/>
-          <w:szCs w:val="28"/>
-          <w:u w:val="single"/>
-          <w:rtl/>
-          <w:lang w:bidi="he-IL"/>
-        </w:rPr>
-        <w:t xml:space="preserve"> </w:t>
-      </w:r>
-      <w:r>
-        <w:rPr>
-          <w:rFonts w:hint="cs"/>
-          <w:b/>
-          <w:bCs/>
-          <w:color w:val="156082" w:themeColor="accent1"/>
-          <w:sz w:val="28"/>
-          <w:szCs w:val="28"/>
-          <w:u w:val="single"/>
-          <w:rtl/>
-          <w:lang w:bidi="he-IL"/>
-        </w:rPr>
-        <w:t>6</w:t>
-      </w:r>
+          <w:rFonts w:eastAsiaTheme="minorEastAsia"/>
+          <w:color w:val="156082" w:themeColor="accent1"/>
+          <w:sz w:val="24"/>
+          <w:szCs w:val="24"/>
+          <w:rtl/>
+          <w:lang w:bidi="he-IL"/>
+        </w:rPr>
+      </w:pPr>
     </w:p>
     <w:p>
       <w:pPr>
         <w:bidi/>
         <w:rPr>
           <w:rFonts w:eastAsiaTheme="minorEastAsia"/>
-          <w:i/>
-          <w:color w:val="156082" w:themeColor="accent1"/>
-          <w:sz w:val="24"/>
-          <w:szCs w:val="24"/>
-          <w:rtl/>
-          <w:lang w:val="en-GB" w:bidi="he-IL"/>
+          <w:color w:val="156082" w:themeColor="accent1"/>
+          <w:sz w:val="24"/>
+          <w:szCs w:val="24"/>
+          <w:rtl/>
+          <w:lang w:bidi="he-IL"/>
         </w:rPr>
       </w:pPr>
     </w:p>
     <w:p>
       <w:pPr>
+        <w:bidi/>
+        <w:rPr>
+          <w:rFonts w:eastAsiaTheme="minorEastAsia"/>
+          <w:color w:val="156082" w:themeColor="accent1"/>
+          <w:sz w:val="24"/>
+          <w:szCs w:val="24"/>
+          <w:rtl/>
+          <w:lang w:bidi="he-IL"/>
+        </w:rPr>
+      </w:pPr>
+    </w:p>
+    <w:p>
+      <w:pPr>
+        <w:bidi/>
+        <w:rPr>
+          <w:rFonts w:eastAsiaTheme="minorEastAsia"/>
+          <w:color w:val="156082" w:themeColor="accent1"/>
+          <w:sz w:val="24"/>
+          <w:szCs w:val="24"/>
+          <w:rtl/>
+          <w:lang w:bidi="he-IL"/>
+        </w:rPr>
+      </w:pPr>
+    </w:p>
+    <w:p>
+      <w:pPr>
+        <w:bidi/>
+        <w:rPr>
+          <w:rFonts w:eastAsiaTheme="minorEastAsia"/>
+          <w:color w:val="156082" w:themeColor="accent1"/>
+          <w:sz w:val="24"/>
+          <w:szCs w:val="24"/>
+          <w:rtl/>
+          <w:lang w:bidi="he-IL"/>
+        </w:rPr>
+      </w:pPr>
+    </w:p>
+    <w:p>
+      <w:pPr>
+        <w:bidi/>
+        <w:rPr>
+          <w:rFonts w:eastAsiaTheme="minorEastAsia"/>
+          <w:color w:val="156082" w:themeColor="accent1"/>
+          <w:sz w:val="24"/>
+          <w:szCs w:val="24"/>
+          <w:rtl/>
+          <w:lang w:bidi="he-IL"/>
+        </w:rPr>
+      </w:pPr>
+    </w:p>
+    <w:p>
+      <w:pPr>
+        <w:bidi/>
+        <w:rPr>
+          <w:rFonts w:eastAsiaTheme="minorEastAsia"/>
+          <w:color w:val="156082" w:themeColor="accent1"/>
+          <w:sz w:val="24"/>
+          <w:szCs w:val="24"/>
+          <w:rtl/>
+          <w:lang w:bidi="he-IL"/>
+        </w:rPr>
+      </w:pPr>
+    </w:p>
+    <w:p>
+      <w:pPr>
         <w:pStyle w:val="ListParagraph"/>
+        <w:numPr>
+          <w:ilvl w:val="0"/>
+          <w:numId w:val="55"/>
+        </w:numPr>
         <w:bidi/>
-        <w:ind w:left="360"/>
         <w:rPr>
           <w:rFonts w:eastAsiaTheme="minorEastAsia"/>
           <w:color w:val="156082" w:themeColor="accent1"/>
           <w:sz w:val="24"/>
           <w:szCs w:val="24"/>
-          <w:rtl/>
-          <w:lang w:bidi="he-IL"/>
-        </w:rPr>
-      </w:pPr>
-      <w:r>
+          <w:lang w:bidi="he-IL"/>
+        </w:rPr>
+      </w:pPr>
+      <w:r>
+        <w:rPr>
+          <w:rFonts w:eastAsiaTheme="minorEastAsia" w:hint="cs"/>
+          <w:color w:val="156082" w:themeColor="accent1"/>
+          <w:sz w:val="24"/>
+          <w:szCs w:val="24"/>
+          <w:rtl/>
+          <w:lang w:bidi="he-IL"/>
+        </w:rPr>
+        <w:t xml:space="preserve">נחשב עבור הפעולה הראשונה לאיזה מהבנים של </w:t>
+      </w:r>
+      <w:r>
+        <w:rPr>
+          <w:rFonts w:eastAsiaTheme="minorEastAsia" w:hint="cs"/>
+          <w:color w:val="156082" w:themeColor="accent1"/>
+          <w:sz w:val="24"/>
+          <w:szCs w:val="24"/>
+          <w:rtl/>
+          <w:lang w:bidi="he-IL"/>
+        </w:rPr>
+        <w:t>השורש נעדיף לפנות:</w:t>
+      </w:r>
+    </w:p>
+    <w:p>
+      <w:pPr>
+        <w:pStyle w:val="ListParagraph"/>
+        <w:numPr>
+          <w:ilvl w:val="1"/>
+          <w:numId w:val="55"/>
+        </w:numPr>
+        <w:bidi/>
         <w:rPr>
           <w:rFonts w:eastAsiaTheme="minorEastAsia"/>
           <w:color w:val="156082" w:themeColor="accent1"/>
           <w:sz w:val="24"/>
           <w:szCs w:val="24"/>
-          <w:rtl/>
-          <w:lang w:bidi="he-IL"/>
-        </w:rPr>
-        <w:br/>
+          <w:lang w:bidi="he-IL"/>
+        </w:rPr>
+      </w:pPr>
+      <w:r>
+        <w:rPr>
+          <w:rFonts w:eastAsiaTheme="minorEastAsia" w:hint="cs"/>
+          <w:color w:val="156082" w:themeColor="accent1"/>
+          <w:sz w:val="24"/>
+          <w:szCs w:val="24"/>
+          <w:rtl/>
+          <w:lang w:bidi="he-IL"/>
+        </w:rPr>
+        <w:t xml:space="preserve">עבור </w:t>
+      </w:r>
+      <m:oMath>
+        <m:r>
+          <w:rPr>
+            <w:rFonts w:ascii="Cambria Math" w:eastAsiaTheme="minorEastAsia" w:hAnsi="Cambria Math"/>
+            <w:color w:val="156082" w:themeColor="accent1"/>
+            <w:sz w:val="24"/>
+            <w:szCs w:val="24"/>
+            <w:lang w:bidi="he-IL"/>
+          </w:rPr>
+          <m:t>a</m:t>
+        </m:r>
+      </m:oMath>
+      <w:r>
+        <w:rPr>
+          <w:rFonts w:eastAsiaTheme="minorEastAsia" w:hint="cs"/>
+          <w:color w:val="156082" w:themeColor="accent1"/>
+          <w:sz w:val="24"/>
+          <w:szCs w:val="24"/>
+          <w:rtl/>
+          <w:lang w:bidi="he-IL"/>
+        </w:rPr>
+        <w:t xml:space="preserve"> נקבל:  </w:t>
+      </w:r>
+      <m:oMath>
+        <m:f>
+          <m:fPr>
+            <m:ctrlPr>
+              <w:rPr>
+                <w:rFonts w:ascii="Cambria Math" w:eastAsiaTheme="minorEastAsia" w:hAnsi="Cambria Math"/>
+                <w:i/>
+                <w:color w:val="156082" w:themeColor="accent1"/>
+                <w:sz w:val="24"/>
+                <w:szCs w:val="24"/>
+                <w:lang w:bidi="he-IL"/>
+              </w:rPr>
+            </m:ctrlPr>
+          </m:fPr>
+          <m:num>
+            <m:r>
+              <w:rPr>
+                <w:rFonts w:ascii="Cambria Math" w:eastAsiaTheme="minorEastAsia" w:hAnsi="Cambria Math"/>
+                <w:color w:val="156082" w:themeColor="accent1"/>
+                <w:sz w:val="24"/>
+                <w:szCs w:val="24"/>
+                <w:lang w:bidi="he-IL"/>
+              </w:rPr>
+              <m:t>50</m:t>
+            </m:r>
+          </m:num>
+          <m:den>
+            <m:r>
+              <w:rPr>
+                <w:rFonts w:ascii="Cambria Math" w:eastAsiaTheme="minorEastAsia" w:hAnsi="Cambria Math"/>
+                <w:color w:val="156082" w:themeColor="accent1"/>
+                <w:sz w:val="24"/>
+                <w:szCs w:val="24"/>
+                <w:lang w:bidi="he-IL"/>
+              </w:rPr>
+              <m:t>70</m:t>
+            </m:r>
+          </m:den>
+        </m:f>
+        <m:r>
+          <w:rPr>
+            <w:rFonts w:ascii="Cambria Math" w:eastAsiaTheme="minorEastAsia" w:hAnsi="Cambria Math"/>
+            <w:color w:val="156082" w:themeColor="accent1"/>
+            <w:sz w:val="24"/>
+            <w:szCs w:val="24"/>
+            <w:lang w:bidi="he-IL"/>
+          </w:rPr>
+          <m:t>+</m:t>
+        </m:r>
+        <m:rad>
+          <m:radPr>
+            <m:degHide m:val="1"/>
+            <m:ctrlPr>
+              <w:rPr>
+                <w:rFonts w:ascii="Cambria Math" w:eastAsiaTheme="minorEastAsia" w:hAnsi="Cambria Math"/>
+                <w:i/>
+                <w:color w:val="156082" w:themeColor="accent1"/>
+                <w:sz w:val="24"/>
+                <w:szCs w:val="24"/>
+                <w:lang w:bidi="he-IL"/>
+              </w:rPr>
+            </m:ctrlPr>
+          </m:radPr>
+          <m:deg/>
+          <m:e>
+            <m:r>
+              <w:rPr>
+                <w:rFonts w:ascii="Cambria Math" w:eastAsiaTheme="minorEastAsia" w:hAnsi="Cambria Math"/>
+                <w:color w:val="156082" w:themeColor="accent1"/>
+                <w:sz w:val="24"/>
+                <w:szCs w:val="24"/>
+                <w:lang w:bidi="he-IL"/>
+              </w:rPr>
+              <m:t>2</m:t>
+            </m:r>
+          </m:e>
+        </m:rad>
+        <m:r>
+          <w:rPr>
+            <w:rFonts w:ascii="Cambria Math" w:eastAsiaTheme="minorEastAsia" w:hAnsi="Cambria Math"/>
+            <w:color w:val="156082" w:themeColor="accent1"/>
+            <w:sz w:val="24"/>
+            <w:szCs w:val="24"/>
+            <w:lang w:bidi="he-IL"/>
+          </w:rPr>
+          <m:t>∙</m:t>
+        </m:r>
+        <m:rad>
+          <m:radPr>
+            <m:degHide m:val="1"/>
+            <m:ctrlPr>
+              <w:rPr>
+                <w:rFonts w:ascii="Cambria Math" w:eastAsiaTheme="minorEastAsia" w:hAnsi="Cambria Math"/>
+                <w:i/>
+                <w:color w:val="156082" w:themeColor="accent1"/>
+                <w:sz w:val="24"/>
+                <w:szCs w:val="24"/>
+                <w:lang w:bidi="he-IL"/>
+              </w:rPr>
+            </m:ctrlPr>
+          </m:radPr>
+          <m:deg>
+            <m:ctrlPr>
+              <w:rPr>
+                <w:rFonts w:ascii="Cambria Math" w:eastAsiaTheme="minorEastAsia" w:hAnsi="Cambria Math"/>
+                <w:i/>
+                <w:color w:val="156082" w:themeColor="accent1"/>
+                <w:sz w:val="24"/>
+                <w:szCs w:val="24"/>
+                <w:rtl/>
+                <w:lang w:bidi="he-IL"/>
+              </w:rPr>
+            </m:ctrlPr>
+          </m:deg>
+          <m:e>
+            <m:f>
+              <m:fPr>
+                <m:ctrlPr>
+                  <w:rPr>
+                    <w:rFonts w:ascii="Cambria Math" w:eastAsiaTheme="minorEastAsia" w:hAnsi="Cambria Math"/>
+                    <w:i/>
+                    <w:color w:val="156082" w:themeColor="accent1"/>
+                    <w:sz w:val="24"/>
+                    <w:szCs w:val="24"/>
+                    <w:lang w:bidi="he-IL"/>
+                  </w:rPr>
+                </m:ctrlPr>
+              </m:fPr>
+              <m:num>
+                <m:func>
+                  <m:funcPr>
+                    <m:ctrlPr>
+                      <w:rPr>
+                        <w:rFonts w:ascii="Cambria Math" w:eastAsiaTheme="minorEastAsia" w:hAnsi="Cambria Math"/>
+                        <w:i/>
+                        <w:color w:val="156082" w:themeColor="accent1"/>
+                        <w:sz w:val="24"/>
+                        <w:szCs w:val="24"/>
+                        <w:lang w:bidi="he-IL"/>
+                      </w:rPr>
+                    </m:ctrlPr>
+                  </m:funcPr>
+                  <m:fName>
+                    <m:r>
+                      <m:rPr>
+                        <m:sty m:val="p"/>
+                      </m:rPr>
+                      <w:rPr>
+                        <w:rFonts w:ascii="Cambria Math" w:eastAsiaTheme="minorEastAsia" w:hAnsi="Cambria Math"/>
+                        <w:color w:val="156082" w:themeColor="accent1"/>
+                        <w:sz w:val="24"/>
+                        <w:szCs w:val="24"/>
+                        <w:lang w:bidi="he-IL"/>
+                      </w:rPr>
+                      <m:t>ln</m:t>
+                    </m:r>
+                  </m:fName>
+                  <m:e>
+                    <m:d>
+                      <m:dPr>
+                        <m:ctrlPr>
+                          <w:rPr>
+                            <w:rFonts w:ascii="Cambria Math" w:eastAsiaTheme="minorEastAsia" w:hAnsi="Cambria Math"/>
+                            <w:i/>
+                            <w:color w:val="156082" w:themeColor="accent1"/>
+                            <w:sz w:val="24"/>
+                            <w:szCs w:val="24"/>
+                            <w:lang w:bidi="he-IL"/>
+                          </w:rPr>
+                        </m:ctrlPr>
+                      </m:dPr>
+                      <m:e>
+                        <m:r>
+                          <w:rPr>
+                            <w:rFonts w:ascii="Cambria Math" w:eastAsiaTheme="minorEastAsia" w:hAnsi="Cambria Math"/>
+                            <w:color w:val="156082" w:themeColor="accent1"/>
+                            <w:sz w:val="24"/>
+                            <w:szCs w:val="24"/>
+                            <w:lang w:bidi="he-IL"/>
+                          </w:rPr>
+                          <m:t>100</m:t>
+                        </m:r>
+                      </m:e>
+                    </m:d>
+                  </m:e>
+                </m:func>
+                <m:ctrlPr>
+                  <w:rPr>
+                    <w:rFonts w:ascii="Cambria Math" w:eastAsiaTheme="minorEastAsia" w:hAnsi="Cambria Math"/>
+                    <w:i/>
+                    <w:color w:val="156082" w:themeColor="accent1"/>
+                    <w:sz w:val="24"/>
+                    <w:szCs w:val="24"/>
+                    <w:rtl/>
+                    <w:lang w:bidi="he-IL"/>
+                  </w:rPr>
+                </m:ctrlPr>
+              </m:num>
+              <m:den>
+                <m:r>
+                  <w:rPr>
+                    <w:rFonts w:ascii="Cambria Math" w:eastAsiaTheme="minorEastAsia" w:hAnsi="Cambria Math"/>
+                    <w:color w:val="156082" w:themeColor="accent1"/>
+                    <w:sz w:val="24"/>
+                    <w:szCs w:val="24"/>
+                    <w:lang w:bidi="he-IL"/>
+                  </w:rPr>
+                  <m:t>70</m:t>
+                </m:r>
+              </m:den>
+            </m:f>
+          </m:e>
+        </m:rad>
+        <m:r>
+          <w:rPr>
+            <w:rFonts w:ascii="Cambria Math" w:eastAsiaTheme="minorEastAsia" w:hAnsi="Cambria Math"/>
+            <w:color w:val="156082" w:themeColor="accent1"/>
+            <w:sz w:val="24"/>
+            <w:szCs w:val="24"/>
+            <w:lang w:bidi="he-IL"/>
+          </w:rPr>
+          <m:t>=1.07702</m:t>
+        </m:r>
+      </m:oMath>
+    </w:p>
+    <w:p>
+      <w:pPr>
+        <w:pStyle w:val="ListParagraph"/>
+        <w:numPr>
+          <w:ilvl w:val="1"/>
+          <w:numId w:val="55"/>
+        </w:numPr>
+        <w:bidi/>
+        <w:rPr>
+          <w:rFonts w:eastAsiaTheme="minorEastAsia"/>
+          <w:color w:val="156082" w:themeColor="accent1"/>
+          <w:sz w:val="24"/>
+          <w:szCs w:val="24"/>
+          <w:lang w:bidi="he-IL"/>
+        </w:rPr>
+      </w:pPr>
+      <w:r>
+        <w:rPr>
+          <w:rFonts w:eastAsiaTheme="minorEastAsia" w:hint="cs"/>
+          <w:color w:val="156082" w:themeColor="accent1"/>
+          <w:sz w:val="24"/>
+          <w:szCs w:val="24"/>
+          <w:rtl/>
+          <w:lang w:bidi="he-IL"/>
+        </w:rPr>
+        <w:t xml:space="preserve">עבור </w:t>
+      </w:r>
+      <m:oMath>
+        <m:r>
+          <w:rPr>
+            <w:rFonts w:ascii="Cambria Math" w:eastAsiaTheme="minorEastAsia" w:hAnsi="Cambria Math"/>
+            <w:color w:val="156082" w:themeColor="accent1"/>
+            <w:sz w:val="24"/>
+            <w:szCs w:val="24"/>
+            <w:lang w:bidi="he-IL"/>
+          </w:rPr>
+          <m:t>b</m:t>
+        </m:r>
+      </m:oMath>
+      <w:r>
+        <w:rPr>
+          <w:rFonts w:eastAsiaTheme="minorEastAsia" w:hint="cs"/>
+          <w:color w:val="156082" w:themeColor="accent1"/>
+          <w:sz w:val="24"/>
+          <w:szCs w:val="24"/>
+          <w:rtl/>
+          <w:lang w:bidi="he-IL"/>
+        </w:rPr>
+        <w:t xml:space="preserve"> נקבל:  </w:t>
+      </w:r>
+      <m:oMath>
+        <m:f>
+          <m:fPr>
+            <m:ctrlPr>
+              <w:rPr>
+                <w:rFonts w:ascii="Cambria Math" w:eastAsiaTheme="minorEastAsia" w:hAnsi="Cambria Math"/>
+                <w:i/>
+                <w:color w:val="156082" w:themeColor="accent1"/>
+                <w:sz w:val="24"/>
+                <w:szCs w:val="24"/>
+                <w:lang w:bidi="he-IL"/>
+              </w:rPr>
+            </m:ctrlPr>
+          </m:fPr>
+          <m:num>
+            <m:r>
+              <w:rPr>
+                <w:rFonts w:ascii="Cambria Math" w:eastAsiaTheme="minorEastAsia" w:hAnsi="Cambria Math"/>
+                <w:color w:val="156082" w:themeColor="accent1"/>
+                <w:sz w:val="24"/>
+                <w:szCs w:val="24"/>
+                <w:lang w:bidi="he-IL"/>
+              </w:rPr>
+              <m:t>1</m:t>
+            </m:r>
+          </m:num>
+          <m:den>
+            <m:r>
+              <w:rPr>
+                <w:rFonts w:ascii="Cambria Math" w:eastAsiaTheme="minorEastAsia" w:hAnsi="Cambria Math"/>
+                <w:color w:val="156082" w:themeColor="accent1"/>
+                <w:sz w:val="24"/>
+                <w:szCs w:val="24"/>
+                <w:lang w:bidi="he-IL"/>
+              </w:rPr>
+              <m:t>9</m:t>
+            </m:r>
+          </m:den>
+        </m:f>
+        <m:r>
+          <w:rPr>
+            <w:rFonts w:ascii="Cambria Math" w:eastAsiaTheme="minorEastAsia" w:hAnsi="Cambria Math"/>
+            <w:color w:val="156082" w:themeColor="accent1"/>
+            <w:sz w:val="24"/>
+            <w:szCs w:val="24"/>
+            <w:lang w:bidi="he-IL"/>
+          </w:rPr>
+          <m:t>+</m:t>
+        </m:r>
+        <m:rad>
+          <m:radPr>
+            <m:degHide m:val="1"/>
+            <m:ctrlPr>
+              <w:rPr>
+                <w:rFonts w:ascii="Cambria Math" w:eastAsiaTheme="minorEastAsia" w:hAnsi="Cambria Math"/>
+                <w:i/>
+                <w:color w:val="156082" w:themeColor="accent1"/>
+                <w:sz w:val="24"/>
+                <w:szCs w:val="24"/>
+                <w:lang w:bidi="he-IL"/>
+              </w:rPr>
+            </m:ctrlPr>
+          </m:radPr>
+          <m:deg/>
+          <m:e>
+            <m:r>
+              <w:rPr>
+                <w:rFonts w:ascii="Cambria Math" w:eastAsiaTheme="minorEastAsia" w:hAnsi="Cambria Math"/>
+                <w:color w:val="156082" w:themeColor="accent1"/>
+                <w:sz w:val="24"/>
+                <w:szCs w:val="24"/>
+                <w:lang w:bidi="he-IL"/>
+              </w:rPr>
+              <m:t>2</m:t>
+            </m:r>
+          </m:e>
+        </m:rad>
+        <m:r>
+          <w:rPr>
+            <w:rFonts w:ascii="Cambria Math" w:eastAsiaTheme="minorEastAsia" w:hAnsi="Cambria Math"/>
+            <w:color w:val="156082" w:themeColor="accent1"/>
+            <w:sz w:val="24"/>
+            <w:szCs w:val="24"/>
+            <w:lang w:bidi="he-IL"/>
+          </w:rPr>
+          <m:t>∙</m:t>
+        </m:r>
+        <m:rad>
+          <m:radPr>
+            <m:degHide m:val="1"/>
+            <m:ctrlPr>
+              <w:rPr>
+                <w:rFonts w:ascii="Cambria Math" w:eastAsiaTheme="minorEastAsia" w:hAnsi="Cambria Math"/>
+                <w:i/>
+                <w:color w:val="156082" w:themeColor="accent1"/>
+                <w:sz w:val="24"/>
+                <w:szCs w:val="24"/>
+                <w:lang w:bidi="he-IL"/>
+              </w:rPr>
+            </m:ctrlPr>
+          </m:radPr>
+          <m:deg>
+            <m:ctrlPr>
+              <w:rPr>
+                <w:rFonts w:ascii="Cambria Math" w:eastAsiaTheme="minorEastAsia" w:hAnsi="Cambria Math"/>
+                <w:i/>
+                <w:color w:val="156082" w:themeColor="accent1"/>
+                <w:sz w:val="24"/>
+                <w:szCs w:val="24"/>
+                <w:rtl/>
+                <w:lang w:bidi="he-IL"/>
+              </w:rPr>
+            </m:ctrlPr>
+          </m:deg>
+          <m:e>
+            <m:f>
+              <m:fPr>
+                <m:ctrlPr>
+                  <w:rPr>
+                    <w:rFonts w:ascii="Cambria Math" w:eastAsiaTheme="minorEastAsia" w:hAnsi="Cambria Math"/>
+                    <w:i/>
+                    <w:color w:val="156082" w:themeColor="accent1"/>
+                    <w:sz w:val="24"/>
+                    <w:szCs w:val="24"/>
+                    <w:lang w:bidi="he-IL"/>
+                  </w:rPr>
+                </m:ctrlPr>
+              </m:fPr>
+              <m:num>
+                <m:func>
+                  <m:funcPr>
+                    <m:ctrlPr>
+                      <w:rPr>
+                        <w:rFonts w:ascii="Cambria Math" w:eastAsiaTheme="minorEastAsia" w:hAnsi="Cambria Math"/>
+                        <w:i/>
+                        <w:color w:val="156082" w:themeColor="accent1"/>
+                        <w:sz w:val="24"/>
+                        <w:szCs w:val="24"/>
+                        <w:lang w:bidi="he-IL"/>
+                      </w:rPr>
+                    </m:ctrlPr>
+                  </m:funcPr>
+                  <m:fName>
+                    <m:r>
+                      <m:rPr>
+                        <m:sty m:val="p"/>
+                      </m:rPr>
+                      <w:rPr>
+                        <w:rFonts w:ascii="Cambria Math" w:eastAsiaTheme="minorEastAsia" w:hAnsi="Cambria Math"/>
+                        <w:color w:val="156082" w:themeColor="accent1"/>
+                        <w:sz w:val="24"/>
+                        <w:szCs w:val="24"/>
+                        <w:lang w:bidi="he-IL"/>
+                      </w:rPr>
+                      <m:t>ln</m:t>
+                    </m:r>
+                  </m:fName>
+                  <m:e>
+                    <m:d>
+                      <m:dPr>
+                        <m:ctrlPr>
+                          <w:rPr>
+                            <w:rFonts w:ascii="Cambria Math" w:eastAsiaTheme="minorEastAsia" w:hAnsi="Cambria Math"/>
+                            <w:i/>
+                            <w:color w:val="156082" w:themeColor="accent1"/>
+                            <w:sz w:val="24"/>
+                            <w:szCs w:val="24"/>
+                            <w:lang w:bidi="he-IL"/>
+                          </w:rPr>
+                        </m:ctrlPr>
+                      </m:dPr>
+                      <m:e>
+                        <m:r>
+                          <w:rPr>
+                            <w:rFonts w:ascii="Cambria Math" w:eastAsiaTheme="minorEastAsia" w:hAnsi="Cambria Math"/>
+                            <w:color w:val="156082" w:themeColor="accent1"/>
+                            <w:sz w:val="24"/>
+                            <w:szCs w:val="24"/>
+                            <w:lang w:bidi="he-IL"/>
+                          </w:rPr>
+                          <m:t>100</m:t>
+                        </m:r>
+                      </m:e>
+                    </m:d>
+                  </m:e>
+                </m:func>
+                <m:ctrlPr>
+                  <w:rPr>
+                    <w:rFonts w:ascii="Cambria Math" w:eastAsiaTheme="minorEastAsia" w:hAnsi="Cambria Math"/>
+                    <w:i/>
+                    <w:color w:val="156082" w:themeColor="accent1"/>
+                    <w:sz w:val="24"/>
+                    <w:szCs w:val="24"/>
+                    <w:rtl/>
+                    <w:lang w:bidi="he-IL"/>
+                  </w:rPr>
+                </m:ctrlPr>
+              </m:num>
+              <m:den>
+                <m:r>
+                  <w:rPr>
+                    <w:rFonts w:ascii="Cambria Math" w:eastAsiaTheme="minorEastAsia" w:hAnsi="Cambria Math"/>
+                    <w:color w:val="156082" w:themeColor="accent1"/>
+                    <w:sz w:val="24"/>
+                    <w:szCs w:val="24"/>
+                    <w:lang w:bidi="he-IL"/>
+                  </w:rPr>
+                  <m:t>9</m:t>
+                </m:r>
+              </m:den>
+            </m:f>
+          </m:e>
+        </m:rad>
+        <m:r>
+          <w:rPr>
+            <w:rFonts w:ascii="Cambria Math" w:eastAsiaTheme="minorEastAsia" w:hAnsi="Cambria Math"/>
+            <w:color w:val="156082" w:themeColor="accent1"/>
+            <w:sz w:val="24"/>
+            <w:szCs w:val="24"/>
+            <w:lang w:bidi="he-IL"/>
+          </w:rPr>
+          <m:t>=1.</m:t>
+        </m:r>
+        <m:r>
+          <w:rPr>
+            <w:rFonts w:ascii="Cambria Math" w:eastAsiaTheme="minorEastAsia" w:hAnsi="Cambria Math"/>
+            <w:color w:val="156082" w:themeColor="accent1"/>
+            <w:sz w:val="24"/>
+            <w:szCs w:val="24"/>
+            <w:lang w:bidi="he-IL"/>
+          </w:rPr>
+          <m:t>12272</m:t>
+        </m:r>
+      </m:oMath>
+    </w:p>
+    <w:p>
+      <w:pPr>
+        <w:pStyle w:val="ListParagraph"/>
+        <w:numPr>
+          <w:ilvl w:val="1"/>
+          <w:numId w:val="55"/>
+        </w:numPr>
+        <w:bidi/>
+        <w:rPr>
+          <w:rFonts w:eastAsiaTheme="minorEastAsia"/>
+          <w:color w:val="156082" w:themeColor="accent1"/>
+          <w:sz w:val="24"/>
+          <w:szCs w:val="24"/>
+          <w:lang w:bidi="he-IL"/>
+        </w:rPr>
+      </w:pPr>
+      <w:r>
+        <w:rPr>
+          <w:rFonts w:eastAsiaTheme="minorEastAsia" w:hint="cs"/>
+          <w:color w:val="156082" w:themeColor="accent1"/>
+          <w:sz w:val="24"/>
+          <w:szCs w:val="24"/>
+          <w:rtl/>
+          <w:lang w:bidi="he-IL"/>
+        </w:rPr>
+        <w:t xml:space="preserve">עבור </w:t>
+      </w:r>
+      <m:oMath>
+        <m:r>
+          <w:rPr>
+            <w:rFonts w:ascii="Cambria Math" w:eastAsiaTheme="minorEastAsia" w:hAnsi="Cambria Math"/>
+            <w:color w:val="156082" w:themeColor="accent1"/>
+            <w:sz w:val="24"/>
+            <w:szCs w:val="24"/>
+            <w:lang w:bidi="he-IL"/>
+          </w:rPr>
+          <m:t>c</m:t>
+        </m:r>
+      </m:oMath>
+      <w:r>
+        <w:rPr>
+          <w:rFonts w:eastAsiaTheme="minorEastAsia" w:hint="cs"/>
+          <w:color w:val="156082" w:themeColor="accent1"/>
+          <w:sz w:val="24"/>
+          <w:szCs w:val="24"/>
+          <w:rtl/>
+          <w:lang w:bidi="he-IL"/>
+        </w:rPr>
+        <w:t xml:space="preserve"> נקבל:  </w:t>
+      </w:r>
+      <m:oMath>
+        <m:f>
+          <m:fPr>
+            <m:ctrlPr>
+              <w:rPr>
+                <w:rFonts w:ascii="Cambria Math" w:eastAsiaTheme="minorEastAsia" w:hAnsi="Cambria Math"/>
+                <w:i/>
+                <w:color w:val="156082" w:themeColor="accent1"/>
+                <w:sz w:val="24"/>
+                <w:szCs w:val="24"/>
+                <w:lang w:bidi="he-IL"/>
+              </w:rPr>
+            </m:ctrlPr>
+          </m:fPr>
+          <m:num>
+            <m:r>
+              <w:rPr>
+                <w:rFonts w:ascii="Cambria Math" w:eastAsiaTheme="minorEastAsia" w:hAnsi="Cambria Math"/>
+                <w:color w:val="156082" w:themeColor="accent1"/>
+                <w:sz w:val="24"/>
+                <w:szCs w:val="24"/>
+                <w:lang w:bidi="he-IL"/>
+              </w:rPr>
+              <m:t>6</m:t>
+            </m:r>
+          </m:num>
+          <m:den>
+            <m:r>
+              <w:rPr>
+                <w:rFonts w:ascii="Cambria Math" w:eastAsiaTheme="minorEastAsia" w:hAnsi="Cambria Math"/>
+                <w:color w:val="156082" w:themeColor="accent1"/>
+                <w:sz w:val="24"/>
+                <w:szCs w:val="24"/>
+                <w:lang w:bidi="he-IL"/>
+              </w:rPr>
+              <m:t>21</m:t>
+            </m:r>
+          </m:den>
+        </m:f>
+        <m:r>
+          <w:rPr>
+            <w:rFonts w:ascii="Cambria Math" w:eastAsiaTheme="minorEastAsia" w:hAnsi="Cambria Math"/>
+            <w:color w:val="156082" w:themeColor="accent1"/>
+            <w:sz w:val="24"/>
+            <w:szCs w:val="24"/>
+            <w:lang w:bidi="he-IL"/>
+          </w:rPr>
+          <m:t>+</m:t>
+        </m:r>
+        <m:rad>
+          <m:radPr>
+            <m:degHide m:val="1"/>
+            <m:ctrlPr>
+              <w:rPr>
+                <w:rFonts w:ascii="Cambria Math" w:eastAsiaTheme="minorEastAsia" w:hAnsi="Cambria Math"/>
+                <w:i/>
+                <w:color w:val="156082" w:themeColor="accent1"/>
+                <w:sz w:val="24"/>
+                <w:szCs w:val="24"/>
+                <w:lang w:bidi="he-IL"/>
+              </w:rPr>
+            </m:ctrlPr>
+          </m:radPr>
+          <m:deg/>
+          <m:e>
+            <m:r>
+              <w:rPr>
+                <w:rFonts w:ascii="Cambria Math" w:eastAsiaTheme="minorEastAsia" w:hAnsi="Cambria Math"/>
+                <w:color w:val="156082" w:themeColor="accent1"/>
+                <w:sz w:val="24"/>
+                <w:szCs w:val="24"/>
+                <w:lang w:bidi="he-IL"/>
+              </w:rPr>
+              <m:t>2</m:t>
+            </m:r>
+          </m:e>
+        </m:rad>
+        <m:r>
+          <w:rPr>
+            <w:rFonts w:ascii="Cambria Math" w:eastAsiaTheme="minorEastAsia" w:hAnsi="Cambria Math"/>
+            <w:color w:val="156082" w:themeColor="accent1"/>
+            <w:sz w:val="24"/>
+            <w:szCs w:val="24"/>
+            <w:lang w:bidi="he-IL"/>
+          </w:rPr>
+          <m:t>∙</m:t>
+        </m:r>
+        <m:rad>
+          <m:radPr>
+            <m:degHide m:val="1"/>
+            <m:ctrlPr>
+              <w:rPr>
+                <w:rFonts w:ascii="Cambria Math" w:eastAsiaTheme="minorEastAsia" w:hAnsi="Cambria Math"/>
+                <w:i/>
+                <w:color w:val="156082" w:themeColor="accent1"/>
+                <w:sz w:val="24"/>
+                <w:szCs w:val="24"/>
+                <w:lang w:bidi="he-IL"/>
+              </w:rPr>
+            </m:ctrlPr>
+          </m:radPr>
+          <m:deg>
+            <m:ctrlPr>
+              <w:rPr>
+                <w:rFonts w:ascii="Cambria Math" w:eastAsiaTheme="minorEastAsia" w:hAnsi="Cambria Math"/>
+                <w:i/>
+                <w:color w:val="156082" w:themeColor="accent1"/>
+                <w:sz w:val="24"/>
+                <w:szCs w:val="24"/>
+                <w:rtl/>
+                <w:lang w:bidi="he-IL"/>
+              </w:rPr>
+            </m:ctrlPr>
+          </m:deg>
+          <m:e>
+            <m:f>
+              <m:fPr>
+                <m:ctrlPr>
+                  <w:rPr>
+                    <w:rFonts w:ascii="Cambria Math" w:eastAsiaTheme="minorEastAsia" w:hAnsi="Cambria Math"/>
+                    <w:i/>
+                    <w:color w:val="156082" w:themeColor="accent1"/>
+                    <w:sz w:val="24"/>
+                    <w:szCs w:val="24"/>
+                    <w:lang w:bidi="he-IL"/>
+                  </w:rPr>
+                </m:ctrlPr>
+              </m:fPr>
+              <m:num>
+                <m:func>
+                  <m:funcPr>
+                    <m:ctrlPr>
+                      <w:rPr>
+                        <w:rFonts w:ascii="Cambria Math" w:eastAsiaTheme="minorEastAsia" w:hAnsi="Cambria Math"/>
+                        <w:i/>
+                        <w:color w:val="156082" w:themeColor="accent1"/>
+                        <w:sz w:val="24"/>
+                        <w:szCs w:val="24"/>
+                        <w:lang w:bidi="he-IL"/>
+                      </w:rPr>
+                    </m:ctrlPr>
+                  </m:funcPr>
+                  <m:fName>
+                    <m:r>
+                      <m:rPr>
+                        <m:sty m:val="p"/>
+                      </m:rPr>
+                      <w:rPr>
+                        <w:rFonts w:ascii="Cambria Math" w:eastAsiaTheme="minorEastAsia" w:hAnsi="Cambria Math"/>
+                        <w:color w:val="156082" w:themeColor="accent1"/>
+                        <w:sz w:val="24"/>
+                        <w:szCs w:val="24"/>
+                        <w:lang w:bidi="he-IL"/>
+                      </w:rPr>
+                      <m:t>ln</m:t>
+                    </m:r>
+                  </m:fName>
+                  <m:e>
+                    <m:d>
+                      <m:dPr>
+                        <m:ctrlPr>
+                          <w:rPr>
+                            <w:rFonts w:ascii="Cambria Math" w:eastAsiaTheme="minorEastAsia" w:hAnsi="Cambria Math"/>
+                            <w:i/>
+                            <w:color w:val="156082" w:themeColor="accent1"/>
+                            <w:sz w:val="24"/>
+                            <w:szCs w:val="24"/>
+                            <w:lang w:bidi="he-IL"/>
+                          </w:rPr>
+                        </m:ctrlPr>
+                      </m:dPr>
+                      <m:e>
+                        <m:r>
+                          <w:rPr>
+                            <w:rFonts w:ascii="Cambria Math" w:eastAsiaTheme="minorEastAsia" w:hAnsi="Cambria Math"/>
+                            <w:color w:val="156082" w:themeColor="accent1"/>
+                            <w:sz w:val="24"/>
+                            <w:szCs w:val="24"/>
+                            <w:lang w:bidi="he-IL"/>
+                          </w:rPr>
+                          <m:t>100</m:t>
+                        </m:r>
+                      </m:e>
+                    </m:d>
+                  </m:e>
+                </m:func>
+                <m:ctrlPr>
+                  <w:rPr>
+                    <w:rFonts w:ascii="Cambria Math" w:eastAsiaTheme="minorEastAsia" w:hAnsi="Cambria Math"/>
+                    <w:i/>
+                    <w:color w:val="156082" w:themeColor="accent1"/>
+                    <w:sz w:val="24"/>
+                    <w:szCs w:val="24"/>
+                    <w:rtl/>
+                    <w:lang w:bidi="he-IL"/>
+                  </w:rPr>
+                </m:ctrlPr>
+              </m:num>
+              <m:den>
+                <m:r>
+                  <w:rPr>
+                    <w:rFonts w:ascii="Cambria Math" w:eastAsiaTheme="minorEastAsia" w:hAnsi="Cambria Math"/>
+                    <w:color w:val="156082" w:themeColor="accent1"/>
+                    <w:sz w:val="24"/>
+                    <w:szCs w:val="24"/>
+                    <w:lang w:bidi="he-IL"/>
+                  </w:rPr>
+                  <m:t>21</m:t>
+                </m:r>
+              </m:den>
+            </m:f>
+          </m:e>
+        </m:rad>
+        <m:r>
+          <w:rPr>
+            <w:rFonts w:ascii="Cambria Math" w:eastAsiaTheme="minorEastAsia" w:hAnsi="Cambria Math"/>
+            <w:color w:val="156082" w:themeColor="accent1"/>
+            <w:sz w:val="24"/>
+            <w:szCs w:val="24"/>
+            <w:lang w:bidi="he-IL"/>
+          </w:rPr>
+          <m:t>=</m:t>
+        </m:r>
+        <m:r>
+          <w:rPr>
+            <w:rFonts w:ascii="Cambria Math" w:eastAsiaTheme="minorEastAsia" w:hAnsi="Cambria Math"/>
+            <w:color w:val="156082" w:themeColor="accent1"/>
+            <w:sz w:val="24"/>
+            <w:szCs w:val="24"/>
+            <w:lang w:bidi="he-IL"/>
+          </w:rPr>
+          <m:t>0.94797</m:t>
+        </m:r>
+      </m:oMath>
+    </w:p>
+    <w:p>
+      <w:pPr>
+        <w:bidi/>
+        <w:ind w:left="720"/>
+        <w:rPr>
+          <w:rFonts w:eastAsiaTheme="minorEastAsia"/>
+          <w:color w:val="156082" w:themeColor="accent1"/>
+          <w:sz w:val="24"/>
+          <w:szCs w:val="24"/>
+          <w:rtl/>
+          <w:lang w:bidi="he-IL"/>
+        </w:rPr>
+      </w:pPr>
+      <w:r>
+        <w:rPr>
+          <w:rFonts w:eastAsiaTheme="minorEastAsia" w:hint="cs"/>
+          <w:color w:val="156082" w:themeColor="accent1"/>
+          <w:sz w:val="24"/>
+          <w:szCs w:val="24"/>
+          <w:rtl/>
+          <w:lang w:bidi="he-IL"/>
+        </w:rPr>
+        <w:t xml:space="preserve">נעדיף לבחור בבן </w:t>
+      </w:r>
+      <m:oMath>
+        <m:r>
+          <w:rPr>
+            <w:rFonts w:ascii="Cambria Math" w:eastAsiaTheme="minorEastAsia" w:hAnsi="Cambria Math"/>
+            <w:color w:val="156082" w:themeColor="accent1"/>
+            <w:sz w:val="24"/>
+            <w:szCs w:val="24"/>
+            <w:lang w:bidi="he-IL"/>
+          </w:rPr>
+          <m:t>b</m:t>
+        </m:r>
+      </m:oMath>
+      <w:r>
+        <w:rPr>
+          <w:rFonts w:eastAsiaTheme="minorEastAsia" w:hint="cs"/>
+          <w:color w:val="156082" w:themeColor="accent1"/>
+          <w:sz w:val="24"/>
+          <w:szCs w:val="24"/>
+          <w:rtl/>
+          <w:lang w:bidi="he-IL"/>
+        </w:rPr>
+        <w:t xml:space="preserve">, ולכן הצומת הבא שיפותח הוא צאצא של </w:t>
+      </w:r>
+      <m:oMath>
+        <m:r>
+          <w:rPr>
+            <w:rFonts w:ascii="Cambria Math" w:eastAsiaTheme="minorEastAsia" w:hAnsi="Cambria Math"/>
+            <w:color w:val="156082" w:themeColor="accent1"/>
+            <w:sz w:val="24"/>
+            <w:szCs w:val="24"/>
+            <w:lang w:bidi="he-IL"/>
+          </w:rPr>
+          <m:t>b</m:t>
+        </m:r>
+      </m:oMath>
+      <w:r>
+        <w:rPr>
+          <w:rFonts w:eastAsiaTheme="minorEastAsia" w:hint="cs"/>
+          <w:color w:val="156082" w:themeColor="accent1"/>
+          <w:sz w:val="24"/>
+          <w:szCs w:val="24"/>
+          <w:rtl/>
+          <w:lang w:bidi="he-IL"/>
+        </w:rPr>
+        <w:t>.</w:t>
+      </w:r>
+    </w:p>
+    <w:p>
+      <w:pPr>
+        <w:pStyle w:val="ListParagraph"/>
+        <w:numPr>
+          <w:ilvl w:val="0"/>
+          <w:numId w:val="55"/>
+        </w:numPr>
+        <w:bidi/>
+        <w:rPr>
+          <w:rFonts w:eastAsiaTheme="minorEastAsia" w:hint="cs"/>
+          <w:i/>
+          <w:color w:val="156082" w:themeColor="accent1"/>
+          <w:sz w:val="24"/>
+          <w:szCs w:val="24"/>
+          <w:highlight w:val="yellow"/>
+          <w:rtl/>
+          <w:lang w:bidi="he-IL"/>
+        </w:rPr>
+      </w:pPr>
+      <w:r>
+        <w:rPr>
+          <w:rFonts w:eastAsiaTheme="minorEastAsia" w:hint="cs"/>
+          <w:i/>
+          <w:color w:val="156082" w:themeColor="accent1"/>
+          <w:sz w:val="24"/>
+          <w:szCs w:val="24"/>
+          <w:highlight w:val="yellow"/>
+          <w:rtl/>
+          <w:lang w:bidi="he-IL"/>
+        </w:rPr>
+        <w:t xml:space="preserve">כנראה </w:t>
+      </w:r>
+      <w:r>
+        <w:rPr>
+          <w:rFonts w:eastAsiaTheme="minorEastAsia" w:hint="cs"/>
+          <w:i/>
+          <w:color w:val="156082" w:themeColor="accent1"/>
+          <w:sz w:val="24"/>
+          <w:szCs w:val="24"/>
+          <w:highlight w:val="yellow"/>
+          <w:rtl/>
+          <w:lang w:bidi="he-IL"/>
+        </w:rPr>
+        <w:t>2-3</w:t>
+      </w:r>
+      <w:r>
+        <w:rPr>
+          <w:rFonts w:eastAsiaTheme="minorEastAsia" w:hint="cs"/>
+          <w:i/>
+          <w:color w:val="156082" w:themeColor="accent1"/>
+          <w:sz w:val="24"/>
+          <w:szCs w:val="24"/>
+          <w:highlight w:val="yellow"/>
+          <w:rtl/>
+          <w:lang w:bidi="he-IL"/>
+        </w:rPr>
+        <w:t>, צריך לעשות את החישוב אבל לא הספקתי</w:t>
       </w:r>
     </w:p>
     <w:p>
@@ -9120,6 +10923,95 @@
     </w:lvl>
   </w:abstractNum>
   <w:abstractNum w:abstractNumId="29" w15:restartNumberingAfterBreak="0">
+    <w:nsid w:val="41855435"/>
+    <w:multiLevelType w:val="hybridMultilevel"/>
+    <w:tmpl w:val="8E3CFEAE"/>
+    <w:lvl w:ilvl="0" w:tplc="0409000F">
+      <w:start w:val="1"/>
+      <w:numFmt w:val="decimal"/>
+      <w:lvlText w:val="%1."/>
+      <w:lvlJc w:val="left"/>
+      <w:pPr>
+        <w:ind w:left="720" w:hanging="360"/>
+      </w:pPr>
+      <w:rPr>
+        <w:rFonts w:hint="default"/>
+      </w:rPr>
+    </w:lvl>
+    <w:lvl w:ilvl="1" w:tplc="04090019">
+      <w:start w:val="1"/>
+      <w:numFmt w:val="lowerLetter"/>
+      <w:lvlText w:val="%2."/>
+      <w:lvlJc w:val="left"/>
+      <w:pPr>
+        <w:ind w:left="1440" w:hanging="360"/>
+      </w:pPr>
+    </w:lvl>
+    <w:lvl w:ilvl="2" w:tplc="0409001B" w:tentative="1">
+      <w:start w:val="1"/>
+      <w:numFmt w:val="lowerRoman"/>
+      <w:lvlText w:val="%3."/>
+      <w:lvlJc w:val="right"/>
+      <w:pPr>
+        <w:ind w:left="2160" w:hanging="180"/>
+      </w:pPr>
+    </w:lvl>
+    <w:lvl w:ilvl="3" w:tplc="0409000F" w:tentative="1">
+      <w:start w:val="1"/>
+      <w:numFmt w:val="decimal"/>
+      <w:lvlText w:val="%4."/>
+      <w:lvlJc w:val="left"/>
+      <w:pPr>
+        <w:ind w:left="2880" w:hanging="360"/>
+      </w:pPr>
+    </w:lvl>
+    <w:lvl w:ilvl="4" w:tplc="04090019" w:tentative="1">
+      <w:start w:val="1"/>
+      <w:numFmt w:val="lowerLetter"/>
+      <w:lvlText w:val="%5."/>
+      <w:lvlJc w:val="left"/>
+      <w:pPr>
+        <w:ind w:left="3600" w:hanging="360"/>
+      </w:pPr>
+    </w:lvl>
+    <w:lvl w:ilvl="5" w:tplc="0409001B" w:tentative="1">
+      <w:start w:val="1"/>
+      <w:numFmt w:val="lowerRoman"/>
+      <w:lvlText w:val="%6."/>
+      <w:lvlJc w:val="right"/>
+      <w:pPr>
+        <w:ind w:left="4320" w:hanging="180"/>
+      </w:pPr>
+    </w:lvl>
+    <w:lvl w:ilvl="6" w:tplc="0409000F" w:tentative="1">
+      <w:start w:val="1"/>
+      <w:numFmt w:val="decimal"/>
+      <w:lvlText w:val="%7."/>
+      <w:lvlJc w:val="left"/>
+      <w:pPr>
+        <w:ind w:left="5040" w:hanging="360"/>
+      </w:pPr>
+    </w:lvl>
+    <w:lvl w:ilvl="7" w:tplc="04090019" w:tentative="1">
+      <w:start w:val="1"/>
+      <w:numFmt w:val="lowerLetter"/>
+      <w:lvlText w:val="%8."/>
+      <w:lvlJc w:val="left"/>
+      <w:pPr>
+        <w:ind w:left="5760" w:hanging="360"/>
+      </w:pPr>
+    </w:lvl>
+    <w:lvl w:ilvl="8" w:tplc="0409001B" w:tentative="1">
+      <w:start w:val="1"/>
+      <w:numFmt w:val="lowerRoman"/>
+      <w:lvlText w:val="%9."/>
+      <w:lvlJc w:val="right"/>
+      <w:pPr>
+        <w:ind w:left="6480" w:hanging="180"/>
+      </w:pPr>
+    </w:lvl>
+  </w:abstractNum>
+  <w:abstractNum w:abstractNumId="30" w15:restartNumberingAfterBreak="0">
     <w:nsid w:val="42723F5C"/>
     <w:multiLevelType w:val="hybridMultilevel"/>
     <w:tmpl w:val="8C5C2376"/>
@@ -9208,7 +11100,7 @@
       </w:pPr>
     </w:lvl>
   </w:abstractNum>
-  <w:abstractNum w:abstractNumId="30" w15:restartNumberingAfterBreak="0">
+  <w:abstractNum w:abstractNumId="31" w15:restartNumberingAfterBreak="0">
     <w:nsid w:val="44616EF9"/>
     <w:multiLevelType w:val="hybridMultilevel"/>
     <w:tmpl w:val="8DB272C2"/>
@@ -9297,7 +11189,7 @@
       </w:pPr>
     </w:lvl>
   </w:abstractNum>
-  <w:abstractNum w:abstractNumId="31" w15:restartNumberingAfterBreak="0">
+  <w:abstractNum w:abstractNumId="32" w15:restartNumberingAfterBreak="0">
     <w:nsid w:val="4B7E64F1"/>
     <w:multiLevelType w:val="hybridMultilevel"/>
     <w:tmpl w:val="6352CA6C"/>
@@ -9387,7 +11279,7 @@
       </w:pPr>
     </w:lvl>
   </w:abstractNum>
-  <w:abstractNum w:abstractNumId="32" w15:restartNumberingAfterBreak="0">
+  <w:abstractNum w:abstractNumId="33" w15:restartNumberingAfterBreak="0">
     <w:nsid w:val="4C9D74F8"/>
     <w:multiLevelType w:val="hybridMultilevel"/>
     <w:tmpl w:val="84DED03A"/>
@@ -9476,7 +11368,7 @@
       </w:pPr>
     </w:lvl>
   </w:abstractNum>
-  <w:abstractNum w:abstractNumId="33" w15:restartNumberingAfterBreak="0">
+  <w:abstractNum w:abstractNumId="34" w15:restartNumberingAfterBreak="0">
     <w:nsid w:val="4E3878C4"/>
     <w:multiLevelType w:val="hybridMultilevel"/>
     <w:tmpl w:val="1362EE4C"/>
@@ -9565,7 +11457,7 @@
       </w:pPr>
     </w:lvl>
   </w:abstractNum>
-  <w:abstractNum w:abstractNumId="34" w15:restartNumberingAfterBreak="0">
+  <w:abstractNum w:abstractNumId="35" w15:restartNumberingAfterBreak="0">
     <w:nsid w:val="4FF40FAD"/>
     <w:multiLevelType w:val="hybridMultilevel"/>
     <w:tmpl w:val="68D06050"/>
@@ -9654,7 +11546,7 @@
       </w:pPr>
     </w:lvl>
   </w:abstractNum>
-  <w:abstractNum w:abstractNumId="35" w15:restartNumberingAfterBreak="0">
+  <w:abstractNum w:abstractNumId="36" w15:restartNumberingAfterBreak="0">
     <w:nsid w:val="54A92A7A"/>
     <w:multiLevelType w:val="hybridMultilevel"/>
     <w:tmpl w:val="0758FDB6"/>
@@ -9743,7 +11635,7 @@
       </w:pPr>
     </w:lvl>
   </w:abstractNum>
-  <w:abstractNum w:abstractNumId="36" w15:restartNumberingAfterBreak="0">
+  <w:abstractNum w:abstractNumId="37" w15:restartNumberingAfterBreak="0">
     <w:nsid w:val="55502546"/>
     <w:multiLevelType w:val="hybridMultilevel"/>
     <w:tmpl w:val="9346724C"/>
@@ -9832,7 +11724,7 @@
       </w:pPr>
     </w:lvl>
   </w:abstractNum>
-  <w:abstractNum w:abstractNumId="37" w15:restartNumberingAfterBreak="0">
+  <w:abstractNum w:abstractNumId="38" w15:restartNumberingAfterBreak="0">
     <w:nsid w:val="55FA19CC"/>
     <w:multiLevelType w:val="hybridMultilevel"/>
     <w:tmpl w:val="CEC86FBA"/>
@@ -9921,7 +11813,7 @@
       </w:pPr>
     </w:lvl>
   </w:abstractNum>
-  <w:abstractNum w:abstractNumId="38" w15:restartNumberingAfterBreak="0">
+  <w:abstractNum w:abstractNumId="39" w15:restartNumberingAfterBreak="0">
     <w:nsid w:val="56BA55B1"/>
     <w:multiLevelType w:val="hybridMultilevel"/>
     <w:tmpl w:val="4A60D622"/>
@@ -10010,7 +11902,7 @@
       </w:pPr>
     </w:lvl>
   </w:abstractNum>
-  <w:abstractNum w:abstractNumId="39" w15:restartNumberingAfterBreak="0">
+  <w:abstractNum w:abstractNumId="40" w15:restartNumberingAfterBreak="0">
     <w:nsid w:val="582F58DD"/>
     <w:multiLevelType w:val="hybridMultilevel"/>
     <w:tmpl w:val="2FE6E4E8"/>
@@ -10099,7 +11991,7 @@
       </w:pPr>
     </w:lvl>
   </w:abstractNum>
-  <w:abstractNum w:abstractNumId="40" w15:restartNumberingAfterBreak="0">
+  <w:abstractNum w:abstractNumId="41" w15:restartNumberingAfterBreak="0">
     <w:nsid w:val="5BBC7A74"/>
     <w:multiLevelType w:val="hybridMultilevel"/>
     <w:tmpl w:val="20C20000"/>
@@ -10188,7 +12080,7 @@
       </w:pPr>
     </w:lvl>
   </w:abstractNum>
-  <w:abstractNum w:abstractNumId="41" w15:restartNumberingAfterBreak="0">
+  <w:abstractNum w:abstractNumId="42" w15:restartNumberingAfterBreak="0">
     <w:nsid w:val="60D80101"/>
     <w:multiLevelType w:val="hybridMultilevel"/>
     <w:tmpl w:val="5A865444"/>
@@ -10277,7 +12169,7 @@
       </w:pPr>
     </w:lvl>
   </w:abstractNum>
-  <w:abstractNum w:abstractNumId="42" w15:restartNumberingAfterBreak="0">
+  <w:abstractNum w:abstractNumId="43" w15:restartNumberingAfterBreak="0">
     <w:nsid w:val="61861D1D"/>
     <w:multiLevelType w:val="hybridMultilevel"/>
     <w:tmpl w:val="5530947A"/>
@@ -10366,7 +12258,7 @@
       </w:pPr>
     </w:lvl>
   </w:abstractNum>
-  <w:abstractNum w:abstractNumId="43" w15:restartNumberingAfterBreak="0">
+  <w:abstractNum w:abstractNumId="44" w15:restartNumberingAfterBreak="0">
     <w:nsid w:val="64F71AF5"/>
     <w:multiLevelType w:val="hybridMultilevel"/>
     <w:tmpl w:val="C552671E"/>
@@ -10455,7 +12347,7 @@
       </w:pPr>
     </w:lvl>
   </w:abstractNum>
-  <w:abstractNum w:abstractNumId="44" w15:restartNumberingAfterBreak="0">
+  <w:abstractNum w:abstractNumId="45" w15:restartNumberingAfterBreak="0">
     <w:nsid w:val="66D00CAB"/>
     <w:multiLevelType w:val="hybridMultilevel"/>
     <w:tmpl w:val="43DE090C"/>
@@ -10544,7 +12436,7 @@
       </w:pPr>
     </w:lvl>
   </w:abstractNum>
-  <w:abstractNum w:abstractNumId="45" w15:restartNumberingAfterBreak="0">
+  <w:abstractNum w:abstractNumId="46" w15:restartNumberingAfterBreak="0">
     <w:nsid w:val="66ED51AC"/>
     <w:multiLevelType w:val="multilevel"/>
     <w:tmpl w:val="54B07E2E"/>
@@ -10665,7 +12557,7 @@
       </w:rPr>
     </w:lvl>
   </w:abstractNum>
-  <w:abstractNum w:abstractNumId="46" w15:restartNumberingAfterBreak="0">
+  <w:abstractNum w:abstractNumId="47" w15:restartNumberingAfterBreak="0">
     <w:nsid w:val="6ECC4D99"/>
     <w:multiLevelType w:val="hybridMultilevel"/>
     <w:tmpl w:val="57141E34"/>
@@ -10754,7 +12646,7 @@
       </w:pPr>
     </w:lvl>
   </w:abstractNum>
-  <w:abstractNum w:abstractNumId="47" w15:restartNumberingAfterBreak="0">
+  <w:abstractNum w:abstractNumId="48" w15:restartNumberingAfterBreak="0">
     <w:nsid w:val="706E0E56"/>
     <w:multiLevelType w:val="hybridMultilevel"/>
     <w:tmpl w:val="E5B88B4E"/>
@@ -10844,7 +12736,7 @@
       </w:pPr>
     </w:lvl>
   </w:abstractNum>
-  <w:abstractNum w:abstractNumId="48" w15:restartNumberingAfterBreak="0">
+  <w:abstractNum w:abstractNumId="49" w15:restartNumberingAfterBreak="0">
     <w:nsid w:val="717904F7"/>
     <w:multiLevelType w:val="hybridMultilevel"/>
     <w:tmpl w:val="455E8260"/>
@@ -10933,7 +12825,7 @@
       </w:pPr>
     </w:lvl>
   </w:abstractNum>
-  <w:abstractNum w:abstractNumId="49" w15:restartNumberingAfterBreak="0">
+  <w:abstractNum w:abstractNumId="50" w15:restartNumberingAfterBreak="0">
     <w:nsid w:val="73433173"/>
     <w:multiLevelType w:val="hybridMultilevel"/>
     <w:tmpl w:val="EBDE39AA"/>
@@ -11022,7 +12914,7 @@
       </w:pPr>
     </w:lvl>
   </w:abstractNum>
-  <w:abstractNum w:abstractNumId="50" w15:restartNumberingAfterBreak="0">
+  <w:abstractNum w:abstractNumId="51" w15:restartNumberingAfterBreak="0">
     <w:nsid w:val="75050F3B"/>
     <w:multiLevelType w:val="hybridMultilevel"/>
     <w:tmpl w:val="B1F2178A"/>
@@ -11111,7 +13003,7 @@
       </w:pPr>
     </w:lvl>
   </w:abstractNum>
-  <w:abstractNum w:abstractNumId="51" w15:restartNumberingAfterBreak="0">
+  <w:abstractNum w:abstractNumId="52" w15:restartNumberingAfterBreak="0">
     <w:nsid w:val="7B3F6FA6"/>
     <w:multiLevelType w:val="hybridMultilevel"/>
     <w:tmpl w:val="E3061934"/>
@@ -11200,7 +13092,96 @@
       </w:pPr>
     </w:lvl>
   </w:abstractNum>
-  <w:abstractNum w:abstractNumId="52" w15:restartNumberingAfterBreak="0">
+  <w:abstractNum w:abstractNumId="53" w15:restartNumberingAfterBreak="0">
+    <w:nsid w:val="7B694C23"/>
+    <w:multiLevelType w:val="hybridMultilevel"/>
+    <w:tmpl w:val="A1C0F0E4"/>
+    <w:lvl w:ilvl="0" w:tplc="0409000F">
+      <w:start w:val="1"/>
+      <w:numFmt w:val="decimal"/>
+      <w:lvlText w:val="%1."/>
+      <w:lvlJc w:val="left"/>
+      <w:pPr>
+        <w:ind w:left="720" w:hanging="360"/>
+      </w:pPr>
+      <w:rPr>
+        <w:rFonts w:hint="default"/>
+      </w:rPr>
+    </w:lvl>
+    <w:lvl w:ilvl="1" w:tplc="04090019">
+      <w:start w:val="1"/>
+      <w:numFmt w:val="lowerLetter"/>
+      <w:lvlText w:val="%2."/>
+      <w:lvlJc w:val="left"/>
+      <w:pPr>
+        <w:ind w:left="1440" w:hanging="360"/>
+      </w:pPr>
+    </w:lvl>
+    <w:lvl w:ilvl="2" w:tplc="0409001B" w:tentative="1">
+      <w:start w:val="1"/>
+      <w:numFmt w:val="lowerRoman"/>
+      <w:lvlText w:val="%3."/>
+      <w:lvlJc w:val="right"/>
+      <w:pPr>
+        <w:ind w:left="2160" w:hanging="180"/>
+      </w:pPr>
+    </w:lvl>
+    <w:lvl w:ilvl="3" w:tplc="0409000F" w:tentative="1">
+      <w:start w:val="1"/>
+      <w:numFmt w:val="decimal"/>
+      <w:lvlText w:val="%4."/>
+      <w:lvlJc w:val="left"/>
+      <w:pPr>
+        <w:ind w:left="2880" w:hanging="360"/>
+      </w:pPr>
+    </w:lvl>
+    <w:lvl w:ilvl="4" w:tplc="04090019" w:tentative="1">
+      <w:start w:val="1"/>
+      <w:numFmt w:val="lowerLetter"/>
+      <w:lvlText w:val="%5."/>
+      <w:lvlJc w:val="left"/>
+      <w:pPr>
+        <w:ind w:left="3600" w:hanging="360"/>
+      </w:pPr>
+    </w:lvl>
+    <w:lvl w:ilvl="5" w:tplc="0409001B" w:tentative="1">
+      <w:start w:val="1"/>
+      <w:numFmt w:val="lowerRoman"/>
+      <w:lvlText w:val="%6."/>
+      <w:lvlJc w:val="right"/>
+      <w:pPr>
+        <w:ind w:left="4320" w:hanging="180"/>
+      </w:pPr>
+    </w:lvl>
+    <w:lvl w:ilvl="6" w:tplc="0409000F" w:tentative="1">
+      <w:start w:val="1"/>
+      <w:numFmt w:val="decimal"/>
+      <w:lvlText w:val="%7."/>
+      <w:lvlJc w:val="left"/>
+      <w:pPr>
+        <w:ind w:left="5040" w:hanging="360"/>
+      </w:pPr>
+    </w:lvl>
+    <w:lvl w:ilvl="7" w:tplc="04090019" w:tentative="1">
+      <w:start w:val="1"/>
+      <w:numFmt w:val="lowerLetter"/>
+      <w:lvlText w:val="%8."/>
+      <w:lvlJc w:val="left"/>
+      <w:pPr>
+        <w:ind w:left="5760" w:hanging="360"/>
+      </w:pPr>
+    </w:lvl>
+    <w:lvl w:ilvl="8" w:tplc="0409001B" w:tentative="1">
+      <w:start w:val="1"/>
+      <w:numFmt w:val="lowerRoman"/>
+      <w:lvlText w:val="%9."/>
+      <w:lvlJc w:val="right"/>
+      <w:pPr>
+        <w:ind w:left="6480" w:hanging="180"/>
+      </w:pPr>
+    </w:lvl>
+  </w:abstractNum>
+  <w:abstractNum w:abstractNumId="54" w15:restartNumberingAfterBreak="0">
     <w:nsid w:val="7C3B3670"/>
     <w:multiLevelType w:val="hybridMultilevel"/>
     <w:tmpl w:val="DE04F018"/>
@@ -11293,28 +13274,28 @@
     </w:lvl>
   </w:abstractNum>
   <w:num w:numId="1" w16cid:durableId="35356615">
-    <w:abstractNumId w:val="29"/>
+    <w:abstractNumId w:val="30"/>
   </w:num>
   <w:num w:numId="2" w16cid:durableId="1990162410">
-    <w:abstractNumId w:val="41"/>
+    <w:abstractNumId w:val="42"/>
   </w:num>
   <w:num w:numId="3" w16cid:durableId="1735735963">
-    <w:abstractNumId w:val="35"/>
+    <w:abstractNumId w:val="36"/>
   </w:num>
   <w:num w:numId="4" w16cid:durableId="1833712263">
-    <w:abstractNumId w:val="39"/>
+    <w:abstractNumId w:val="40"/>
   </w:num>
   <w:num w:numId="5" w16cid:durableId="892305156">
     <w:abstractNumId w:val="28"/>
   </w:num>
   <w:num w:numId="6" w16cid:durableId="181088237">
-    <w:abstractNumId w:val="50"/>
+    <w:abstractNumId w:val="51"/>
   </w:num>
   <w:num w:numId="7" w16cid:durableId="604194830">
-    <w:abstractNumId w:val="36"/>
+    <w:abstractNumId w:val="37"/>
   </w:num>
   <w:num w:numId="8" w16cid:durableId="279266169">
-    <w:abstractNumId w:val="30"/>
+    <w:abstractNumId w:val="31"/>
   </w:num>
   <w:num w:numId="9" w16cid:durableId="1087770928">
     <w:abstractNumId w:val="22"/>
@@ -11323,7 +13304,7 @@
     <w:abstractNumId w:val="6"/>
   </w:num>
   <w:num w:numId="11" w16cid:durableId="746457748">
-    <w:abstractNumId w:val="31"/>
+    <w:abstractNumId w:val="32"/>
   </w:num>
   <w:num w:numId="12" w16cid:durableId="475492776">
     <w:abstractNumId w:val="5"/>
@@ -11335,31 +13316,31 @@
     <w:abstractNumId w:val="2"/>
   </w:num>
   <w:num w:numId="15" w16cid:durableId="18436390">
-    <w:abstractNumId w:val="44"/>
+    <w:abstractNumId w:val="45"/>
   </w:num>
   <w:num w:numId="16" w16cid:durableId="320037870">
     <w:abstractNumId w:val="14"/>
   </w:num>
   <w:num w:numId="17" w16cid:durableId="1002776483">
-    <w:abstractNumId w:val="42"/>
+    <w:abstractNumId w:val="43"/>
   </w:num>
   <w:num w:numId="18" w16cid:durableId="1164472723">
-    <w:abstractNumId w:val="37"/>
+    <w:abstractNumId w:val="38"/>
   </w:num>
   <w:num w:numId="19" w16cid:durableId="828138037">
-    <w:abstractNumId w:val="40"/>
+    <w:abstractNumId w:val="41"/>
   </w:num>
   <w:num w:numId="20" w16cid:durableId="1189686624">
     <w:abstractNumId w:val="1"/>
   </w:num>
   <w:num w:numId="21" w16cid:durableId="879896503">
-    <w:abstractNumId w:val="45"/>
+    <w:abstractNumId w:val="46"/>
   </w:num>
   <w:num w:numId="22" w16cid:durableId="1292252919">
     <w:abstractNumId w:val="24"/>
   </w:num>
   <w:num w:numId="23" w16cid:durableId="1508520236">
-    <w:abstractNumId w:val="49"/>
+    <w:abstractNumId w:val="50"/>
   </w:num>
   <w:num w:numId="24" w16cid:durableId="1868903962">
     <w:abstractNumId w:val="19"/>
@@ -11371,16 +13352,16 @@
     <w:abstractNumId w:val="27"/>
   </w:num>
   <w:num w:numId="27" w16cid:durableId="559756158">
-    <w:abstractNumId w:val="34"/>
+    <w:abstractNumId w:val="35"/>
   </w:num>
   <w:num w:numId="28" w16cid:durableId="889270477">
     <w:abstractNumId w:val="12"/>
   </w:num>
   <w:num w:numId="29" w16cid:durableId="1944678466">
-    <w:abstractNumId w:val="48"/>
+    <w:abstractNumId w:val="49"/>
   </w:num>
   <w:num w:numId="30" w16cid:durableId="35397579">
-    <w:abstractNumId w:val="52"/>
+    <w:abstractNumId w:val="54"/>
   </w:num>
   <w:num w:numId="31" w16cid:durableId="1962959050">
     <w:abstractNumId w:val="4"/>
@@ -11392,7 +13373,7 @@
     <w:abstractNumId w:val="9"/>
   </w:num>
   <w:num w:numId="34" w16cid:durableId="767694898">
-    <w:abstractNumId w:val="43"/>
+    <w:abstractNumId w:val="44"/>
   </w:num>
   <w:num w:numId="35" w16cid:durableId="1429816621">
     <w:abstractNumId w:val="11"/>
@@ -11410,7 +13391,7 @@
     <w:abstractNumId w:val="7"/>
   </w:num>
   <w:num w:numId="40" w16cid:durableId="208615561">
-    <w:abstractNumId w:val="47"/>
+    <w:abstractNumId w:val="48"/>
   </w:num>
   <w:num w:numId="41" w16cid:durableId="1132289346">
     <w:abstractNumId w:val="23"/>
@@ -11419,7 +13400,7 @@
     <w:abstractNumId w:val="18"/>
   </w:num>
   <w:num w:numId="43" w16cid:durableId="852956106">
-    <w:abstractNumId w:val="38"/>
+    <w:abstractNumId w:val="39"/>
   </w:num>
   <w:num w:numId="44" w16cid:durableId="1148935647">
     <w:abstractNumId w:val="25"/>
@@ -11434,22 +13415,28 @@
     <w:abstractNumId w:val="21"/>
   </w:num>
   <w:num w:numId="48" w16cid:durableId="1135608060">
-    <w:abstractNumId w:val="51"/>
+    <w:abstractNumId w:val="52"/>
   </w:num>
   <w:num w:numId="49" w16cid:durableId="1895893510">
-    <w:abstractNumId w:val="32"/>
+    <w:abstractNumId w:val="33"/>
   </w:num>
   <w:num w:numId="50" w16cid:durableId="2057701081">
-    <w:abstractNumId w:val="33"/>
+    <w:abstractNumId w:val="34"/>
   </w:num>
   <w:num w:numId="51" w16cid:durableId="1750809723">
-    <w:abstractNumId w:val="46"/>
+    <w:abstractNumId w:val="47"/>
   </w:num>
   <w:num w:numId="52" w16cid:durableId="363214882">
     <w:abstractNumId w:val="20"/>
   </w:num>
   <w:num w:numId="53" w16cid:durableId="1303077316">
     <w:abstractNumId w:val="16"/>
+  </w:num>
+  <w:num w:numId="54" w16cid:durableId="985402593">
+    <w:abstractNumId w:val="29"/>
+  </w:num>
+  <w:num w:numId="55" w16cid:durableId="901865393">
+    <w:abstractNumId w:val="53"/>
   </w:num>
 </w:numbering>
 </file>

</xml_diff>

<commit_message>
smart hueristic, and this time for real. plus some advancements in the dry
</commit_message>
<xml_diff>
--- a/HW2/IAI_HW2_Dry.docx
+++ b/HW2/IAI_HW2_Dry.docx
@@ -253,8 +253,9 @@
           <w:rtl/>
           <w:lang w:bidi="he-IL"/>
         </w:rPr>
-        <w:t>אלון פנפיל</w:t>
-      </w:r>
+        <w:t xml:space="preserve">אלון </w:t>
+      </w:r>
+      <w:proofErr w:type="spellStart"/>
       <w:r>
         <w:rPr>
           <w:rFonts w:hint="cs"/>
@@ -266,6 +267,20 @@
           <w:rtl/>
           <w:lang w:bidi="he-IL"/>
         </w:rPr>
+        <w:t>פנפיל</w:t>
+      </w:r>
+      <w:proofErr w:type="spellEnd"/>
+      <w:r>
+        <w:rPr>
+          <w:rFonts w:hint="cs"/>
+          <w:b/>
+          <w:bCs/>
+          <w:color w:val="156082" w:themeColor="accent1"/>
+          <w:sz w:val="32"/>
+          <w:szCs w:val="32"/>
+          <w:rtl/>
+          <w:lang w:bidi="he-IL"/>
+        </w:rPr>
         <w:t xml:space="preserve"> </w:t>
       </w:r>
       <w:r>
@@ -347,7 +362,7 @@
     </w:p>
     <w:p>
       <w:pPr>
-        <w:pStyle w:val="ListParagraph"/>
+        <w:pStyle w:val="a9"/>
         <w:numPr>
           <w:ilvl w:val="0"/>
           <w:numId w:val="49"/>
@@ -1038,7 +1053,31 @@
           <w:rtl/>
           <w:lang w:bidi="he-IL"/>
         </w:rPr>
-        <w:t xml:space="preserve"> עבורינו תיתן את המצבים הבאים של הלוח עבור כל מהלך חוקי.</w:t>
+        <w:t xml:space="preserve"> </w:t>
+      </w:r>
+      <w:proofErr w:type="spellStart"/>
+      <w:r>
+        <w:rPr>
+          <w:rFonts w:eastAsiaTheme="minorEastAsia" w:hint="cs"/>
+          <w:color w:val="156082" w:themeColor="accent1"/>
+          <w:sz w:val="24"/>
+          <w:szCs w:val="24"/>
+          <w:rtl/>
+          <w:lang w:bidi="he-IL"/>
+        </w:rPr>
+        <w:t>עבורינו</w:t>
+      </w:r>
+      <w:proofErr w:type="spellEnd"/>
+      <w:r>
+        <w:rPr>
+          <w:rFonts w:eastAsiaTheme="minorEastAsia" w:hint="cs"/>
+          <w:color w:val="156082" w:themeColor="accent1"/>
+          <w:sz w:val="24"/>
+          <w:szCs w:val="24"/>
+          <w:rtl/>
+          <w:lang w:bidi="he-IL"/>
+        </w:rPr>
+        <w:t xml:space="preserve"> תיתן את המצבים הבאים של הלוח עבור כל מהלך חוקי.</w:t>
       </w:r>
       <w:r>
         <w:rPr>
@@ -1103,7 +1142,31 @@
           <w:rtl/>
           <w:lang w:bidi="he-IL"/>
         </w:rPr>
-        <w:t xml:space="preserve"> פוקנציית מחיר עבור פעולה חוקית שביצענו. </w:t>
+        <w:t xml:space="preserve"> </w:t>
+      </w:r>
+      <w:proofErr w:type="spellStart"/>
+      <w:r>
+        <w:rPr>
+          <w:rFonts w:eastAsiaTheme="minorEastAsia" w:hint="cs"/>
+          <w:color w:val="156082" w:themeColor="accent1"/>
+          <w:sz w:val="24"/>
+          <w:szCs w:val="24"/>
+          <w:rtl/>
+          <w:lang w:bidi="he-IL"/>
+        </w:rPr>
+        <w:t>פוקנציית</w:t>
+      </w:r>
+      <w:proofErr w:type="spellEnd"/>
+      <w:r>
+        <w:rPr>
+          <w:rFonts w:eastAsiaTheme="minorEastAsia" w:hint="cs"/>
+          <w:color w:val="156082" w:themeColor="accent1"/>
+          <w:sz w:val="24"/>
+          <w:szCs w:val="24"/>
+          <w:rtl/>
+          <w:lang w:bidi="he-IL"/>
+        </w:rPr>
+        <w:t xml:space="preserve"> מחיר עבור פעולה חוקית שביצענו. </w:t>
       </w:r>
       <w:r>
         <w:rPr>
@@ -1198,7 +1261,31 @@
           <w:rtl/>
           <w:lang w:bidi="he-IL"/>
         </w:rPr>
-        <w:t xml:space="preserve"> מיקום התחלתי, מוגדר רנדומלית על סמך פרמטרי כניסה (או דטרמניסטים לפי </w:t>
+        <w:t xml:space="preserve"> מיקום התחלתי, מוגדר רנדומלית על סמך פרמטרי כניסה (או </w:t>
+      </w:r>
+      <w:proofErr w:type="spellStart"/>
+      <w:r>
+        <w:rPr>
+          <w:rFonts w:eastAsiaTheme="minorEastAsia" w:hint="cs"/>
+          <w:color w:val="156082" w:themeColor="accent1"/>
+          <w:sz w:val="24"/>
+          <w:szCs w:val="24"/>
+          <w:rtl/>
+          <w:lang w:bidi="he-IL"/>
+        </w:rPr>
+        <w:t>דטרמניסטים</w:t>
+      </w:r>
+      <w:proofErr w:type="spellEnd"/>
+      <w:r>
+        <w:rPr>
+          <w:rFonts w:eastAsiaTheme="minorEastAsia" w:hint="cs"/>
+          <w:color w:val="156082" w:themeColor="accent1"/>
+          <w:sz w:val="24"/>
+          <w:szCs w:val="24"/>
+          <w:rtl/>
+          <w:lang w:bidi="he-IL"/>
+        </w:rPr>
+        <w:t xml:space="preserve"> לפי </w:t>
       </w:r>
       <m:oMath>
         <m:r>
@@ -1325,7 +1412,7 @@
     </w:p>
     <w:p>
       <w:pPr>
-        <w:pStyle w:val="ListParagraph"/>
+        <w:pStyle w:val="a9"/>
         <w:numPr>
           <w:ilvl w:val="0"/>
           <w:numId w:val="49"/>
@@ -1441,7 +1528,7 @@
     </w:p>
     <w:p>
       <w:pPr>
-        <w:pStyle w:val="ListParagraph"/>
+        <w:pStyle w:val="a9"/>
         <w:bidi/>
         <w:ind w:left="360"/>
         <w:rPr>
@@ -3386,7 +3473,7 @@
     </w:p>
     <w:p>
       <w:pPr>
-        <w:pStyle w:val="ListParagraph"/>
+        <w:pStyle w:val="a9"/>
         <w:rPr>
           <w:rFonts w:eastAsiaTheme="minorEastAsia"/>
           <w:color w:val="156082" w:themeColor="accent1"/>
@@ -3399,7 +3486,7 @@
     </w:p>
     <w:p>
       <w:pPr>
-        <w:pStyle w:val="ListParagraph"/>
+        <w:pStyle w:val="a9"/>
         <w:numPr>
           <w:ilvl w:val="1"/>
           <w:numId w:val="49"/>
@@ -3709,7 +3796,7 @@
     </w:p>
     <w:p>
       <w:pPr>
-        <w:pStyle w:val="ListParagraph"/>
+        <w:pStyle w:val="a9"/>
         <w:numPr>
           <w:ilvl w:val="1"/>
           <w:numId w:val="49"/>
@@ -3788,7 +3875,19 @@
           <w:rtl/>
           <w:lang w:bidi="he-IL"/>
         </w:rPr>
-        <w:t>נגדיר יוריסטיק</w:t>
+        <w:t xml:space="preserve">נגדיר </w:t>
+      </w:r>
+      <w:proofErr w:type="spellStart"/>
+      <w:r>
+        <w:rPr>
+          <w:rFonts w:eastAsiaTheme="minorEastAsia" w:hint="cs"/>
+          <w:color w:val="156082" w:themeColor="accent1"/>
+          <w:sz w:val="24"/>
+          <w:szCs w:val="24"/>
+          <w:rtl/>
+          <w:lang w:bidi="he-IL"/>
+        </w:rPr>
+        <w:t>יוריסטיק</w:t>
       </w:r>
       <w:r>
         <w:rPr>
@@ -3799,7 +3898,19 @@
           <w:rtl/>
           <w:lang w:bidi="he-IL"/>
         </w:rPr>
-        <w:t xml:space="preserve">ת </w:t>
+        <w:t>ת</w:t>
+      </w:r>
+      <w:proofErr w:type="spellEnd"/>
+      <w:r>
+        <w:rPr>
+          <w:rFonts w:ascii="Arial" w:eastAsiaTheme="minorEastAsia" w:hAnsi="Arial" w:cs="Arial" w:hint="cs"/>
+          <w:color w:val="156082" w:themeColor="accent1"/>
+          <w:sz w:val="24"/>
+          <w:szCs w:val="24"/>
+          <w:rtl/>
+          <w:lang w:bidi="he-IL"/>
+        </w:rPr>
+        <w:t xml:space="preserve"> </w:t>
       </w:r>
       <w:r>
         <w:rPr>
@@ -4065,7 +4176,7 @@
     </w:p>
     <w:p>
       <w:pPr>
-        <w:pStyle w:val="ListParagraph"/>
+        <w:pStyle w:val="a9"/>
         <w:bidi/>
         <w:ind w:left="360"/>
         <w:rPr>
@@ -4079,7 +4190,7 @@
     </w:p>
     <w:p>
       <w:pPr>
-        <w:pStyle w:val="ListParagraph"/>
+        <w:pStyle w:val="a9"/>
         <w:bidi/>
         <w:ind w:left="360"/>
         <w:rPr>
@@ -4258,7 +4369,7 @@
     </w:p>
     <w:p>
       <w:pPr>
-        <w:pStyle w:val="ListParagraph"/>
+        <w:pStyle w:val="a9"/>
         <w:bidi/>
         <w:ind w:left="1080"/>
         <w:rPr>
@@ -4286,7 +4397,7 @@
     </w:p>
     <w:p>
       <w:pPr>
-        <w:pStyle w:val="ListParagraph"/>
+        <w:pStyle w:val="a9"/>
         <w:bidi/>
         <w:ind w:left="1080"/>
         <w:rPr>
@@ -4300,7 +4411,7 @@
     </w:p>
     <w:p>
       <w:pPr>
-        <w:pStyle w:val="ListParagraph"/>
+        <w:pStyle w:val="a9"/>
         <w:bidi/>
         <w:ind w:left="1080"/>
         <w:rPr>
@@ -4349,7 +4460,7 @@
     </w:p>
     <w:p>
       <w:pPr>
-        <w:pStyle w:val="ListParagraph"/>
+        <w:pStyle w:val="a9"/>
         <w:bidi/>
         <w:ind w:left="1080"/>
         <w:rPr>
@@ -4363,7 +4474,7 @@
     </w:p>
     <w:p>
       <w:pPr>
-        <w:pStyle w:val="ListParagraph"/>
+        <w:pStyle w:val="a9"/>
         <w:bidi/>
         <w:ind w:left="1080"/>
         <w:rPr>
@@ -4552,7 +4663,7 @@
     </w:p>
     <w:p>
       <w:pPr>
-        <w:pStyle w:val="ListParagraph"/>
+        <w:pStyle w:val="a9"/>
         <w:bidi/>
         <w:ind w:left="1080"/>
         <w:rPr>
@@ -4629,7 +4740,7 @@
     </w:p>
     <w:p>
       <w:pPr>
-        <w:pStyle w:val="ListParagraph"/>
+        <w:pStyle w:val="a9"/>
         <w:numPr>
           <w:ilvl w:val="0"/>
           <w:numId w:val="50"/>
@@ -4702,7 +4813,7 @@
     </w:p>
     <w:p>
       <w:pPr>
-        <w:pStyle w:val="ListParagraph"/>
+        <w:pStyle w:val="a9"/>
         <w:bidi/>
         <w:rPr>
           <w:rFonts w:eastAsiaTheme="minorEastAsia"/>
@@ -4715,7 +4826,7 @@
     </w:p>
     <w:p>
       <w:pPr>
-        <w:pStyle w:val="ListParagraph"/>
+        <w:pStyle w:val="a9"/>
         <w:numPr>
           <w:ilvl w:val="0"/>
           <w:numId w:val="50"/>
@@ -4881,7 +4992,31 @@
           <w:rtl/>
           <w:lang w:bidi="he-IL"/>
         </w:rPr>
-        <w:t>למשל, בהינתן עץ החיפוש הבא (בהינתן שאם מספר בנים בעלי אותו ערך, נבחר בשמאלי מביניהם):</w:t>
+        <w:t xml:space="preserve">למשל, בהינתן עץ החיפוש הבא (בהינתן שאם מספר בנים בעלי אותו ערך, נבחר בשמאלי </w:t>
+      </w:r>
+      <w:proofErr w:type="spellStart"/>
+      <w:r>
+        <w:rPr>
+          <w:rFonts w:eastAsiaTheme="minorEastAsia" w:hint="cs"/>
+          <w:color w:val="156082" w:themeColor="accent1"/>
+          <w:sz w:val="24"/>
+          <w:szCs w:val="24"/>
+          <w:rtl/>
+          <w:lang w:bidi="he-IL"/>
+        </w:rPr>
+        <w:t>מביניהם</w:t>
+      </w:r>
+      <w:proofErr w:type="spellEnd"/>
+      <w:r>
+        <w:rPr>
+          <w:rFonts w:eastAsiaTheme="minorEastAsia" w:hint="cs"/>
+          <w:color w:val="156082" w:themeColor="accent1"/>
+          <w:sz w:val="24"/>
+          <w:szCs w:val="24"/>
+          <w:rtl/>
+          <w:lang w:bidi="he-IL"/>
+        </w:rPr>
+        <w:t>):</w:t>
       </w:r>
       <w:r>
         <w:rPr>
@@ -4976,7 +5111,7 @@
     </w:p>
     <w:p>
       <w:pPr>
-        <w:pStyle w:val="ListParagraph"/>
+        <w:pStyle w:val="a9"/>
         <w:rPr>
           <w:color w:val="156082" w:themeColor="accent1"/>
           <w:sz w:val="24"/>
@@ -4988,7 +5123,7 @@
     </w:p>
     <w:p>
       <w:pPr>
-        <w:pStyle w:val="ListParagraph"/>
+        <w:pStyle w:val="a9"/>
         <w:numPr>
           <w:ilvl w:val="0"/>
           <w:numId w:val="50"/>
@@ -5161,19 +5296,91 @@
     </w:p>
     <w:p>
       <w:pPr>
-        <w:pStyle w:val="ListParagraph"/>
-        <w:rPr>
-          <w:color w:val="156082" w:themeColor="accent1"/>
-          <w:sz w:val="24"/>
-          <w:szCs w:val="24"/>
-          <w:rtl/>
-          <w:lang w:bidi="he-IL"/>
-        </w:rPr>
-      </w:pPr>
-      <w:r>
-        <w:rPr>
-          <w:rFonts w:cs="Arial"/>
-          <w:noProof/>
+        <w:pStyle w:val="a9"/>
+        <w:rPr>
+          <w:color w:val="156082" w:themeColor="accent1"/>
+          <w:sz w:val="24"/>
+          <w:szCs w:val="24"/>
+          <w:rtl/>
+          <w:lang w:bidi="he-IL"/>
+        </w:rPr>
+      </w:pPr>
+    </w:p>
+    <w:p>
+      <w:pPr>
+        <w:pStyle w:val="a9"/>
+        <w:numPr>
+          <w:ilvl w:val="0"/>
+          <w:numId w:val="51"/>
+        </w:numPr>
+        <w:bidi/>
+        <w:rPr>
+          <w:rFonts w:eastAsiaTheme="minorEastAsia"/>
+          <w:color w:val="156082" w:themeColor="accent1"/>
+          <w:sz w:val="24"/>
+          <w:szCs w:val="24"/>
+          <w:highlight w:val="yellow"/>
+          <w:lang w:bidi="he-IL"/>
+        </w:rPr>
+      </w:pPr>
+      <w:r>
+        <w:rPr>
+          <w:rFonts w:hint="cs"/>
+          <w:color w:val="156082" w:themeColor="accent1"/>
+          <w:sz w:val="24"/>
+          <w:szCs w:val="24"/>
+          <w:highlight w:val="yellow"/>
+          <w:rtl/>
+          <w:lang w:bidi="he-IL"/>
+        </w:rPr>
+        <w:t xml:space="preserve">בהנחה שיש </w:t>
+      </w:r>
+      <m:oMath>
+        <m:r>
+          <w:rPr>
+            <w:rFonts w:ascii="Cambria Math" w:hAnsi="Cambria Math"/>
+            <w:color w:val="156082" w:themeColor="accent1"/>
+            <w:sz w:val="24"/>
+            <w:szCs w:val="24"/>
+            <w:highlight w:val="yellow"/>
+            <w:lang w:bidi="he-IL"/>
+          </w:rPr>
+          <m:t>K</m:t>
+        </m:r>
+      </m:oMath>
+      <w:r>
+        <w:rPr>
+          <w:rFonts w:eastAsiaTheme="minorEastAsia" w:hint="cs"/>
+          <w:color w:val="156082" w:themeColor="accent1"/>
+          <w:sz w:val="24"/>
+          <w:szCs w:val="24"/>
+          <w:highlight w:val="yellow"/>
+          <w:rtl/>
+          <w:lang w:bidi="he-IL"/>
+        </w:rPr>
+        <w:t xml:space="preserve"> סוכנים ולא 2, נערוך את השינויים הבאים:</w:t>
+      </w:r>
+    </w:p>
+    <w:p>
+      <w:pPr>
+        <w:pStyle w:val="a9"/>
+        <w:numPr>
+          <w:ilvl w:val="1"/>
+          <w:numId w:val="51"/>
+        </w:numPr>
+        <w:bidi/>
+        <w:rPr>
+          <w:rFonts w:eastAsiaTheme="minorEastAsia"/>
+          <w:color w:val="156082" w:themeColor="accent1"/>
+          <w:sz w:val="24"/>
+          <w:szCs w:val="24"/>
+          <w:highlight w:val="yellow"/>
+          <w:lang w:bidi="he-IL"/>
+        </w:rPr>
+      </w:pPr>
+      <w:r>
+        <w:rPr>
+          <w:rFonts w:eastAsiaTheme="minorEastAsia" w:cs="Arial"/>
           <w:color w:val="156082" w:themeColor="accent1"/>
           <w:sz w:val="24"/>
           <w:szCs w:val="24"/>
@@ -5181,18 +5388,18 @@
           <w:lang w:bidi="he-IL"/>
         </w:rPr>
         <w:drawing>
-          <wp:anchor distT="0" distB="0" distL="114300" distR="114300" simplePos="0" relativeHeight="251659264" behindDoc="0" locked="0" layoutInCell="1" allowOverlap="1" wp14:anchorId="72B6CB91" wp14:editId="0FA61FD6">
+          <wp:anchor distT="0" distB="0" distL="114300" distR="114300" simplePos="0" relativeHeight="251667456" behindDoc="0" locked="0" layoutInCell="1" allowOverlap="1" wp14:anchorId="14393DEC" wp14:editId="077EAA18">
             <wp:simplePos x="0" y="0"/>
-            <wp:positionH relativeFrom="column">
-              <wp:posOffset>-252095</wp:posOffset>
+            <wp:positionH relativeFrom="margin">
+              <wp:align>left</wp:align>
             </wp:positionH>
             <wp:positionV relativeFrom="paragraph">
-              <wp:posOffset>236220</wp:posOffset>
+              <wp:posOffset>421640</wp:posOffset>
             </wp:positionV>
-            <wp:extent cx="2379345" cy="2121535"/>
-            <wp:effectExtent l="0" t="0" r="1905" b="0"/>
+            <wp:extent cx="2501900" cy="1581150"/>
+            <wp:effectExtent l="0" t="0" r="0" b="0"/>
             <wp:wrapSquare wrapText="bothSides"/>
-            <wp:docPr id="2068443588" name="Picture 1"/>
+            <wp:docPr id="1877838736" name="תמונה 1" descr="תמונה שמכילה טקסט, צילום מסך, גופן&#10;&#10;התיאור נוצר באופן אוטומטי"/>
             <wp:cNvGraphicFramePr>
               <a:graphicFrameLocks xmlns:a="http://schemas.openxmlformats.org/drawingml/2006/main" noChangeAspect="1"/>
             </wp:cNvGraphicFramePr>
@@ -5200,7 +5407,7 @@
               <a:graphicData uri="http://schemas.openxmlformats.org/drawingml/2006/picture">
                 <pic:pic xmlns:pic="http://schemas.openxmlformats.org/drawingml/2006/picture">
                   <pic:nvPicPr>
-                    <pic:cNvPr id="2068443588" name=""/>
+                    <pic:cNvPr id="1877838736" name="תמונה 1" descr="תמונה שמכילה טקסט, צילום מסך, גופן&#10;&#10;התיאור נוצר באופן אוטומטי"/>
                     <pic:cNvPicPr/>
                   </pic:nvPicPr>
                   <pic:blipFill>
@@ -5218,7 +5425,339 @@
                   <pic:spPr>
                     <a:xfrm>
                       <a:off x="0" y="0"/>
-                      <a:ext cx="2379345" cy="2121535"/>
+                      <a:ext cx="2501900" cy="1581150"/>
+                    </a:xfrm>
+                    <a:prstGeom prst="rect">
+                      <a:avLst/>
+                    </a:prstGeom>
+                  </pic:spPr>
+                </pic:pic>
+              </a:graphicData>
+            </a:graphic>
+          </wp:anchor>
+        </w:drawing>
+      </w:r>
+      <w:r>
+        <w:rPr>
+          <w:rFonts w:eastAsiaTheme="minorEastAsia" w:hint="cs"/>
+          <w:color w:val="156082" w:themeColor="accent1"/>
+          <w:sz w:val="24"/>
+          <w:szCs w:val="24"/>
+          <w:highlight w:val="yellow"/>
+          <w:rtl/>
+          <w:lang w:bidi="he-IL"/>
+        </w:rPr>
+        <w:t xml:space="preserve">נשים לב שבמימוש </w:t>
+      </w:r>
+      <w:proofErr w:type="spellStart"/>
+      <w:r>
+        <w:rPr>
+          <w:rFonts w:eastAsiaTheme="minorEastAsia" w:hint="cs"/>
+          <w:color w:val="156082" w:themeColor="accent1"/>
+          <w:sz w:val="24"/>
+          <w:szCs w:val="24"/>
+          <w:highlight w:val="yellow"/>
+          <w:rtl/>
+          <w:lang w:bidi="he-IL"/>
+        </w:rPr>
+        <w:t>מינימקס</w:t>
+      </w:r>
+      <w:proofErr w:type="spellEnd"/>
+      <w:r>
+        <w:rPr>
+          <w:rFonts w:eastAsiaTheme="minorEastAsia" w:hint="cs"/>
+          <w:color w:val="156082" w:themeColor="accent1"/>
+          <w:sz w:val="24"/>
+          <w:szCs w:val="24"/>
+          <w:highlight w:val="yellow"/>
+          <w:rtl/>
+          <w:lang w:bidi="he-IL"/>
+        </w:rPr>
+        <w:t xml:space="preserve"> רגיל, ההנחה היא שהסוכן היריב מבצע מהלכים בצורה שתניב לסוכן שלנו את התועלת הנמוכה ביותר (מניחים שהיריב משחק בצורה הכי פסימית עבורנו, ולא הכי אופטימית עבורו למשל). לכן, אם נשנה את ההנחה שסוכן יריב מבצע החלטות על פי מיקסום התועלת האישית שלו, נרצה לשנות את הקוד בצורה שעבור כל סוכן במשחק תתבצע בחירת מהלך שתפיק עבורו את מירב התועלת. לכן נשתמש </w:t>
+      </w:r>
+      <w:proofErr w:type="spellStart"/>
+      <w:r>
+        <w:rPr>
+          <w:rFonts w:eastAsiaTheme="minorEastAsia" w:hint="cs"/>
+          <w:color w:val="156082" w:themeColor="accent1"/>
+          <w:sz w:val="24"/>
+          <w:szCs w:val="24"/>
+          <w:highlight w:val="yellow"/>
+          <w:rtl/>
+          <w:lang w:bidi="he-IL"/>
+        </w:rPr>
+        <w:t>בפס</w:t>
+      </w:r>
+      <w:r>
+        <w:rPr>
+          <w:rFonts w:eastAsiaTheme="minorEastAsia" w:hint="cs"/>
+          <w:color w:val="156082" w:themeColor="accent1"/>
+          <w:sz w:val="24"/>
+          <w:szCs w:val="24"/>
+          <w:highlight w:val="yellow"/>
+          <w:rtl/>
+          <w:lang w:bidi="he-IL"/>
+        </w:rPr>
+        <w:t>א</w:t>
+      </w:r>
+      <w:r>
+        <w:rPr>
+          <w:rFonts w:eastAsiaTheme="minorEastAsia" w:hint="cs"/>
+          <w:color w:val="156082" w:themeColor="accent1"/>
+          <w:sz w:val="24"/>
+          <w:szCs w:val="24"/>
+          <w:highlight w:val="yellow"/>
+          <w:rtl/>
+          <w:lang w:bidi="he-IL"/>
+        </w:rPr>
+        <w:t>ודו</w:t>
+      </w:r>
+      <w:proofErr w:type="spellEnd"/>
+      <w:r>
+        <w:rPr>
+          <w:rFonts w:eastAsiaTheme="minorEastAsia" w:hint="cs"/>
+          <w:color w:val="156082" w:themeColor="accent1"/>
+          <w:sz w:val="24"/>
+          <w:szCs w:val="24"/>
+          <w:highlight w:val="yellow"/>
+          <w:rtl/>
+          <w:lang w:bidi="he-IL"/>
+        </w:rPr>
+        <w:t xml:space="preserve"> קוד הבא:</w:t>
+      </w:r>
+      <w:r>
+        <w:rPr>
+          <w:noProof/>
+        </w:rPr>
+        <w:t xml:space="preserve"> </w:t>
+      </w:r>
+    </w:p>
+    <w:p>
+      <w:pPr>
+        <w:pStyle w:val="a9"/>
+        <w:numPr>
+          <w:ilvl w:val="1"/>
+          <w:numId w:val="51"/>
+        </w:numPr>
+        <w:bidi/>
+        <w:rPr>
+          <w:rFonts w:eastAsiaTheme="minorEastAsia"/>
+          <w:color w:val="156082" w:themeColor="accent1"/>
+          <w:sz w:val="24"/>
+          <w:szCs w:val="24"/>
+          <w:highlight w:val="yellow"/>
+          <w:lang w:bidi="he-IL"/>
+        </w:rPr>
+      </w:pPr>
+      <w:r>
+        <w:rPr>
+          <w:rFonts w:eastAsiaTheme="minorEastAsia" w:cs="Arial"/>
+          <w:color w:val="156082" w:themeColor="accent1"/>
+          <w:sz w:val="24"/>
+          <w:szCs w:val="24"/>
+          <w:rtl/>
+          <w:lang w:bidi="he-IL"/>
+        </w:rPr>
+        <w:lastRenderedPageBreak/>
+        <w:drawing>
+          <wp:anchor distT="0" distB="0" distL="114300" distR="114300" simplePos="0" relativeHeight="251668480" behindDoc="0" locked="0" layoutInCell="1" allowOverlap="1" wp14:anchorId="3E5B605F" wp14:editId="08C4A904">
+            <wp:simplePos x="0" y="0"/>
+            <wp:positionH relativeFrom="margin">
+              <wp:align>left</wp:align>
+            </wp:positionH>
+            <wp:positionV relativeFrom="paragraph">
+              <wp:posOffset>0</wp:posOffset>
+            </wp:positionV>
+            <wp:extent cx="1841500" cy="1720850"/>
+            <wp:effectExtent l="0" t="0" r="6350" b="0"/>
+            <wp:wrapSquare wrapText="bothSides"/>
+            <wp:docPr id="483208617" name="תמונה 1" descr="תמונה שמכילה טקסט, צילום מסך, גופן, מספר&#10;&#10;התיאור נוצר באופן אוטומטי"/>
+            <wp:cNvGraphicFramePr>
+              <a:graphicFrameLocks xmlns:a="http://schemas.openxmlformats.org/drawingml/2006/main" noChangeAspect="1"/>
+            </wp:cNvGraphicFramePr>
+            <a:graphic xmlns:a="http://schemas.openxmlformats.org/drawingml/2006/main">
+              <a:graphicData uri="http://schemas.openxmlformats.org/drawingml/2006/picture">
+                <pic:pic xmlns:pic="http://schemas.openxmlformats.org/drawingml/2006/picture">
+                  <pic:nvPicPr>
+                    <pic:cNvPr id="483208617" name="תמונה 1" descr="תמונה שמכילה טקסט, צילום מסך, גופן, מספר&#10;&#10;התיאור נוצר באופן אוטומטי"/>
+                    <pic:cNvPicPr/>
+                  </pic:nvPicPr>
+                  <pic:blipFill>
+                    <a:blip r:embed="rId8">
+                      <a:extLst>
+                        <a:ext uri="{28A0092B-C50C-407E-A947-70E740481C1C}">
+                          <a14:useLocalDpi xmlns:a14="http://schemas.microsoft.com/office/drawing/2010/main" val="0"/>
+                        </a:ext>
+                      </a:extLst>
+                    </a:blip>
+                    <a:stretch>
+                      <a:fillRect/>
+                    </a:stretch>
+                  </pic:blipFill>
+                  <pic:spPr>
+                    <a:xfrm>
+                      <a:off x="0" y="0"/>
+                      <a:ext cx="1841500" cy="1720850"/>
+                    </a:xfrm>
+                    <a:prstGeom prst="rect">
+                      <a:avLst/>
+                    </a:prstGeom>
+                  </pic:spPr>
+                </pic:pic>
+              </a:graphicData>
+            </a:graphic>
+          </wp:anchor>
+        </w:drawing>
+      </w:r>
+      <w:r>
+        <w:rPr>
+          <w:rFonts w:hint="cs"/>
+          <w:noProof/>
+          <w:rtl/>
+          <w:lang w:bidi="he-IL"/>
+        </w:rPr>
+        <w:t xml:space="preserve">נשים לב שתחת ההנחה שסוכן יריב מעוניין רק לפגוע בתועלת שלנו, משמע לעשות לה מינימזציה, אנחנו מגיעים למימוש הרגיל של מינימקס </w:t>
+      </w:r>
+      <w:r>
+        <w:rPr>
+          <w:noProof/>
+          <w:rtl/>
+          <w:lang w:bidi="he-IL"/>
+        </w:rPr>
+        <w:t>–</w:t>
+      </w:r>
+      <w:r>
+        <w:rPr>
+          <w:rFonts w:hint="cs"/>
+          <w:noProof/>
+          <w:rtl/>
+          <w:lang w:bidi="he-IL"/>
+        </w:rPr>
+        <w:t xml:space="preserve"> לבחור תועלת מקסימלית תחת ההנחה שסוכן יריב מבצע מהלכים באופן שמקטין את התועלת שלנו במידה הרבה ביותר. בנוסף, הפסאודו קוד הנתון בתרגול לא מניח קיום של רק שני שחקנים ולכן נוכל להשתמש בו כמו שהוא:</w:t>
+      </w:r>
+    </w:p>
+    <w:p>
+      <w:pPr>
+        <w:pStyle w:val="a9"/>
+        <w:bidi/>
+        <w:ind w:left="1440"/>
+        <w:rPr>
+          <w:rFonts w:eastAsiaTheme="minorEastAsia"/>
+          <w:color w:val="156082" w:themeColor="accent1"/>
+          <w:sz w:val="24"/>
+          <w:szCs w:val="24"/>
+          <w:highlight w:val="yellow"/>
+          <w:lang w:bidi="he-IL"/>
+        </w:rPr>
+      </w:pPr>
+    </w:p>
+    <w:p>
+      <w:pPr>
+        <w:pStyle w:val="a9"/>
+        <w:bidi/>
+        <w:ind w:left="1440"/>
+        <w:rPr>
+          <w:rFonts w:eastAsiaTheme="minorEastAsia"/>
+          <w:color w:val="156082" w:themeColor="accent1"/>
+          <w:sz w:val="24"/>
+          <w:szCs w:val="24"/>
+          <w:highlight w:val="yellow"/>
+          <w:lang w:bidi="he-IL"/>
+        </w:rPr>
+      </w:pPr>
+    </w:p>
+    <w:p>
+      <w:pPr>
+        <w:pStyle w:val="a9"/>
+        <w:bidi/>
+        <w:ind w:left="1440"/>
+        <w:rPr>
+          <w:rFonts w:eastAsiaTheme="minorEastAsia"/>
+          <w:color w:val="156082" w:themeColor="accent1"/>
+          <w:sz w:val="24"/>
+          <w:szCs w:val="24"/>
+          <w:highlight w:val="yellow"/>
+          <w:lang w:bidi="he-IL"/>
+        </w:rPr>
+      </w:pPr>
+    </w:p>
+    <w:p>
+      <w:pPr>
+        <w:pStyle w:val="a9"/>
+        <w:bidi/>
+        <w:ind w:left="1440"/>
+        <w:rPr>
+          <w:rFonts w:eastAsiaTheme="minorEastAsia"/>
+          <w:color w:val="156082" w:themeColor="accent1"/>
+          <w:sz w:val="24"/>
+          <w:szCs w:val="24"/>
+          <w:highlight w:val="yellow"/>
+          <w:lang w:bidi="he-IL"/>
+        </w:rPr>
+      </w:pPr>
+    </w:p>
+    <w:p>
+      <w:pPr>
+        <w:pStyle w:val="a9"/>
+        <w:numPr>
+          <w:ilvl w:val="1"/>
+          <w:numId w:val="51"/>
+        </w:numPr>
+        <w:bidi/>
+        <w:rPr>
+          <w:rFonts w:eastAsiaTheme="minorEastAsia"/>
+          <w:color w:val="156082" w:themeColor="accent1"/>
+          <w:sz w:val="24"/>
+          <w:szCs w:val="24"/>
+          <w:highlight w:val="yellow"/>
+          <w:lang w:bidi="he-IL"/>
+        </w:rPr>
+      </w:pPr>
+      <w:r>
+        <w:rPr>
+          <w:rFonts w:cs="Arial"/>
+          <w:noProof/>
+          <w:rtl/>
+        </w:rPr>
+        <w:drawing>
+          <wp:anchor distT="0" distB="0" distL="114300" distR="114300" simplePos="0" relativeHeight="251669504" behindDoc="0" locked="0" layoutInCell="1" allowOverlap="1" wp14:anchorId="29F95312" wp14:editId="0B4F8479">
+            <wp:simplePos x="0" y="0"/>
+            <wp:positionH relativeFrom="margin">
+              <wp:align>left</wp:align>
+            </wp:positionH>
+            <wp:positionV relativeFrom="paragraph">
+              <wp:posOffset>3175</wp:posOffset>
+            </wp:positionV>
+            <wp:extent cx="1974850" cy="1938655"/>
+            <wp:effectExtent l="0" t="0" r="6350" b="4445"/>
+            <wp:wrapSquare wrapText="bothSides"/>
+            <wp:docPr id="981017718" name="תמונה 1" descr="תמונה שמכילה טקסט, צילום מסך, גופן, מספר&#10;&#10;התיאור נוצר באופן אוטומטי"/>
+            <wp:cNvGraphicFramePr>
+              <a:graphicFrameLocks xmlns:a="http://schemas.openxmlformats.org/drawingml/2006/main" noChangeAspect="1"/>
+            </wp:cNvGraphicFramePr>
+            <a:graphic xmlns:a="http://schemas.openxmlformats.org/drawingml/2006/main">
+              <a:graphicData uri="http://schemas.openxmlformats.org/drawingml/2006/picture">
+                <pic:pic xmlns:pic="http://schemas.openxmlformats.org/drawingml/2006/picture">
+                  <pic:nvPicPr>
+                    <pic:cNvPr id="981017718" name="תמונה 1" descr="תמונה שמכילה טקסט, צילום מסך, גופן, מספר&#10;&#10;התיאור נוצר באופן אוטומטי"/>
+                    <pic:cNvPicPr/>
+                  </pic:nvPicPr>
+                  <pic:blipFill>
+                    <a:blip r:embed="rId9">
+                      <a:extLst>
+                        <a:ext uri="{28A0092B-C50C-407E-A947-70E740481C1C}">
+                          <a14:useLocalDpi xmlns:a14="http://schemas.microsoft.com/office/drawing/2010/main" val="0"/>
+                        </a:ext>
+                      </a:extLst>
+                    </a:blip>
+                    <a:stretch>
+                      <a:fillRect/>
+                    </a:stretch>
+                  </pic:blipFill>
+                  <pic:spPr>
+                    <a:xfrm>
+                      <a:off x="0" y="0"/>
+                      <a:ext cx="1979462" cy="1943795"/>
                     </a:xfrm>
                     <a:prstGeom prst="rect">
                       <a:avLst/>
@@ -5236,141 +5775,100 @@
           </wp:anchor>
         </w:drawing>
       </w:r>
+      <w:r>
+        <w:rPr>
+          <w:rFonts w:eastAsiaTheme="minorEastAsia" w:hint="cs"/>
+          <w:color w:val="156082" w:themeColor="accent1"/>
+          <w:sz w:val="24"/>
+          <w:szCs w:val="24"/>
+          <w:highlight w:val="yellow"/>
+          <w:rtl/>
+          <w:lang w:bidi="he-IL"/>
+        </w:rPr>
+        <w:t>בהנחה שכל סוכן רוצה שהסוכן שאחריו יקבל תועלת מקסימלית,</w:t>
+      </w:r>
+      <w:r>
+        <w:rPr>
+          <w:rFonts w:eastAsiaTheme="minorEastAsia" w:hint="cs"/>
+          <w:color w:val="156082" w:themeColor="accent1"/>
+          <w:sz w:val="24"/>
+          <w:szCs w:val="24"/>
+          <w:highlight w:val="yellow"/>
+          <w:rtl/>
+          <w:lang w:bidi="he-IL"/>
+        </w:rPr>
+        <w:t xml:space="preserve"> נרצה שעבור הסוכן שלנו ההתנהגות תהיה זהה, אבל עבור סוכנים יריבים הם יבצעו מקסימיזציה של התועלת של הסוכן שתורו הבא. לכן נשתמש </w:t>
+      </w:r>
+      <w:proofErr w:type="spellStart"/>
+      <w:r>
+        <w:rPr>
+          <w:rFonts w:eastAsiaTheme="minorEastAsia" w:hint="cs"/>
+          <w:color w:val="156082" w:themeColor="accent1"/>
+          <w:sz w:val="24"/>
+          <w:szCs w:val="24"/>
+          <w:highlight w:val="yellow"/>
+          <w:rtl/>
+          <w:lang w:bidi="he-IL"/>
+        </w:rPr>
+        <w:t>בפסאודו</w:t>
+      </w:r>
+      <w:proofErr w:type="spellEnd"/>
+      <w:r>
+        <w:rPr>
+          <w:rFonts w:eastAsiaTheme="minorEastAsia" w:hint="cs"/>
+          <w:color w:val="156082" w:themeColor="accent1"/>
+          <w:sz w:val="24"/>
+          <w:szCs w:val="24"/>
+          <w:highlight w:val="yellow"/>
+          <w:rtl/>
+          <w:lang w:bidi="he-IL"/>
+        </w:rPr>
+        <w:t xml:space="preserve"> קוד הבא</w:t>
+      </w:r>
+      <w:r>
+        <w:rPr>
+          <w:rFonts w:eastAsiaTheme="minorEastAsia" w:hint="cs"/>
+          <w:color w:val="156082" w:themeColor="accent1"/>
+          <w:sz w:val="24"/>
+          <w:szCs w:val="24"/>
+          <w:highlight w:val="yellow"/>
+          <w:rtl/>
+          <w:lang w:bidi="he-IL"/>
+        </w:rPr>
+        <w:t>:</w:t>
+      </w:r>
+      <w:r>
+        <w:rPr>
+          <w:noProof/>
+        </w:rPr>
+        <w:t xml:space="preserve"> </w:t>
+      </w:r>
     </w:p>
     <w:p>
       <w:pPr>
-        <w:pStyle w:val="ListParagraph"/>
-        <w:numPr>
-          <w:ilvl w:val="0"/>
-          <w:numId w:val="51"/>
-        </w:numPr>
         <w:bidi/>
         <w:rPr>
           <w:rFonts w:eastAsiaTheme="minorEastAsia"/>
           <w:color w:val="156082" w:themeColor="accent1"/>
           <w:sz w:val="24"/>
           <w:szCs w:val="24"/>
-          <w:highlight w:val="yellow"/>
-          <w:lang w:bidi="he-IL"/>
-        </w:rPr>
-      </w:pPr>
+          <w:rtl/>
+          <w:lang w:bidi="he-IL"/>
+        </w:rPr>
+      </w:pPr>
+      <w:r>
+        <w:rPr>
+          <w:color w:val="156082" w:themeColor="accent1"/>
+          <w:sz w:val="24"/>
+          <w:szCs w:val="24"/>
+          <w:rtl/>
+          <w:lang w:bidi="he-IL"/>
+        </w:rPr>
+        <w:br w:type="page"/>
+      </w:r>
       <w:r>
         <w:rPr>
           <w:rFonts w:hint="cs"/>
-          <w:color w:val="156082" w:themeColor="accent1"/>
-          <w:sz w:val="24"/>
-          <w:szCs w:val="24"/>
-          <w:highlight w:val="yellow"/>
-          <w:rtl/>
-          <w:lang w:bidi="he-IL"/>
-        </w:rPr>
-        <w:t xml:space="preserve">בהנחה שיש </w:t>
-      </w:r>
-      <m:oMath>
-        <m:r>
-          <w:rPr>
-            <w:rFonts w:ascii="Cambria Math" w:hAnsi="Cambria Math"/>
-            <w:color w:val="156082" w:themeColor="accent1"/>
-            <w:sz w:val="24"/>
-            <w:szCs w:val="24"/>
-            <w:highlight w:val="yellow"/>
-            <w:lang w:bidi="he-IL"/>
-          </w:rPr>
-          <m:t>K</m:t>
-        </m:r>
-      </m:oMath>
-      <w:r>
-        <w:rPr>
-          <w:rFonts w:eastAsiaTheme="minorEastAsia" w:hint="cs"/>
-          <w:color w:val="156082" w:themeColor="accent1"/>
-          <w:sz w:val="24"/>
-          <w:szCs w:val="24"/>
-          <w:highlight w:val="yellow"/>
-          <w:rtl/>
-          <w:lang w:bidi="he-IL"/>
-        </w:rPr>
-        <w:t xml:space="preserve"> סוכנים ולא 2, נערוך את השינויים הבאים:</w:t>
-      </w:r>
-    </w:p>
-    <w:p>
-      <w:pPr>
-        <w:pStyle w:val="ListParagraph"/>
-        <w:numPr>
-          <w:ilvl w:val="1"/>
-          <w:numId w:val="51"/>
-        </w:numPr>
-        <w:bidi/>
-        <w:rPr>
-          <w:rFonts w:eastAsiaTheme="minorEastAsia"/>
-          <w:color w:val="156082" w:themeColor="accent1"/>
-          <w:sz w:val="24"/>
-          <w:szCs w:val="24"/>
-          <w:highlight w:val="yellow"/>
-          <w:lang w:bidi="he-IL"/>
-        </w:rPr>
-      </w:pPr>
-      <w:r>
-        <w:rPr>
-          <w:rFonts w:eastAsiaTheme="minorEastAsia" w:hint="cs"/>
-          <w:color w:val="156082" w:themeColor="accent1"/>
-          <w:sz w:val="24"/>
-          <w:szCs w:val="24"/>
-          <w:highlight w:val="yellow"/>
-          <w:rtl/>
-          <w:lang w:bidi="he-IL"/>
-        </w:rPr>
-        <w:t>בהינתן שכל סוכן רוצה לנצח ולא מעניין אותו תועלת של סוכנים אחרים, נבצע פעולות דומות למימוש שראינו עבור 2 סוכנים עם התייחסות לתור כל הסוכנים.</w:t>
-      </w:r>
-    </w:p>
-    <w:p>
-      <w:pPr>
-        <w:bidi/>
-        <w:rPr>
-          <w:rFonts w:eastAsiaTheme="minorEastAsia"/>
-          <w:color w:val="156082" w:themeColor="accent1"/>
-          <w:sz w:val="24"/>
-          <w:szCs w:val="24"/>
-          <w:rtl/>
-          <w:lang w:bidi="he-IL"/>
-        </w:rPr>
-      </w:pPr>
-      <w:r>
-        <w:rPr>
-          <w:color w:val="156082" w:themeColor="accent1"/>
-          <w:sz w:val="24"/>
-          <w:szCs w:val="24"/>
-          <w:rtl/>
-          <w:lang w:bidi="he-IL"/>
-        </w:rPr>
-        <w:br w:type="page"/>
-      </w:r>
-    </w:p>
-    <w:p>
-      <w:pPr>
-        <w:rPr>
-          <w:color w:val="156082" w:themeColor="accent1"/>
-          <w:sz w:val="28"/>
-          <w:szCs w:val="28"/>
-          <w:rtl/>
-          <w:lang w:bidi="he-IL"/>
-        </w:rPr>
-      </w:pPr>
-      <w:r>
-        <w:rPr>
-          <w:color w:val="156082" w:themeColor="accent1"/>
-          <w:sz w:val="28"/>
-          <w:szCs w:val="28"/>
-          <w:rtl/>
-          <w:lang w:bidi="he-IL"/>
-        </w:rPr>
-        <w:lastRenderedPageBreak/>
-        <w:br w:type="page"/>
-      </w:r>
-    </w:p>
-    <w:p>
-      <w:pPr>
-        <w:bidi/>
-        <w:rPr>
           <w:b/>
           <w:bCs/>
           <w:color w:val="156082" w:themeColor="accent1"/>
@@ -5380,7 +5878,9 @@
           <w:rtl/>
           <w:lang w:bidi="he-IL"/>
         </w:rPr>
-      </w:pPr>
+        <w:lastRenderedPageBreak/>
+        <w:t>חלק</w:t>
+      </w:r>
       <w:r>
         <w:rPr>
           <w:rFonts w:hint="cs"/>
@@ -5393,31 +5893,16 @@
           <w:rtl/>
           <w:lang w:bidi="he-IL"/>
         </w:rPr>
-        <w:lastRenderedPageBreak/>
-        <w:t>חלק</w:t>
-      </w:r>
-      <w:r>
-        <w:rPr>
-          <w:rFonts w:hint="cs"/>
+        <w:t xml:space="preserve"> </w:t>
+      </w:r>
+      <w:r>
+        <w:rPr>
           <w:b/>
           <w:bCs/>
           <w:color w:val="156082" w:themeColor="accent1"/>
           <w:sz w:val="28"/>
           <w:szCs w:val="28"/>
           <w:u w:val="single"/>
-          <w:rtl/>
-          <w:lang w:bidi="he-IL"/>
-        </w:rPr>
-        <w:t xml:space="preserve"> </w:t>
-      </w:r>
-      <w:r>
-        <w:rPr>
-          <w:b/>
-          <w:bCs/>
-          <w:color w:val="156082" w:themeColor="accent1"/>
-          <w:sz w:val="28"/>
-          <w:szCs w:val="28"/>
-          <w:u w:val="single"/>
           <w:lang w:bidi="he-IL"/>
         </w:rPr>
         <w:t>3</w:t>
@@ -5425,7 +5910,7 @@
     </w:p>
     <w:p>
       <w:pPr>
-        <w:pStyle w:val="ListParagraph"/>
+        <w:pStyle w:val="a9"/>
         <w:numPr>
           <w:ilvl w:val="0"/>
           <w:numId w:val="52"/>
@@ -5618,7 +6103,7 @@
     </w:p>
     <w:p>
       <w:pPr>
-        <w:pStyle w:val="ListParagraph"/>
+        <w:pStyle w:val="a9"/>
         <w:numPr>
           <w:ilvl w:val="0"/>
           <w:numId w:val="53"/>
@@ -5715,7 +6200,29 @@
           <w:rtl/>
           <w:lang w:bidi="he-IL"/>
         </w:rPr>
-        <w:t xml:space="preserve"> לכל אחד מהפעולות של הריב. זאת מכיוון שהיריב בוחר באחת מהן באופן אחיד, </w:t>
+        <w:t xml:space="preserve"> לכל אחד מהפעולות של ה</w:t>
+      </w:r>
+      <w:r>
+        <w:rPr>
+          <w:rFonts w:eastAsiaTheme="minorEastAsia" w:hint="cs"/>
+          <w:color w:val="156082" w:themeColor="accent1"/>
+          <w:sz w:val="24"/>
+          <w:szCs w:val="24"/>
+          <w:rtl/>
+          <w:lang w:bidi="he-IL"/>
+        </w:rPr>
+        <w:t>י</w:t>
+      </w:r>
+      <w:r>
+        <w:rPr>
+          <w:rFonts w:eastAsiaTheme="minorEastAsia" w:hint="cs"/>
+          <w:color w:val="156082" w:themeColor="accent1"/>
+          <w:sz w:val="24"/>
+          <w:szCs w:val="24"/>
+          <w:rtl/>
+          <w:lang w:bidi="he-IL"/>
+        </w:rPr>
+        <w:t xml:space="preserve">ריב. זאת מכיוון שהיריב בוחר באחת מהן באופן אחיד, </w:t>
       </w:r>
       <w:r>
         <w:rPr>
@@ -5728,22 +6235,48 @@
           <w:lang w:bidi="he-IL"/>
         </w:rPr>
         <w:t>לכן נרצה לקרב את הפעולות שלו.</w:t>
-      </w:r>
-      <w:r>
-        <w:rPr>
-          <w:rFonts w:eastAsiaTheme="minorEastAsia"/>
-          <w:color w:val="156082" w:themeColor="accent1"/>
-          <w:sz w:val="24"/>
-          <w:szCs w:val="24"/>
-          <w:rtl/>
-          <w:lang w:bidi="he-IL"/>
-        </w:rPr>
-        <w:br/>
       </w:r>
     </w:p>
     <w:p>
       <w:pPr>
-        <w:pStyle w:val="ListParagraph"/>
+        <w:pStyle w:val="a9"/>
+        <w:bidi/>
+        <w:ind w:left="360"/>
+        <w:rPr>
+          <w:rFonts w:eastAsiaTheme="minorEastAsia"/>
+          <w:color w:val="156082" w:themeColor="accent1"/>
+          <w:sz w:val="24"/>
+          <w:szCs w:val="24"/>
+          <w:lang w:bidi="he-IL"/>
+        </w:rPr>
+      </w:pPr>
+      <w:r>
+        <w:rPr>
+          <w:rFonts w:eastAsiaTheme="minorEastAsia" w:hint="cs"/>
+          <w:color w:val="156082" w:themeColor="accent1"/>
+          <w:sz w:val="24"/>
+          <w:szCs w:val="24"/>
+          <w:highlight w:val="yellow"/>
+          <w:rtl/>
+          <w:lang w:bidi="he-IL"/>
+        </w:rPr>
+        <w:t>נראה לי אפשר להוריד את החלק האחרון, לא על זה שאלו ואין באמת (עד כמה שאני מבין) אלמנט של בחירת פעולה אלא פשוט חישוב של תוחלת האפשרויות ביחס להתפלגות על הפעולות</w:t>
+      </w:r>
+      <w:r>
+        <w:rPr>
+          <w:rFonts w:eastAsiaTheme="minorEastAsia"/>
+          <w:color w:val="156082" w:themeColor="accent1"/>
+          <w:sz w:val="24"/>
+          <w:szCs w:val="24"/>
+          <w:rtl/>
+          <w:lang w:bidi="he-IL"/>
+        </w:rPr>
+        <w:br/>
+      </w:r>
+    </w:p>
+    <w:p>
+      <w:pPr>
+        <w:pStyle w:val="a9"/>
         <w:numPr>
           <w:ilvl w:val="0"/>
           <w:numId w:val="53"/>
@@ -5754,20 +6287,43 @@
           <w:color w:val="156082" w:themeColor="accent1"/>
           <w:sz w:val="24"/>
           <w:szCs w:val="24"/>
-          <w:rtl/>
-          <w:lang w:bidi="he-IL"/>
-        </w:rPr>
-      </w:pPr>
-      <w:r>
-        <w:rPr>
-          <w:rFonts w:eastAsiaTheme="minorEastAsia" w:hint="cs"/>
-          <w:color w:val="156082" w:themeColor="accent1"/>
-          <w:sz w:val="24"/>
-          <w:szCs w:val="24"/>
-          <w:rtl/>
-          <w:lang w:bidi="he-IL"/>
-        </w:rPr>
-        <w:t xml:space="preserve">בהינתן שהפונקצייה היוריסטית </w:t>
+          <w:lang w:bidi="he-IL"/>
+        </w:rPr>
+      </w:pPr>
+      <w:r>
+        <w:rPr>
+          <w:rFonts w:eastAsiaTheme="minorEastAsia" w:hint="cs"/>
+          <w:color w:val="156082" w:themeColor="accent1"/>
+          <w:sz w:val="24"/>
+          <w:szCs w:val="24"/>
+          <w:rtl/>
+          <w:lang w:bidi="he-IL"/>
+        </w:rPr>
+        <w:t xml:space="preserve">בהינתן </w:t>
+      </w:r>
+      <w:proofErr w:type="spellStart"/>
+      <w:r>
+        <w:rPr>
+          <w:rFonts w:eastAsiaTheme="minorEastAsia" w:hint="cs"/>
+          <w:color w:val="156082" w:themeColor="accent1"/>
+          <w:sz w:val="24"/>
+          <w:szCs w:val="24"/>
+          <w:rtl/>
+          <w:lang w:bidi="he-IL"/>
+        </w:rPr>
+        <w:t>שהפונקצייה</w:t>
+      </w:r>
+      <w:proofErr w:type="spellEnd"/>
+      <w:r>
+        <w:rPr>
+          <w:rFonts w:eastAsiaTheme="minorEastAsia" w:hint="cs"/>
+          <w:color w:val="156082" w:themeColor="accent1"/>
+          <w:sz w:val="24"/>
+          <w:szCs w:val="24"/>
+          <w:rtl/>
+          <w:lang w:bidi="he-IL"/>
+        </w:rPr>
+        <w:t xml:space="preserve"> היוריסטית </w:t>
       </w:r>
       <m:oMath>
         <m:r>
@@ -5812,7 +6368,17 @@
             <w:szCs w:val="24"/>
             <w:lang w:bidi="he-IL"/>
           </w:rPr>
-          <m:t>s: -1≤h(s)≤1</m:t>
+          <m:t>s: -1≤</m:t>
+        </m:r>
+        <m:r>
+          <w:rPr>
+            <w:rFonts w:ascii="Cambria Math" w:eastAsiaTheme="minorEastAsia" w:hAnsi="Cambria Math"/>
+            <w:color w:val="156082" w:themeColor="accent1"/>
+            <w:sz w:val="24"/>
+            <w:szCs w:val="24"/>
+            <w:lang w:bidi="he-IL"/>
+          </w:rPr>
+          <m:t>h(s)≤1</m:t>
         </m:r>
       </m:oMath>
       <w:r>
@@ -6139,6 +6705,259 @@
         </w:rPr>
         <w:t xml:space="preserve"> </w:t>
       </w:r>
+    </w:p>
+    <w:p>
+      <w:pPr>
+        <w:bidi/>
+        <w:ind w:left="360"/>
+        <w:rPr>
+          <w:rFonts w:eastAsiaTheme="minorEastAsia"/>
+          <w:color w:val="156082" w:themeColor="accent1"/>
+          <w:sz w:val="24"/>
+          <w:szCs w:val="24"/>
+          <w:rtl/>
+          <w:lang w:bidi="he-IL"/>
+        </w:rPr>
+      </w:pPr>
+      <w:r>
+        <w:rPr>
+          <w:rFonts w:eastAsiaTheme="minorEastAsia" w:hint="cs"/>
+          <w:color w:val="156082" w:themeColor="accent1"/>
+          <w:sz w:val="24"/>
+          <w:szCs w:val="24"/>
+          <w:rtl/>
+          <w:lang w:bidi="he-IL"/>
+        </w:rPr>
+        <w:t>מציע פתרון אחר:</w:t>
+      </w:r>
+    </w:p>
+    <w:p>
+      <w:pPr>
+        <w:bidi/>
+        <w:ind w:left="360"/>
+        <w:rPr>
+          <w:rFonts w:eastAsiaTheme="minorEastAsia" w:hint="cs"/>
+          <w:color w:val="156082" w:themeColor="accent1"/>
+          <w:sz w:val="24"/>
+          <w:szCs w:val="24"/>
+          <w:rtl/>
+          <w:lang w:bidi="he-IL"/>
+        </w:rPr>
+      </w:pPr>
+      <w:r>
+        <w:rPr>
+          <w:rFonts w:eastAsiaTheme="minorEastAsia" w:hint="cs"/>
+          <w:color w:val="156082" w:themeColor="accent1"/>
+          <w:sz w:val="24"/>
+          <w:szCs w:val="24"/>
+          <w:highlight w:val="yellow"/>
+          <w:rtl/>
+          <w:lang w:bidi="he-IL"/>
+        </w:rPr>
+        <w:t xml:space="preserve">נניח שיוריסטיקה </w:t>
+      </w:r>
+      <m:oMath>
+        <m:r>
+          <w:rPr>
+            <w:rFonts w:ascii="Cambria Math" w:eastAsiaTheme="minorEastAsia" w:hAnsi="Cambria Math"/>
+            <w:color w:val="156082" w:themeColor="accent1"/>
+            <w:sz w:val="24"/>
+            <w:szCs w:val="24"/>
+            <w:highlight w:val="yellow"/>
+            <w:lang w:bidi="he-IL"/>
+          </w:rPr>
+          <m:t>h</m:t>
+        </m:r>
+      </m:oMath>
+      <w:r>
+        <w:rPr>
+          <w:rFonts w:eastAsiaTheme="minorEastAsia" w:hint="cs"/>
+          <w:color w:val="156082" w:themeColor="accent1"/>
+          <w:sz w:val="24"/>
+          <w:szCs w:val="24"/>
+          <w:highlight w:val="yellow"/>
+          <w:rtl/>
+          <w:lang w:bidi="he-IL"/>
+        </w:rPr>
+        <w:t xml:space="preserve"> מקיימת </w:t>
+      </w:r>
+      <m:oMath>
+        <m:r>
+          <w:rPr>
+            <w:rFonts w:ascii="Cambria Math" w:eastAsiaTheme="minorEastAsia" w:hAnsi="Cambria Math" w:cs="Cambria Math" w:hint="cs"/>
+            <w:color w:val="156082" w:themeColor="accent1"/>
+            <w:sz w:val="24"/>
+            <w:szCs w:val="24"/>
+            <w:highlight w:val="yellow"/>
+            <w:rtl/>
+            <w:lang w:bidi="he-IL"/>
+          </w:rPr>
+          <m:t>∀</m:t>
+        </m:r>
+        <m:r>
+          <w:rPr>
+            <w:rFonts w:ascii="Cambria Math" w:eastAsiaTheme="minorEastAsia" w:hAnsi="Cambria Math" w:cs="Cambria Math"/>
+            <w:color w:val="156082" w:themeColor="accent1"/>
+            <w:sz w:val="24"/>
+            <w:szCs w:val="24"/>
+            <w:highlight w:val="yellow"/>
+            <w:lang w:bidi="he-IL"/>
+          </w:rPr>
+          <m:t>s-1≤h</m:t>
+        </m:r>
+        <m:d>
+          <m:dPr>
+            <m:ctrlPr>
+              <w:rPr>
+                <w:rFonts w:ascii="Cambria Math" w:eastAsiaTheme="minorEastAsia" w:hAnsi="Cambria Math" w:cs="Cambria Math"/>
+                <w:i/>
+                <w:color w:val="156082" w:themeColor="accent1"/>
+                <w:sz w:val="24"/>
+                <w:szCs w:val="24"/>
+                <w:highlight w:val="yellow"/>
+                <w:lang w:bidi="he-IL"/>
+              </w:rPr>
+            </m:ctrlPr>
+          </m:dPr>
+          <m:e>
+            <m:r>
+              <w:rPr>
+                <w:rFonts w:ascii="Cambria Math" w:eastAsiaTheme="minorEastAsia" w:hAnsi="Cambria Math" w:cs="Cambria Math"/>
+                <w:color w:val="156082" w:themeColor="accent1"/>
+                <w:sz w:val="24"/>
+                <w:szCs w:val="24"/>
+                <w:highlight w:val="yellow"/>
+                <w:lang w:bidi="he-IL"/>
+              </w:rPr>
+              <m:t>s</m:t>
+            </m:r>
+          </m:e>
+        </m:d>
+        <m:r>
+          <w:rPr>
+            <w:rFonts w:ascii="Cambria Math" w:eastAsiaTheme="minorEastAsia" w:hAnsi="Cambria Math" w:cs="Cambria Math"/>
+            <w:color w:val="156082" w:themeColor="accent1"/>
+            <w:sz w:val="24"/>
+            <w:szCs w:val="24"/>
+            <w:highlight w:val="yellow"/>
+            <w:lang w:bidi="he-IL"/>
+          </w:rPr>
+          <m:t>≤1</m:t>
+        </m:r>
+      </m:oMath>
+      <w:r>
+        <w:rPr>
+          <w:rFonts w:eastAsiaTheme="minorEastAsia" w:hint="cs"/>
+          <w:color w:val="156082" w:themeColor="accent1"/>
+          <w:sz w:val="24"/>
+          <w:szCs w:val="24"/>
+          <w:highlight w:val="yellow"/>
+          <w:rtl/>
+          <w:lang w:bidi="he-IL"/>
+        </w:rPr>
+        <w:t>. נניח שאנחנו מסתכלים על צומת מקסימום עם בנים הסתברותיים. בדומה ל</w:t>
+      </w:r>
+      <m:oMath>
+        <m:r>
+          <w:rPr>
+            <w:rFonts w:ascii="Cambria Math" w:eastAsiaTheme="minorEastAsia" w:hAnsi="Cambria Math"/>
+            <w:color w:val="156082" w:themeColor="accent1"/>
+            <w:sz w:val="24"/>
+            <w:szCs w:val="24"/>
+            <w:highlight w:val="yellow"/>
+            <w:lang w:bidi="he-IL"/>
+          </w:rPr>
+          <m:t>minimax</m:t>
+        </m:r>
+      </m:oMath>
+      <w:r>
+        <w:rPr>
+          <w:rFonts w:eastAsiaTheme="minorEastAsia" w:hint="cs"/>
+          <w:color w:val="156082" w:themeColor="accent1"/>
+          <w:sz w:val="24"/>
+          <w:szCs w:val="24"/>
+          <w:highlight w:val="yellow"/>
+          <w:rtl/>
+          <w:lang w:bidi="he-IL"/>
+        </w:rPr>
+        <w:t xml:space="preserve"> נחשב את הבן ההסתברותי הראשון שלנו בצורה מלאה. לבנים ההסתברותיים הבאים, </w:t>
+      </w:r>
+      <w:r>
+        <w:rPr>
+          <w:rFonts w:eastAsiaTheme="minorEastAsia" w:hint="cs"/>
+          <w:color w:val="156082" w:themeColor="accent1"/>
+          <w:sz w:val="24"/>
+          <w:szCs w:val="24"/>
+          <w:highlight w:val="yellow"/>
+          <w:rtl/>
+          <w:lang w:bidi="he-IL"/>
+        </w:rPr>
+        <w:t xml:space="preserve">לכל פעולה אפשרית, נוכל לחשב את ערך היוריסטיקה המשוכלל שלה, להניח ששאר הפעולות האפשריות שלו מגיעות עם ערך יוריסטיקה מקסימלי (1), לחשב באופן זה את התוחלת של המצב ולבדוק: אם ערך התוחלת קטן או שווה מערך תוחלת שכבר מובטח לנו, נוכל לגזום את כל הענף של הצומת ההסתברותי הזה כי גם אם היא תקבל ערך מקסימלי עבור שאר הפעולות שלה </w:t>
+      </w:r>
+      <w:r>
+        <w:rPr>
+          <w:rFonts w:eastAsiaTheme="minorEastAsia"/>
+          <w:color w:val="156082" w:themeColor="accent1"/>
+          <w:sz w:val="24"/>
+          <w:szCs w:val="24"/>
+          <w:highlight w:val="yellow"/>
+          <w:rtl/>
+          <w:lang w:bidi="he-IL"/>
+        </w:rPr>
+        <w:t>–</w:t>
+      </w:r>
+      <w:r>
+        <w:rPr>
+          <w:rFonts w:eastAsiaTheme="minorEastAsia" w:hint="cs"/>
+          <w:color w:val="156082" w:themeColor="accent1"/>
+          <w:sz w:val="24"/>
+          <w:szCs w:val="24"/>
+          <w:highlight w:val="yellow"/>
+          <w:rtl/>
+          <w:lang w:bidi="he-IL"/>
+        </w:rPr>
+        <w:t xml:space="preserve"> עדיין נוכל למקסם את הרווח שלנו על ידי פעולה אחרת. (יש פה הנחה סמויה שגם ערכי </w:t>
+      </w:r>
+      <w:proofErr w:type="spellStart"/>
+      <w:r>
+        <w:rPr>
+          <w:rFonts w:eastAsiaTheme="minorEastAsia" w:hint="cs"/>
+          <w:color w:val="156082" w:themeColor="accent1"/>
+          <w:sz w:val="24"/>
+          <w:szCs w:val="24"/>
+          <w:highlight w:val="yellow"/>
+          <w:rtl/>
+          <w:lang w:bidi="he-IL"/>
+        </w:rPr>
+        <w:t>יוטיליטי</w:t>
+      </w:r>
+      <w:proofErr w:type="spellEnd"/>
+      <w:r>
+        <w:rPr>
+          <w:rFonts w:eastAsiaTheme="minorEastAsia" w:hint="cs"/>
+          <w:color w:val="156082" w:themeColor="accent1"/>
+          <w:sz w:val="24"/>
+          <w:szCs w:val="24"/>
+          <w:highlight w:val="yellow"/>
+          <w:rtl/>
+          <w:lang w:bidi="he-IL"/>
+        </w:rPr>
+        <w:t xml:space="preserve"> של מצבים סופיים חסומים על ידי אותם ערכים, בפיאצה)</w:t>
+      </w:r>
+    </w:p>
+    <w:p>
+      <w:pPr>
+        <w:bidi/>
+        <w:ind w:left="360"/>
+        <w:rPr>
+          <w:rFonts w:eastAsiaTheme="minorEastAsia" w:hint="cs"/>
+          <w:color w:val="156082" w:themeColor="accent1"/>
+          <w:sz w:val="24"/>
+          <w:szCs w:val="24"/>
+          <w:rtl/>
+          <w:lang w:bidi="he-IL"/>
+        </w:rPr>
+      </w:pPr>
       <w:r>
         <w:rPr>
           <w:rFonts w:eastAsiaTheme="minorEastAsia"/>
@@ -6211,7 +7030,7 @@
     </w:p>
     <w:p>
       <w:pPr>
-        <w:pStyle w:val="ListParagraph"/>
+        <w:pStyle w:val="a9"/>
         <w:numPr>
           <w:ilvl w:val="0"/>
           <w:numId w:val="54"/>
@@ -6238,7 +7057,7 @@
     </w:p>
     <w:p>
       <w:pPr>
-        <w:pStyle w:val="ListParagraph"/>
+        <w:pStyle w:val="a9"/>
         <w:numPr>
           <w:ilvl w:val="1"/>
           <w:numId w:val="54"/>
@@ -6310,7 +7129,80 @@
     </w:p>
     <w:p>
       <w:pPr>
-        <w:pStyle w:val="ListParagraph"/>
+        <w:pStyle w:val="a9"/>
+        <w:bidi/>
+        <w:ind w:left="1440"/>
+        <w:rPr>
+          <w:color w:val="156082" w:themeColor="accent1"/>
+          <w:sz w:val="28"/>
+          <w:szCs w:val="28"/>
+          <w:lang w:bidi="he-IL"/>
+        </w:rPr>
+      </w:pPr>
+      <w:r>
+        <w:rPr>
+          <w:rFonts w:eastAsiaTheme="minorEastAsia" w:hint="cs"/>
+          <w:color w:val="156082" w:themeColor="accent1"/>
+          <w:sz w:val="28"/>
+          <w:szCs w:val="28"/>
+          <w:highlight w:val="yellow"/>
+          <w:rtl/>
+          <w:lang w:bidi="he-IL"/>
+        </w:rPr>
+        <w:t xml:space="preserve">מקדם סיעוף </w:t>
+      </w:r>
+      <w:r>
+        <w:rPr>
+          <w:rFonts w:eastAsiaTheme="minorEastAsia"/>
+          <w:color w:val="156082" w:themeColor="accent1"/>
+          <w:sz w:val="28"/>
+          <w:szCs w:val="28"/>
+          <w:highlight w:val="yellow"/>
+          <w:rtl/>
+          <w:lang w:bidi="he-IL"/>
+        </w:rPr>
+        <w:t>–</w:t>
+      </w:r>
+      <w:r>
+        <w:rPr>
+          <w:rFonts w:eastAsiaTheme="minorEastAsia" w:hint="cs"/>
+          <w:color w:val="156082" w:themeColor="accent1"/>
+          <w:sz w:val="28"/>
+          <w:szCs w:val="28"/>
+          <w:highlight w:val="yellow"/>
+          <w:rtl/>
+          <w:lang w:bidi="he-IL"/>
+        </w:rPr>
+        <w:t xml:space="preserve"> האם זה סך הפעולות, או מקסימום הפעולות האפשריות בכל מצב? (7 לעומת </w:t>
+      </w:r>
+      <w:r>
+        <w:rPr>
+          <w:rFonts w:eastAsiaTheme="minorEastAsia"/>
+          <w:color w:val="156082" w:themeColor="accent1"/>
+          <w:sz w:val="28"/>
+          <w:szCs w:val="28"/>
+          <w:highlight w:val="yellow"/>
+          <w:rtl/>
+          <w:lang w:bidi="he-IL"/>
+        </w:rPr>
+        <w:t>–</w:t>
+      </w:r>
+      <w:r>
+        <w:rPr>
+          <w:rFonts w:eastAsiaTheme="minorEastAsia" w:hint="cs"/>
+          <w:color w:val="156082" w:themeColor="accent1"/>
+          <w:sz w:val="28"/>
+          <w:szCs w:val="28"/>
+          <w:highlight w:val="yellow"/>
+          <w:rtl/>
+          <w:lang w:bidi="he-IL"/>
+        </w:rPr>
+        <w:t xml:space="preserve"> לא יודע, אם נגיד יש חבילה על תחנת דלק באמצע הלוח ושהיעד שלה באותו מקום, לא יודע אם זה אפשרי, עדיין יהיו לכל היותר 6 פעולות אפשריות, אז אולי 6?)</w:t>
+      </w:r>
+    </w:p>
+    <w:p>
+      <w:pPr>
+        <w:pStyle w:val="a9"/>
         <w:numPr>
           <w:ilvl w:val="1"/>
           <w:numId w:val="54"/>
@@ -6334,12 +7226,74 @@
         </w:rPr>
         <w:t>הוספת פעולה שתאפשר להניח חסם על משבת ריקה גם כן לא תגדיל את מקדם הסיעוף, זאת מכיוון שפעולה זו לא יכולה להתבצע מאותו מצב שבו יכולות להתבצע הפעולות איסוף/הורדה של חבילה או הטענה. לכן מספר הפעולות המקסימלי עבור מצב מסוים לא יגדל, וכך גם מקדם הסיעוף.</w:t>
       </w:r>
-      <w:r>
-        <w:rPr>
-          <w:rFonts w:eastAsiaTheme="minorEastAsia"/>
+    </w:p>
+    <w:p>
+      <w:pPr>
+        <w:pStyle w:val="a9"/>
+        <w:bidi/>
+        <w:ind w:left="1440"/>
+        <w:rPr>
           <w:color w:val="156082" w:themeColor="accent1"/>
           <w:sz w:val="28"/>
           <w:szCs w:val="28"/>
+          <w:lang w:bidi="he-IL"/>
+        </w:rPr>
+      </w:pPr>
+      <w:r>
+        <w:rPr>
+          <w:rFonts w:eastAsiaTheme="minorEastAsia" w:hint="cs"/>
+          <w:color w:val="156082" w:themeColor="accent1"/>
+          <w:sz w:val="28"/>
+          <w:szCs w:val="28"/>
+          <w:highlight w:val="yellow"/>
+          <w:rtl/>
+          <w:lang w:bidi="he-IL"/>
+        </w:rPr>
+        <w:t xml:space="preserve">אני חושד בגלל הניסוח שאתה יכול לבחור משבצת כלשהי על הלוח ולשים בה בלוק בלי תלות </w:t>
+      </w:r>
+      <w:proofErr w:type="spellStart"/>
+      <w:r>
+        <w:rPr>
+          <w:rFonts w:eastAsiaTheme="minorEastAsia" w:hint="cs"/>
+          <w:color w:val="156082" w:themeColor="accent1"/>
+          <w:sz w:val="28"/>
+          <w:szCs w:val="28"/>
+          <w:highlight w:val="yellow"/>
+          <w:rtl/>
+          <w:lang w:bidi="he-IL"/>
+        </w:rPr>
+        <w:t>בלהמצא</w:t>
+      </w:r>
+      <w:proofErr w:type="spellEnd"/>
+      <w:r>
+        <w:rPr>
+          <w:rFonts w:eastAsiaTheme="minorEastAsia" w:hint="cs"/>
+          <w:color w:val="156082" w:themeColor="accent1"/>
+          <w:sz w:val="28"/>
+          <w:szCs w:val="28"/>
+          <w:highlight w:val="yellow"/>
+          <w:rtl/>
+          <w:lang w:bidi="he-IL"/>
+        </w:rPr>
+        <w:t xml:space="preserve"> בה "לבחור משבצת על הלוח"</w:t>
+      </w:r>
+      <w:r>
+        <w:rPr>
+          <w:rFonts w:eastAsiaTheme="minorEastAsia" w:hint="cs"/>
+          <w:color w:val="156082" w:themeColor="accent1"/>
+          <w:sz w:val="28"/>
+          <w:szCs w:val="28"/>
+          <w:rtl/>
+          <w:lang w:bidi="he-IL"/>
+        </w:rPr>
+        <w:t xml:space="preserve"> ואז מקדם הסיעוף גדל כגודל הלוח!!!</w:t>
+      </w:r>
+      <w:r>
+        <w:rPr>
+          <w:rFonts w:eastAsiaTheme="minorEastAsia"/>
+          <w:color w:val="156082" w:themeColor="accent1"/>
+          <w:sz w:val="28"/>
+          <w:szCs w:val="28"/>
           <w:rtl/>
           <w:lang w:bidi="he-IL"/>
         </w:rPr>
@@ -6348,7 +7302,7 @@
     </w:p>
     <w:p>
       <w:pPr>
-        <w:pStyle w:val="ListParagraph"/>
+        <w:pStyle w:val="a9"/>
         <w:numPr>
           <w:ilvl w:val="0"/>
           <w:numId w:val="54"/>
@@ -6375,7 +7329,7 @@
     </w:p>
     <w:p>
       <w:pPr>
-        <w:pStyle w:val="ListParagraph"/>
+        <w:pStyle w:val="a9"/>
         <w:numPr>
           <w:ilvl w:val="1"/>
           <w:numId w:val="54"/>
@@ -6388,7 +7342,6 @@
           <w:sz w:val="28"/>
           <w:szCs w:val="28"/>
           <w:u w:val="single"/>
-          <w:rtl/>
           <w:lang w:bidi="he-IL"/>
         </w:rPr>
       </w:pPr>
@@ -6401,11 +7354,16 @@
           <w:rtl/>
           <w:lang w:bidi="he-IL"/>
         </w:rPr>
-        <w:t>ה</w:t>
+        <w:t>כל האלגוריתמים שמימשנו, מחייבים באיזשהו שלב סריקה לרוחב של צומת מסוים. לכן לכולם ייקח זמן גדול מהותית להחזיר צעד, מאשר לריצה על המשחק לפני השינוי.</w:t>
       </w:r>
     </w:p>
     <w:p>
       <w:pPr>
+        <w:pStyle w:val="a9"/>
+        <w:numPr>
+          <w:ilvl w:val="1"/>
+          <w:numId w:val="54"/>
+        </w:numPr>
         <w:bidi/>
         <w:rPr>
           <w:b/>
@@ -6639,6 +7597,21 @@
           <w:sz w:val="28"/>
           <w:szCs w:val="28"/>
           <w:u w:val="single"/>
+          <w:rtl/>
+          <w:lang w:bidi="he-IL"/>
+        </w:rPr>
+      </w:pPr>
+    </w:p>
+    <w:p>
+      <w:pPr>
+        <w:bidi/>
+        <w:rPr>
+          <w:b/>
+          <w:bCs/>
+          <w:color w:val="156082" w:themeColor="accent1"/>
+          <w:sz w:val="28"/>
+          <w:szCs w:val="28"/>
+          <w:u w:val="single"/>
           <w:lang w:bidi="he-IL"/>
         </w:rPr>
       </w:pPr>
@@ -6654,7 +7627,6 @@
           <w:rtl/>
           <w:lang w:bidi="he-IL"/>
         </w:rPr>
-        <w:lastRenderedPageBreak/>
         <w:t>חלק</w:t>
       </w:r>
       <w:r>
@@ -6701,6 +7673,7 @@
       </w:pPr>
       <w:r>
         <w:rPr>
+          <w:noProof/>
           <w:color w:val="156082" w:themeColor="accent1"/>
           <w:sz w:val="28"/>
           <w:szCs w:val="28"/>
@@ -6730,7 +7703,7 @@
                     <pic:cNvPicPr/>
                   </pic:nvPicPr>
                   <pic:blipFill>
-                    <a:blip r:embed="rId8">
+                    <a:blip r:embed="rId10">
                       <a:extLst>
                         <a:ext uri="{28A0092B-C50C-407E-A947-70E740481C1C}">
                           <a14:useLocalDpi xmlns:a14="http://schemas.microsoft.com/office/drawing/2010/main" val="0"/>
@@ -6765,7 +7738,7 @@
     </w:p>
     <w:p>
       <w:pPr>
-        <w:pStyle w:val="ListParagraph"/>
+        <w:pStyle w:val="a9"/>
         <w:numPr>
           <w:ilvl w:val="0"/>
           <w:numId w:val="55"/>
@@ -7216,7 +8189,7 @@
     </w:p>
     <w:p>
       <w:pPr>
-        <w:pStyle w:val="ListParagraph"/>
+        <w:pStyle w:val="a9"/>
         <w:numPr>
           <w:ilvl w:val="0"/>
           <w:numId w:val="55"/>
@@ -7255,7 +8228,7 @@
     </w:p>
     <w:p>
       <w:pPr>
-        <w:pStyle w:val="ListParagraph"/>
+        <w:pStyle w:val="a9"/>
         <w:numPr>
           <w:ilvl w:val="1"/>
           <w:numId w:val="55"/>
@@ -7530,7 +8503,7 @@
     </w:p>
     <w:p>
       <w:pPr>
-        <w:pStyle w:val="ListParagraph"/>
+        <w:pStyle w:val="a9"/>
         <w:numPr>
           <w:ilvl w:val="1"/>
           <w:numId w:val="55"/>
@@ -7799,23 +8772,13 @@
             <w:szCs w:val="24"/>
             <w:lang w:bidi="he-IL"/>
           </w:rPr>
-          <m:t>=1.</m:t>
-        </m:r>
-        <m:r>
-          <w:rPr>
-            <w:rFonts w:ascii="Cambria Math" w:eastAsiaTheme="minorEastAsia" w:hAnsi="Cambria Math"/>
-            <w:color w:val="156082" w:themeColor="accent1"/>
-            <w:sz w:val="24"/>
-            <w:szCs w:val="24"/>
-            <w:lang w:bidi="he-IL"/>
-          </w:rPr>
-          <m:t>12272</m:t>
+          <m:t>=1.12272</m:t>
         </m:r>
       </m:oMath>
     </w:p>
     <w:p>
       <w:pPr>
-        <w:pStyle w:val="ListParagraph"/>
+        <w:pStyle w:val="a9"/>
         <w:numPr>
           <w:ilvl w:val="1"/>
           <w:numId w:val="55"/>
@@ -8084,17 +9047,7 @@
             <w:szCs w:val="24"/>
             <w:lang w:bidi="he-IL"/>
           </w:rPr>
-          <m:t>=</m:t>
-        </m:r>
-        <m:r>
-          <w:rPr>
-            <w:rFonts w:ascii="Cambria Math" w:eastAsiaTheme="minorEastAsia" w:hAnsi="Cambria Math"/>
-            <w:color w:val="156082" w:themeColor="accent1"/>
-            <w:sz w:val="24"/>
-            <w:szCs w:val="24"/>
-            <w:lang w:bidi="he-IL"/>
-          </w:rPr>
-          <m:t>0.94797</m:t>
+          <m:t>=0.94797</m:t>
         </m:r>
       </m:oMath>
     </w:p>
@@ -8171,14 +9124,14 @@
     </w:p>
     <w:p>
       <w:pPr>
-        <w:pStyle w:val="ListParagraph"/>
+        <w:pStyle w:val="a9"/>
         <w:numPr>
           <w:ilvl w:val="0"/>
           <w:numId w:val="55"/>
         </w:numPr>
         <w:bidi/>
         <w:rPr>
-          <w:rFonts w:eastAsiaTheme="minorEastAsia" w:hint="cs"/>
+          <w:rFonts w:eastAsiaTheme="minorEastAsia"/>
           <w:i/>
           <w:color w:val="156082" w:themeColor="accent1"/>
           <w:sz w:val="24"/>
@@ -13838,15 +14791,15 @@
     <w:lsdException w:name="Unresolved Mention" w:semiHidden="1" w:unhideWhenUsed="1"/>
     <w:lsdException w:name="Smart Link" w:semiHidden="1" w:unhideWhenUsed="1"/>
   </w:latentStyles>
-  <w:style w:type="paragraph" w:default="1" w:styleId="Normal">
+  <w:style w:type="paragraph" w:default="1" w:styleId="a">
     <w:name w:val="Normal"/>
     <w:qFormat/>
   </w:style>
-  <w:style w:type="paragraph" w:styleId="Heading1">
+  <w:style w:type="paragraph" w:styleId="10">
     <w:name w:val="heading 1"/>
-    <w:basedOn w:val="Normal"/>
-    <w:next w:val="Normal"/>
-    <w:link w:val="Heading1Char"/>
+    <w:basedOn w:val="a"/>
+    <w:next w:val="a"/>
+    <w:link w:val="11"/>
     <w:uiPriority w:val="9"/>
     <w:qFormat/>
     <w:rsid w:val="00CE66BA"/>
@@ -13863,11 +14816,11 @@
       <w:szCs w:val="40"/>
     </w:rPr>
   </w:style>
-  <w:style w:type="paragraph" w:styleId="Heading2">
+  <w:style w:type="paragraph" w:styleId="2">
     <w:name w:val="heading 2"/>
-    <w:basedOn w:val="Normal"/>
-    <w:next w:val="Normal"/>
-    <w:link w:val="Heading2Char"/>
+    <w:basedOn w:val="a"/>
+    <w:next w:val="a"/>
+    <w:link w:val="20"/>
     <w:uiPriority w:val="9"/>
     <w:semiHidden/>
     <w:unhideWhenUsed/>
@@ -13886,11 +14839,11 @@
       <w:szCs w:val="32"/>
     </w:rPr>
   </w:style>
-  <w:style w:type="paragraph" w:styleId="Heading3">
+  <w:style w:type="paragraph" w:styleId="3">
     <w:name w:val="heading 3"/>
-    <w:basedOn w:val="Normal"/>
-    <w:next w:val="Normal"/>
-    <w:link w:val="Heading3Char"/>
+    <w:basedOn w:val="a"/>
+    <w:next w:val="a"/>
+    <w:link w:val="30"/>
     <w:uiPriority w:val="9"/>
     <w:semiHidden/>
     <w:unhideWhenUsed/>
@@ -13909,11 +14862,11 @@
       <w:szCs w:val="28"/>
     </w:rPr>
   </w:style>
-  <w:style w:type="paragraph" w:styleId="Heading4">
+  <w:style w:type="paragraph" w:styleId="4">
     <w:name w:val="heading 4"/>
-    <w:basedOn w:val="Normal"/>
-    <w:next w:val="Normal"/>
-    <w:link w:val="Heading4Char"/>
+    <w:basedOn w:val="a"/>
+    <w:next w:val="a"/>
+    <w:link w:val="40"/>
     <w:uiPriority w:val="9"/>
     <w:semiHidden/>
     <w:unhideWhenUsed/>
@@ -13932,11 +14885,11 @@
       <w:color w:val="0F4761" w:themeColor="accent1" w:themeShade="BF"/>
     </w:rPr>
   </w:style>
-  <w:style w:type="paragraph" w:styleId="Heading5">
+  <w:style w:type="paragraph" w:styleId="5">
     <w:name w:val="heading 5"/>
-    <w:basedOn w:val="Normal"/>
-    <w:next w:val="Normal"/>
-    <w:link w:val="Heading5Char"/>
+    <w:basedOn w:val="a"/>
+    <w:next w:val="a"/>
+    <w:link w:val="50"/>
     <w:uiPriority w:val="9"/>
     <w:semiHidden/>
     <w:unhideWhenUsed/>
@@ -13953,11 +14906,11 @@
       <w:color w:val="0F4761" w:themeColor="accent1" w:themeShade="BF"/>
     </w:rPr>
   </w:style>
-  <w:style w:type="paragraph" w:styleId="Heading6">
+  <w:style w:type="paragraph" w:styleId="6">
     <w:name w:val="heading 6"/>
-    <w:basedOn w:val="Normal"/>
-    <w:next w:val="Normal"/>
-    <w:link w:val="Heading6Char"/>
+    <w:basedOn w:val="a"/>
+    <w:next w:val="a"/>
+    <w:link w:val="60"/>
     <w:uiPriority w:val="9"/>
     <w:semiHidden/>
     <w:unhideWhenUsed/>
@@ -13976,11 +14929,11 @@
       <w:color w:val="595959" w:themeColor="text1" w:themeTint="A6"/>
     </w:rPr>
   </w:style>
-  <w:style w:type="paragraph" w:styleId="Heading7">
+  <w:style w:type="paragraph" w:styleId="7">
     <w:name w:val="heading 7"/>
-    <w:basedOn w:val="Normal"/>
-    <w:next w:val="Normal"/>
-    <w:link w:val="Heading7Char"/>
+    <w:basedOn w:val="a"/>
+    <w:next w:val="a"/>
+    <w:link w:val="70"/>
     <w:uiPriority w:val="9"/>
     <w:semiHidden/>
     <w:unhideWhenUsed/>
@@ -13997,11 +14950,11 @@
       <w:color w:val="595959" w:themeColor="text1" w:themeTint="A6"/>
     </w:rPr>
   </w:style>
-  <w:style w:type="paragraph" w:styleId="Heading8">
+  <w:style w:type="paragraph" w:styleId="8">
     <w:name w:val="heading 8"/>
-    <w:basedOn w:val="Normal"/>
-    <w:next w:val="Normal"/>
-    <w:link w:val="Heading8Char"/>
+    <w:basedOn w:val="a"/>
+    <w:next w:val="a"/>
+    <w:link w:val="80"/>
     <w:uiPriority w:val="9"/>
     <w:semiHidden/>
     <w:unhideWhenUsed/>
@@ -14020,11 +14973,11 @@
       <w:color w:val="272727" w:themeColor="text1" w:themeTint="D8"/>
     </w:rPr>
   </w:style>
-  <w:style w:type="paragraph" w:styleId="Heading9">
+  <w:style w:type="paragraph" w:styleId="9">
     <w:name w:val="heading 9"/>
-    <w:basedOn w:val="Normal"/>
-    <w:next w:val="Normal"/>
-    <w:link w:val="Heading9Char"/>
+    <w:basedOn w:val="a"/>
+    <w:next w:val="a"/>
+    <w:link w:val="90"/>
     <w:uiPriority w:val="9"/>
     <w:semiHidden/>
     <w:unhideWhenUsed/>
@@ -14041,13 +14994,13 @@
       <w:color w:val="272727" w:themeColor="text1" w:themeTint="D8"/>
     </w:rPr>
   </w:style>
-  <w:style w:type="character" w:default="1" w:styleId="DefaultParagraphFont">
+  <w:style w:type="character" w:default="1" w:styleId="a0">
     <w:name w:val="Default Paragraph Font"/>
     <w:uiPriority w:val="1"/>
     <w:semiHidden/>
     <w:unhideWhenUsed/>
   </w:style>
-  <w:style w:type="table" w:default="1" w:styleId="TableNormal">
+  <w:style w:type="table" w:default="1" w:styleId="a1">
     <w:name w:val="Normal Table"/>
     <w:uiPriority w:val="99"/>
     <w:semiHidden/>
@@ -14062,16 +15015,16 @@
       </w:tblCellMar>
     </w:tblPr>
   </w:style>
-  <w:style w:type="numbering" w:default="1" w:styleId="NoList">
+  <w:style w:type="numbering" w:default="1" w:styleId="a2">
     <w:name w:val="No List"/>
     <w:uiPriority w:val="99"/>
     <w:semiHidden/>
     <w:unhideWhenUsed/>
   </w:style>
-  <w:style w:type="character" w:customStyle="1" w:styleId="Heading1Char">
-    <w:name w:val="Heading 1 Char"/>
-    <w:basedOn w:val="DefaultParagraphFont"/>
-    <w:link w:val="Heading1"/>
+  <w:style w:type="character" w:customStyle="1" w:styleId="11">
+    <w:name w:val="כותרת 1 תו"/>
+    <w:basedOn w:val="a0"/>
+    <w:link w:val="10"/>
     <w:uiPriority w:val="9"/>
     <w:rsid w:val="00CE66BA"/>
     <w:rPr>
@@ -14081,10 +15034,10 @@
       <w:szCs w:val="40"/>
     </w:rPr>
   </w:style>
-  <w:style w:type="character" w:customStyle="1" w:styleId="Heading2Char">
-    <w:name w:val="Heading 2 Char"/>
-    <w:basedOn w:val="DefaultParagraphFont"/>
-    <w:link w:val="Heading2"/>
+  <w:style w:type="character" w:customStyle="1" w:styleId="20">
+    <w:name w:val="כותרת 2 תו"/>
+    <w:basedOn w:val="a0"/>
+    <w:link w:val="2"/>
     <w:uiPriority w:val="9"/>
     <w:semiHidden/>
     <w:rsid w:val="00CE66BA"/>
@@ -14095,10 +15048,10 @@
       <w:szCs w:val="32"/>
     </w:rPr>
   </w:style>
-  <w:style w:type="character" w:customStyle="1" w:styleId="Heading3Char">
-    <w:name w:val="Heading 3 Char"/>
-    <w:basedOn w:val="DefaultParagraphFont"/>
-    <w:link w:val="Heading3"/>
+  <w:style w:type="character" w:customStyle="1" w:styleId="30">
+    <w:name w:val="כותרת 3 תו"/>
+    <w:basedOn w:val="a0"/>
+    <w:link w:val="3"/>
     <w:uiPriority w:val="9"/>
     <w:semiHidden/>
     <w:rsid w:val="00CE66BA"/>
@@ -14109,10 +15062,10 @@
       <w:szCs w:val="28"/>
     </w:rPr>
   </w:style>
-  <w:style w:type="character" w:customStyle="1" w:styleId="Heading4Char">
-    <w:name w:val="Heading 4 Char"/>
-    <w:basedOn w:val="DefaultParagraphFont"/>
-    <w:link w:val="Heading4"/>
+  <w:style w:type="character" w:customStyle="1" w:styleId="40">
+    <w:name w:val="כותרת 4 תו"/>
+    <w:basedOn w:val="a0"/>
+    <w:link w:val="4"/>
     <w:uiPriority w:val="9"/>
     <w:semiHidden/>
     <w:rsid w:val="00CE66BA"/>
@@ -14123,10 +15076,10 @@
       <w:color w:val="0F4761" w:themeColor="accent1" w:themeShade="BF"/>
     </w:rPr>
   </w:style>
-  <w:style w:type="character" w:customStyle="1" w:styleId="Heading5Char">
-    <w:name w:val="Heading 5 Char"/>
-    <w:basedOn w:val="DefaultParagraphFont"/>
-    <w:link w:val="Heading5"/>
+  <w:style w:type="character" w:customStyle="1" w:styleId="50">
+    <w:name w:val="כותרת 5 תו"/>
+    <w:basedOn w:val="a0"/>
+    <w:link w:val="5"/>
     <w:uiPriority w:val="9"/>
     <w:semiHidden/>
     <w:rsid w:val="00CE66BA"/>
@@ -14135,10 +15088,10 @@
       <w:color w:val="0F4761" w:themeColor="accent1" w:themeShade="BF"/>
     </w:rPr>
   </w:style>
-  <w:style w:type="character" w:customStyle="1" w:styleId="Heading6Char">
-    <w:name w:val="Heading 6 Char"/>
-    <w:basedOn w:val="DefaultParagraphFont"/>
-    <w:link w:val="Heading6"/>
+  <w:style w:type="character" w:customStyle="1" w:styleId="60">
+    <w:name w:val="כותרת 6 תו"/>
+    <w:basedOn w:val="a0"/>
+    <w:link w:val="6"/>
     <w:uiPriority w:val="9"/>
     <w:semiHidden/>
     <w:rsid w:val="00CE66BA"/>
@@ -14149,10 +15102,10 @@
       <w:color w:val="595959" w:themeColor="text1" w:themeTint="A6"/>
     </w:rPr>
   </w:style>
-  <w:style w:type="character" w:customStyle="1" w:styleId="Heading7Char">
-    <w:name w:val="Heading 7 Char"/>
-    <w:basedOn w:val="DefaultParagraphFont"/>
-    <w:link w:val="Heading7"/>
+  <w:style w:type="character" w:customStyle="1" w:styleId="70">
+    <w:name w:val="כותרת 7 תו"/>
+    <w:basedOn w:val="a0"/>
+    <w:link w:val="7"/>
     <w:uiPriority w:val="9"/>
     <w:semiHidden/>
     <w:rsid w:val="00CE66BA"/>
@@ -14161,10 +15114,10 @@
       <w:color w:val="595959" w:themeColor="text1" w:themeTint="A6"/>
     </w:rPr>
   </w:style>
-  <w:style w:type="character" w:customStyle="1" w:styleId="Heading8Char">
-    <w:name w:val="Heading 8 Char"/>
-    <w:basedOn w:val="DefaultParagraphFont"/>
-    <w:link w:val="Heading8"/>
+  <w:style w:type="character" w:customStyle="1" w:styleId="80">
+    <w:name w:val="כותרת 8 תו"/>
+    <w:basedOn w:val="a0"/>
+    <w:link w:val="8"/>
     <w:uiPriority w:val="9"/>
     <w:semiHidden/>
     <w:rsid w:val="00CE66BA"/>
@@ -14175,10 +15128,10 @@
       <w:color w:val="272727" w:themeColor="text1" w:themeTint="D8"/>
     </w:rPr>
   </w:style>
-  <w:style w:type="character" w:customStyle="1" w:styleId="Heading9Char">
-    <w:name w:val="Heading 9 Char"/>
-    <w:basedOn w:val="DefaultParagraphFont"/>
-    <w:link w:val="Heading9"/>
+  <w:style w:type="character" w:customStyle="1" w:styleId="90">
+    <w:name w:val="כותרת 9 תו"/>
+    <w:basedOn w:val="a0"/>
+    <w:link w:val="9"/>
     <w:uiPriority w:val="9"/>
     <w:semiHidden/>
     <w:rsid w:val="00CE66BA"/>
@@ -14187,11 +15140,11 @@
       <w:color w:val="272727" w:themeColor="text1" w:themeTint="D8"/>
     </w:rPr>
   </w:style>
-  <w:style w:type="paragraph" w:styleId="Title">
+  <w:style w:type="paragraph" w:styleId="a3">
     <w:name w:val="Title"/>
-    <w:basedOn w:val="Normal"/>
-    <w:next w:val="Normal"/>
-    <w:link w:val="TitleChar"/>
+    <w:basedOn w:val="a"/>
+    <w:next w:val="a"/>
+    <w:link w:val="a4"/>
     <w:uiPriority w:val="10"/>
     <w:qFormat/>
     <w:rsid w:val="00CE66BA"/>
@@ -14207,10 +15160,10 @@
       <w:szCs w:val="56"/>
     </w:rPr>
   </w:style>
-  <w:style w:type="character" w:customStyle="1" w:styleId="TitleChar">
-    <w:name w:val="Title Char"/>
-    <w:basedOn w:val="DefaultParagraphFont"/>
-    <w:link w:val="Title"/>
+  <w:style w:type="character" w:customStyle="1" w:styleId="a4">
+    <w:name w:val="כותרת טקסט תו"/>
+    <w:basedOn w:val="a0"/>
+    <w:link w:val="a3"/>
     <w:uiPriority w:val="10"/>
     <w:rsid w:val="00CE66BA"/>
     <w:rPr>
@@ -14221,11 +15174,11 @@
       <w:szCs w:val="56"/>
     </w:rPr>
   </w:style>
-  <w:style w:type="paragraph" w:styleId="Subtitle">
+  <w:style w:type="paragraph" w:styleId="a5">
     <w:name w:val="Subtitle"/>
-    <w:basedOn w:val="Normal"/>
-    <w:next w:val="Normal"/>
-    <w:link w:val="SubtitleChar"/>
+    <w:basedOn w:val="a"/>
+    <w:next w:val="a"/>
+    <w:link w:val="a6"/>
     <w:uiPriority w:val="11"/>
     <w:qFormat/>
     <w:rsid w:val="00CE66BA"/>
@@ -14242,10 +15195,10 @@
       <w:szCs w:val="28"/>
     </w:rPr>
   </w:style>
-  <w:style w:type="character" w:customStyle="1" w:styleId="SubtitleChar">
-    <w:name w:val="Subtitle Char"/>
-    <w:basedOn w:val="DefaultParagraphFont"/>
-    <w:link w:val="Subtitle"/>
+  <w:style w:type="character" w:customStyle="1" w:styleId="a6">
+    <w:name w:val="כותרת משנה תו"/>
+    <w:basedOn w:val="a0"/>
+    <w:link w:val="a5"/>
     <w:uiPriority w:val="11"/>
     <w:rsid w:val="00CE66BA"/>
     <w:rPr>
@@ -14256,11 +15209,11 @@
       <w:szCs w:val="28"/>
     </w:rPr>
   </w:style>
-  <w:style w:type="paragraph" w:styleId="Quote">
+  <w:style w:type="paragraph" w:styleId="a7">
     <w:name w:val="Quote"/>
-    <w:basedOn w:val="Normal"/>
-    <w:next w:val="Normal"/>
-    <w:link w:val="QuoteChar"/>
+    <w:basedOn w:val="a"/>
+    <w:next w:val="a"/>
+    <w:link w:val="a8"/>
     <w:uiPriority w:val="29"/>
     <w:qFormat/>
     <w:rsid w:val="00CE66BA"/>
@@ -14274,10 +15227,10 @@
       <w:color w:val="404040" w:themeColor="text1" w:themeTint="BF"/>
     </w:rPr>
   </w:style>
-  <w:style w:type="character" w:customStyle="1" w:styleId="QuoteChar">
-    <w:name w:val="Quote Char"/>
-    <w:basedOn w:val="DefaultParagraphFont"/>
-    <w:link w:val="Quote"/>
+  <w:style w:type="character" w:customStyle="1" w:styleId="a8">
+    <w:name w:val="ציטוט תו"/>
+    <w:basedOn w:val="a0"/>
+    <w:link w:val="a7"/>
     <w:uiPriority w:val="29"/>
     <w:rsid w:val="00CE66BA"/>
     <w:rPr>
@@ -14286,9 +15239,9 @@
       <w:color w:val="404040" w:themeColor="text1" w:themeTint="BF"/>
     </w:rPr>
   </w:style>
-  <w:style w:type="paragraph" w:styleId="ListParagraph">
+  <w:style w:type="paragraph" w:styleId="a9">
     <w:name w:val="List Paragraph"/>
-    <w:basedOn w:val="Normal"/>
+    <w:basedOn w:val="a"/>
     <w:uiPriority w:val="34"/>
     <w:qFormat/>
     <w:rsid w:val="00CE66BA"/>
@@ -14297,9 +15250,9 @@
       <w:contextualSpacing/>
     </w:pPr>
   </w:style>
-  <w:style w:type="character" w:styleId="IntenseEmphasis">
+  <w:style w:type="character" w:styleId="aa">
     <w:name w:val="Intense Emphasis"/>
-    <w:basedOn w:val="DefaultParagraphFont"/>
+    <w:basedOn w:val="a0"/>
     <w:uiPriority w:val="21"/>
     <w:qFormat/>
     <w:rsid w:val="00CE66BA"/>
@@ -14309,11 +15262,11 @@
       <w:color w:val="0F4761" w:themeColor="accent1" w:themeShade="BF"/>
     </w:rPr>
   </w:style>
-  <w:style w:type="paragraph" w:styleId="IntenseQuote">
+  <w:style w:type="paragraph" w:styleId="ab">
     <w:name w:val="Intense Quote"/>
-    <w:basedOn w:val="Normal"/>
-    <w:next w:val="Normal"/>
-    <w:link w:val="IntenseQuoteChar"/>
+    <w:basedOn w:val="a"/>
+    <w:next w:val="a"/>
+    <w:link w:val="ac"/>
     <w:uiPriority w:val="30"/>
     <w:qFormat/>
     <w:rsid w:val="00CE66BA"/>
@@ -14332,10 +15285,10 @@
       <w:color w:val="0F4761" w:themeColor="accent1" w:themeShade="BF"/>
     </w:rPr>
   </w:style>
-  <w:style w:type="character" w:customStyle="1" w:styleId="IntenseQuoteChar">
-    <w:name w:val="Intense Quote Char"/>
-    <w:basedOn w:val="DefaultParagraphFont"/>
-    <w:link w:val="IntenseQuote"/>
+  <w:style w:type="character" w:customStyle="1" w:styleId="ac">
+    <w:name w:val="ציטוט חזק תו"/>
+    <w:basedOn w:val="a0"/>
+    <w:link w:val="ab"/>
     <w:uiPriority w:val="30"/>
     <w:rsid w:val="00CE66BA"/>
     <w:rPr>
@@ -14344,9 +15297,9 @@
       <w:color w:val="0F4761" w:themeColor="accent1" w:themeShade="BF"/>
     </w:rPr>
   </w:style>
-  <w:style w:type="character" w:styleId="IntenseReference">
+  <w:style w:type="character" w:styleId="ad">
     <w:name w:val="Intense Reference"/>
-    <w:basedOn w:val="DefaultParagraphFont"/>
+    <w:basedOn w:val="a0"/>
     <w:uiPriority w:val="32"/>
     <w:qFormat/>
     <w:rsid w:val="00CE66BA"/>
@@ -14358,9 +15311,9 @@
       <w:spacing w:val="5"/>
     </w:rPr>
   </w:style>
-  <w:style w:type="character" w:styleId="PlaceholderText">
+  <w:style w:type="character" w:styleId="ae">
     <w:name w:val="Placeholder Text"/>
-    <w:basedOn w:val="DefaultParagraphFont"/>
+    <w:basedOn w:val="a0"/>
     <w:uiPriority w:val="99"/>
     <w:semiHidden/>
     <w:rsid w:val="00A74D3A"/>
@@ -14368,9 +15321,9 @@
       <w:color w:val="666666"/>
     </w:rPr>
   </w:style>
-  <w:style w:type="table" w:styleId="TableGrid">
+  <w:style w:type="table" w:styleId="af">
     <w:name w:val="Table Grid"/>
-    <w:basedOn w:val="TableNormal"/>
+    <w:basedOn w:val="a1"/>
     <w:uiPriority w:val="39"/>
     <w:rsid w:val="001A350E"/>
     <w:pPr>

</xml_diff>